<commit_message>
Update 07 - Functional Requirements Document (FRD)
Updated 07 - Functional Requirements Document (FRD), Write down Functional requirements along with dependency (initial level).
</commit_message>
<xml_diff>
--- a/Online-Appointment-for-Healthcare-Clinic/01-Requirements Elicitation/07 - Functional Requirements Document (FRD).docx
+++ b/Online-Appointment-for-Healthcare-Clinic/01-Requirements Elicitation/07 - Functional Requirements Document (FRD).docx
@@ -159,47 +159,7 @@
                                         <w:sz w:val="36"/>
                                         <w:szCs w:val="36"/>
                                       </w:rPr>
-                                      <w:t>Functional</w:t>
-                                    </w:r>
-                                    <w:r>
-                                      <w:rPr>
-                                        <w:color w:val="ED7D31" w:themeColor="accent2"/>
-                                        <w:sz w:val="36"/>
-                                        <w:szCs w:val="36"/>
-                                      </w:rPr>
-                                      <w:t xml:space="preserve"> Requirement</w:t>
-                                    </w:r>
-                                    <w:r>
-                                      <w:rPr>
-                                        <w:color w:val="ED7D31" w:themeColor="accent2"/>
-                                        <w:sz w:val="36"/>
-                                        <w:szCs w:val="36"/>
-                                      </w:rPr>
-                                      <w:t>s</w:t>
-                                    </w:r>
-                                    <w:r>
-                                      <w:rPr>
-                                        <w:color w:val="ED7D31" w:themeColor="accent2"/>
-                                        <w:sz w:val="36"/>
-                                        <w:szCs w:val="36"/>
-                                      </w:rPr>
-                                      <w:t xml:space="preserve"> Document (</w:t>
-                                    </w:r>
-                                    <w:r>
-                                      <w:rPr>
-                                        <w:color w:val="ED7D31" w:themeColor="accent2"/>
-                                        <w:sz w:val="36"/>
-                                        <w:szCs w:val="36"/>
-                                      </w:rPr>
-                                      <w:t>F</w:t>
-                                    </w:r>
-                                    <w:r>
-                                      <w:rPr>
-                                        <w:color w:val="ED7D31" w:themeColor="accent2"/>
-                                        <w:sz w:val="36"/>
-                                        <w:szCs w:val="36"/>
-                                      </w:rPr>
-                                      <w:t>RD)</w:t>
+                                      <w:t>Business Requirements Document (BRD)</w:t>
                                     </w:r>
                                   </w:sdtContent>
                                 </w:sdt>
@@ -300,47 +260,7 @@
                                   <w:sz w:val="36"/>
                                   <w:szCs w:val="36"/>
                                 </w:rPr>
-                                <w:t>Functional</w:t>
-                              </w:r>
-                              <w:r>
-                                <w:rPr>
-                                  <w:color w:val="ED7D31" w:themeColor="accent2"/>
-                                  <w:sz w:val="36"/>
-                                  <w:szCs w:val="36"/>
-                                </w:rPr>
-                                <w:t xml:space="preserve"> Requirement</w:t>
-                              </w:r>
-                              <w:r>
-                                <w:rPr>
-                                  <w:color w:val="ED7D31" w:themeColor="accent2"/>
-                                  <w:sz w:val="36"/>
-                                  <w:szCs w:val="36"/>
-                                </w:rPr>
-                                <w:t>s</w:t>
-                              </w:r>
-                              <w:r>
-                                <w:rPr>
-                                  <w:color w:val="ED7D31" w:themeColor="accent2"/>
-                                  <w:sz w:val="36"/>
-                                  <w:szCs w:val="36"/>
-                                </w:rPr>
-                                <w:t xml:space="preserve"> Document (</w:t>
-                              </w:r>
-                              <w:r>
-                                <w:rPr>
-                                  <w:color w:val="ED7D31" w:themeColor="accent2"/>
-                                  <w:sz w:val="36"/>
-                                  <w:szCs w:val="36"/>
-                                </w:rPr>
-                                <w:t>F</w:t>
-                              </w:r>
-                              <w:r>
-                                <w:rPr>
-                                  <w:color w:val="ED7D31" w:themeColor="accent2"/>
-                                  <w:sz w:val="36"/>
-                                  <w:szCs w:val="36"/>
-                                </w:rPr>
-                                <w:t>RD)</w:t>
+                                <w:t>Business Requirements Document (BRD)</w:t>
                               </w:r>
                             </w:sdtContent>
                           </w:sdt>
@@ -1903,16 +1823,34 @@
           <w:b/>
           <w:bCs/>
         </w:rPr>
-        <w:t>T</w:t>
+        <w:t>Purpose</w:t>
       </w:r>
+    </w:p>
+    <w:p>
+      <w:pPr>
+        <w:spacing w:after="0" w:line="360" w:lineRule="auto"/>
+        <w:ind w:left="720" w:firstLine="720"/>
+        <w:jc w:val="both"/>
+        <w:rPr>
+          <w:rFonts w:ascii="Arial" w:hAnsi="Arial" w:cs="Arial"/>
+        </w:rPr>
+      </w:pPr>
       <w:r>
         <w:rPr>
           <w:rFonts w:ascii="Arial" w:hAnsi="Arial" w:cs="Arial"/>
-          <w:b/>
-          <w:bCs/>
         </w:rPr>
-        <w:t>ech-Savvy Patient</w:t>
+        <w:t>This document defines the functional requirements for the Online Appointment Booking System for the Healthcare Clinic. It expands upon the high-level business requirements outlined in the BRD.</w:t>
       </w:r>
+    </w:p>
+    <w:p>
+      <w:pPr>
+        <w:spacing w:after="0" w:line="360" w:lineRule="auto"/>
+        <w:ind w:left="720" w:firstLine="720"/>
+        <w:jc w:val="both"/>
+        <w:rPr>
+          <w:rFonts w:ascii="Arial" w:hAnsi="Arial" w:cs="Arial"/>
+        </w:rPr>
+      </w:pPr>
     </w:p>
     <w:p>
       <w:pPr>
@@ -1938,6 +1876,37 @@
         </w:rPr>
         <w:t>Scope</w:t>
       </w:r>
+    </w:p>
+    <w:p>
+      <w:pPr>
+        <w:pStyle w:val="ListParagraph"/>
+        <w:spacing w:after="0" w:line="360" w:lineRule="auto"/>
+        <w:ind w:firstLine="360"/>
+        <w:jc w:val="both"/>
+        <w:rPr>
+          <w:rFonts w:ascii="Arial" w:hAnsi="Arial" w:cs="Arial"/>
+          <w:b/>
+          <w:bCs/>
+        </w:rPr>
+      </w:pPr>
+      <w:r>
+        <w:rPr>
+          <w:rFonts w:ascii="Arial" w:hAnsi="Arial" w:cs="Arial"/>
+        </w:rPr>
+        <w:t>This system will allow patients to book, reschedule, and cancel appointments online. It includes role-based access for patients, doctors, and clinic admins. Reporting and notification features are also part of the scope.</w:t>
+      </w:r>
+    </w:p>
+    <w:p>
+      <w:pPr>
+        <w:spacing w:after="0" w:line="360" w:lineRule="auto"/>
+        <w:ind w:left="720"/>
+        <w:jc w:val="both"/>
+        <w:rPr>
+          <w:rFonts w:ascii="Arial" w:hAnsi="Arial" w:cs="Arial"/>
+          <w:b/>
+          <w:bCs/>
+        </w:rPr>
+      </w:pPr>
     </w:p>
     <w:p>
       <w:pPr>
@@ -1971,17 +1940,16 @@
       <w:pPr>
         <w:pStyle w:val="ListParagraph"/>
         <w:numPr>
-          <w:ilvl w:val="0"/>
+          <w:ilvl w:val="1"/>
           <w:numId w:val="5"/>
         </w:numPr>
         <w:spacing w:after="0" w:line="360" w:lineRule="auto"/>
-        <w:ind w:left="0" w:firstLine="0"/>
+        <w:ind w:hanging="360"/>
+        <w:jc w:val="both"/>
         <w:rPr>
           <w:rFonts w:ascii="Arial" w:hAnsi="Arial" w:cs="Arial"/>
           <w:b/>
           <w:bCs/>
-          <w:sz w:val="28"/>
-          <w:szCs w:val="28"/>
         </w:rPr>
       </w:pPr>
       <w:r>
@@ -1989,11 +1957,931 @@
           <w:rFonts w:ascii="Arial" w:hAnsi="Arial" w:cs="Arial"/>
           <w:b/>
           <w:bCs/>
-          <w:sz w:val="28"/>
-          <w:szCs w:val="28"/>
         </w:rPr>
-        <w:t>User Roles &amp; Permissions</w:t>
+        <w:t>Overview</w:t>
       </w:r>
+    </w:p>
+    <w:p>
+      <w:pPr>
+        <w:pStyle w:val="ListParagraph"/>
+        <w:spacing w:after="0" w:line="360" w:lineRule="auto"/>
+        <w:ind w:left="1080"/>
+        <w:jc w:val="both"/>
+        <w:rPr>
+          <w:rFonts w:ascii="Arial" w:hAnsi="Arial" w:cs="Arial"/>
+        </w:rPr>
+      </w:pPr>
+      <w:r>
+        <w:rPr>
+          <w:rFonts w:ascii="Arial" w:hAnsi="Arial" w:cs="Arial"/>
+        </w:rPr>
+        <w:t>The Online Healthcare Appointment Booking System will deliver a range of features designed to enhance the patient experience and optimize the scheduling workflow for clinic staff and doctors. The following sections outline the detailed functionalities the system must support, as derived from the Business Requirements Document (BRD).</w:t>
+      </w:r>
+    </w:p>
+    <w:p>
+      <w:pPr>
+        <w:pStyle w:val="ListParagraph"/>
+        <w:spacing w:after="0" w:line="360" w:lineRule="auto"/>
+        <w:ind w:left="1080"/>
+        <w:jc w:val="both"/>
+        <w:rPr>
+          <w:rFonts w:ascii="Arial" w:hAnsi="Arial" w:cs="Arial"/>
+        </w:rPr>
+      </w:pPr>
+    </w:p>
+    <w:p>
+      <w:pPr>
+        <w:pStyle w:val="ListParagraph"/>
+        <w:numPr>
+          <w:ilvl w:val="1"/>
+          <w:numId w:val="5"/>
+        </w:numPr>
+        <w:spacing w:after="0" w:line="360" w:lineRule="auto"/>
+        <w:ind w:hanging="360"/>
+        <w:jc w:val="both"/>
+        <w:rPr>
+          <w:rFonts w:ascii="Arial" w:hAnsi="Arial" w:cs="Arial"/>
+          <w:b/>
+          <w:bCs/>
+        </w:rPr>
+      </w:pPr>
+      <w:r>
+        <w:rPr>
+          <w:rFonts w:ascii="Arial" w:hAnsi="Arial" w:cs="Arial"/>
+          <w:b/>
+          <w:bCs/>
+        </w:rPr>
+        <w:t>Functional Requirements Table</w:t>
+      </w:r>
+    </w:p>
+    <w:tbl>
+      <w:tblPr>
+        <w:tblStyle w:val="ListTable3-Accent2"/>
+        <w:tblW w:w="8270" w:type="dxa"/>
+        <w:tblInd w:w="715" w:type="dxa"/>
+        <w:tblLook w:val="04A0" w:firstRow="1" w:lastRow="0" w:firstColumn="1" w:lastColumn="0" w:noHBand="0" w:noVBand="1"/>
+      </w:tblPr>
+      <w:tblGrid>
+        <w:gridCol w:w="1150"/>
+        <w:gridCol w:w="3419"/>
+        <w:gridCol w:w="1724"/>
+        <w:gridCol w:w="1977"/>
+      </w:tblGrid>
+      <w:tr>
+        <w:trPr>
+          <w:cnfStyle w:val="100000000000" w:firstRow="1" w:lastRow="0" w:firstColumn="0" w:lastColumn="0" w:oddVBand="0" w:evenVBand="0" w:oddHBand="0" w:evenHBand="0" w:firstRowFirstColumn="0" w:firstRowLastColumn="0" w:lastRowFirstColumn="0" w:lastRowLastColumn="0"/>
+        </w:trPr>
+        <w:tc>
+          <w:tcPr>
+            <w:cnfStyle w:val="001000000100" w:firstRow="0" w:lastRow="0" w:firstColumn="1" w:lastColumn="0" w:oddVBand="0" w:evenVBand="0" w:oddHBand="0" w:evenHBand="0" w:firstRowFirstColumn="1" w:firstRowLastColumn="0" w:lastRowFirstColumn="0" w:lastRowLastColumn="0"/>
+            <w:tcW w:w="1150" w:type="dxa"/>
+          </w:tcPr>
+          <w:p>
+            <w:pPr>
+              <w:pStyle w:val="ListParagraph"/>
+              <w:spacing w:line="360" w:lineRule="auto"/>
+              <w:ind w:left="0"/>
+              <w:jc w:val="both"/>
+              <w:rPr>
+                <w:rFonts w:ascii="Arial" w:hAnsi="Arial" w:cs="Arial"/>
+              </w:rPr>
+            </w:pPr>
+            <w:r>
+              <w:rPr>
+                <w:rFonts w:ascii="Arial" w:hAnsi="Arial" w:cs="Arial"/>
+              </w:rPr>
+              <w:t>ID</w:t>
+            </w:r>
+          </w:p>
+        </w:tc>
+        <w:tc>
+          <w:tcPr>
+            <w:tcW w:w="3419" w:type="dxa"/>
+          </w:tcPr>
+          <w:p>
+            <w:pPr>
+              <w:spacing w:line="360" w:lineRule="auto"/>
+              <w:jc w:val="both"/>
+              <w:cnfStyle w:val="100000000000" w:firstRow="1" w:lastRow="0" w:firstColumn="0" w:lastColumn="0" w:oddVBand="0" w:evenVBand="0" w:oddHBand="0" w:evenHBand="0" w:firstRowFirstColumn="0" w:firstRowLastColumn="0" w:lastRowFirstColumn="0" w:lastRowLastColumn="0"/>
+              <w:rPr>
+                <w:rFonts w:ascii="Arial" w:hAnsi="Arial" w:cs="Arial"/>
+              </w:rPr>
+            </w:pPr>
+            <w:r>
+              <w:rPr>
+                <w:rFonts w:ascii="Arial" w:hAnsi="Arial" w:cs="Arial"/>
+              </w:rPr>
+              <w:t>Description</w:t>
+            </w:r>
+          </w:p>
+        </w:tc>
+        <w:tc>
+          <w:tcPr>
+            <w:tcW w:w="1724" w:type="dxa"/>
+          </w:tcPr>
+          <w:p>
+            <w:pPr>
+              <w:spacing w:line="360" w:lineRule="auto"/>
+              <w:jc w:val="both"/>
+              <w:cnfStyle w:val="100000000000" w:firstRow="1" w:lastRow="0" w:firstColumn="0" w:lastColumn="0" w:oddVBand="0" w:evenVBand="0" w:oddHBand="0" w:evenHBand="0" w:firstRowFirstColumn="0" w:firstRowLastColumn="0" w:lastRowFirstColumn="0" w:lastRowLastColumn="0"/>
+              <w:rPr>
+                <w:rFonts w:ascii="Arial" w:hAnsi="Arial" w:cs="Arial"/>
+              </w:rPr>
+            </w:pPr>
+            <w:r>
+              <w:rPr>
+                <w:rFonts w:ascii="Arial" w:hAnsi="Arial" w:cs="Arial"/>
+              </w:rPr>
+              <w:t>Priority</w:t>
+            </w:r>
+          </w:p>
+        </w:tc>
+        <w:tc>
+          <w:tcPr>
+            <w:tcW w:w="1977" w:type="dxa"/>
+          </w:tcPr>
+          <w:p>
+            <w:pPr>
+              <w:spacing w:line="360" w:lineRule="auto"/>
+              <w:jc w:val="both"/>
+              <w:cnfStyle w:val="100000000000" w:firstRow="1" w:lastRow="0" w:firstColumn="0" w:lastColumn="0" w:oddVBand="0" w:evenVBand="0" w:oddHBand="0" w:evenHBand="0" w:firstRowFirstColumn="0" w:firstRowLastColumn="0" w:lastRowFirstColumn="0" w:lastRowLastColumn="0"/>
+              <w:rPr>
+                <w:rFonts w:ascii="Arial" w:hAnsi="Arial" w:cs="Arial"/>
+              </w:rPr>
+            </w:pPr>
+            <w:r>
+              <w:rPr>
+                <w:rFonts w:ascii="Arial" w:hAnsi="Arial" w:cs="Arial"/>
+              </w:rPr>
+              <w:t>Dependencies</w:t>
+            </w:r>
+          </w:p>
+        </w:tc>
+      </w:tr>
+      <w:tr>
+        <w:trPr>
+          <w:cnfStyle w:val="000000100000" w:firstRow="0" w:lastRow="0" w:firstColumn="0" w:lastColumn="0" w:oddVBand="0" w:evenVBand="0" w:oddHBand="1" w:evenHBand="0" w:firstRowFirstColumn="0" w:firstRowLastColumn="0" w:lastRowFirstColumn="0" w:lastRowLastColumn="0"/>
+        </w:trPr>
+        <w:tc>
+          <w:tcPr>
+            <w:cnfStyle w:val="001000000000" w:firstRow="0" w:lastRow="0" w:firstColumn="1" w:lastColumn="0" w:oddVBand="0" w:evenVBand="0" w:oddHBand="0" w:evenHBand="0" w:firstRowFirstColumn="0" w:firstRowLastColumn="0" w:lastRowFirstColumn="0" w:lastRowLastColumn="0"/>
+            <w:tcW w:w="1150" w:type="dxa"/>
+          </w:tcPr>
+          <w:p>
+            <w:pPr>
+              <w:pStyle w:val="ListParagraph"/>
+              <w:spacing w:line="360" w:lineRule="auto"/>
+              <w:ind w:left="0"/>
+              <w:jc w:val="both"/>
+              <w:rPr>
+                <w:rFonts w:ascii="Arial" w:hAnsi="Arial" w:cs="Arial"/>
+              </w:rPr>
+            </w:pPr>
+            <w:r>
+              <w:rPr>
+                <w:rFonts w:ascii="Arial" w:hAnsi="Arial" w:cs="Arial"/>
+              </w:rPr>
+              <w:t>FR-001</w:t>
+            </w:r>
+          </w:p>
+        </w:tc>
+        <w:tc>
+          <w:tcPr>
+            <w:tcW w:w="3419" w:type="dxa"/>
+          </w:tcPr>
+          <w:p>
+            <w:pPr>
+              <w:cnfStyle w:val="000000100000" w:firstRow="0" w:lastRow="0" w:firstColumn="0" w:lastColumn="0" w:oddVBand="0" w:evenVBand="0" w:oddHBand="1" w:evenHBand="0" w:firstRowFirstColumn="0" w:firstRowLastColumn="0" w:lastRowFirstColumn="0" w:lastRowLastColumn="0"/>
+              <w:rPr>
+                <w:rFonts w:ascii="Arial" w:hAnsi="Arial" w:cs="Arial"/>
+              </w:rPr>
+            </w:pPr>
+            <w:r>
+              <w:rPr>
+                <w:rFonts w:ascii="Arial" w:hAnsi="Arial" w:cs="Arial"/>
+              </w:rPr>
+              <w:t>Appointment Booking</w:t>
+            </w:r>
+          </w:p>
+        </w:tc>
+        <w:tc>
+          <w:tcPr>
+            <w:tcW w:w="1724" w:type="dxa"/>
+          </w:tcPr>
+          <w:p>
+            <w:pPr>
+              <w:jc w:val="both"/>
+              <w:cnfStyle w:val="000000100000" w:firstRow="0" w:lastRow="0" w:firstColumn="0" w:lastColumn="0" w:oddVBand="0" w:evenVBand="0" w:oddHBand="1" w:evenHBand="0" w:firstRowFirstColumn="0" w:firstRowLastColumn="0" w:lastRowFirstColumn="0" w:lastRowLastColumn="0"/>
+              <w:rPr>
+                <w:rFonts w:ascii="Arial" w:hAnsi="Arial" w:cs="Arial"/>
+              </w:rPr>
+            </w:pPr>
+            <w:r>
+              <w:rPr>
+                <w:rFonts w:ascii="Arial" w:hAnsi="Arial" w:cs="Arial"/>
+              </w:rPr>
+              <w:t>Must Have</w:t>
+            </w:r>
+          </w:p>
+        </w:tc>
+        <w:tc>
+          <w:tcPr>
+            <w:tcW w:w="1977" w:type="dxa"/>
+          </w:tcPr>
+          <w:p>
+            <w:pPr>
+              <w:pStyle w:val="ListParagraph"/>
+              <w:spacing w:line="360" w:lineRule="auto"/>
+              <w:ind w:left="0"/>
+              <w:jc w:val="both"/>
+              <w:cnfStyle w:val="000000100000" w:firstRow="0" w:lastRow="0" w:firstColumn="0" w:lastColumn="0" w:oddVBand="0" w:evenVBand="0" w:oddHBand="1" w:evenHBand="0" w:firstRowFirstColumn="0" w:firstRowLastColumn="0" w:lastRowFirstColumn="0" w:lastRowLastColumn="0"/>
+              <w:rPr>
+                <w:rFonts w:ascii="Arial" w:hAnsi="Arial" w:cs="Arial"/>
+              </w:rPr>
+            </w:pPr>
+            <w:r>
+              <w:rPr>
+                <w:rFonts w:ascii="Arial" w:hAnsi="Arial" w:cs="Arial"/>
+              </w:rPr>
+              <w:t>FR-005</w:t>
+            </w:r>
+          </w:p>
+        </w:tc>
+      </w:tr>
+      <w:tr>
+        <w:tc>
+          <w:tcPr>
+            <w:cnfStyle w:val="001000000000" w:firstRow="0" w:lastRow="0" w:firstColumn="1" w:lastColumn="0" w:oddVBand="0" w:evenVBand="0" w:oddHBand="0" w:evenHBand="0" w:firstRowFirstColumn="0" w:firstRowLastColumn="0" w:lastRowFirstColumn="0" w:lastRowLastColumn="0"/>
+            <w:tcW w:w="1150" w:type="dxa"/>
+          </w:tcPr>
+          <w:p>
+            <w:pPr>
+              <w:pStyle w:val="ListParagraph"/>
+              <w:spacing w:line="360" w:lineRule="auto"/>
+              <w:ind w:left="0"/>
+              <w:jc w:val="both"/>
+              <w:rPr>
+                <w:rFonts w:ascii="Arial" w:hAnsi="Arial" w:cs="Arial"/>
+              </w:rPr>
+            </w:pPr>
+            <w:r>
+              <w:rPr>
+                <w:rFonts w:ascii="Arial" w:hAnsi="Arial" w:cs="Arial"/>
+              </w:rPr>
+              <w:t>FR-00</w:t>
+            </w:r>
+            <w:r>
+              <w:rPr>
+                <w:rFonts w:ascii="Arial" w:hAnsi="Arial" w:cs="Arial"/>
+              </w:rPr>
+              <w:t>2</w:t>
+            </w:r>
+          </w:p>
+        </w:tc>
+        <w:tc>
+          <w:tcPr>
+            <w:tcW w:w="3419" w:type="dxa"/>
+          </w:tcPr>
+          <w:p>
+            <w:pPr>
+              <w:pStyle w:val="ListParagraph"/>
+              <w:spacing w:line="360" w:lineRule="auto"/>
+              <w:ind w:left="0"/>
+              <w:jc w:val="both"/>
+              <w:cnfStyle w:val="000000000000" w:firstRow="0" w:lastRow="0" w:firstColumn="0" w:lastColumn="0" w:oddVBand="0" w:evenVBand="0" w:oddHBand="0" w:evenHBand="0" w:firstRowFirstColumn="0" w:firstRowLastColumn="0" w:lastRowFirstColumn="0" w:lastRowLastColumn="0"/>
+              <w:rPr>
+                <w:rFonts w:ascii="Arial" w:hAnsi="Arial" w:cs="Arial"/>
+              </w:rPr>
+            </w:pPr>
+            <w:r>
+              <w:rPr>
+                <w:rFonts w:ascii="Arial" w:hAnsi="Arial" w:cs="Arial"/>
+              </w:rPr>
+              <w:t>Rescheduling &amp; Cancellation</w:t>
+            </w:r>
+          </w:p>
+        </w:tc>
+        <w:tc>
+          <w:tcPr>
+            <w:tcW w:w="1724" w:type="dxa"/>
+          </w:tcPr>
+          <w:p>
+            <w:pPr>
+              <w:jc w:val="both"/>
+              <w:cnfStyle w:val="000000000000" w:firstRow="0" w:lastRow="0" w:firstColumn="0" w:lastColumn="0" w:oddVBand="0" w:evenVBand="0" w:oddHBand="0" w:evenHBand="0" w:firstRowFirstColumn="0" w:firstRowLastColumn="0" w:lastRowFirstColumn="0" w:lastRowLastColumn="0"/>
+              <w:rPr>
+                <w:rFonts w:ascii="Arial" w:hAnsi="Arial" w:cs="Arial"/>
+              </w:rPr>
+            </w:pPr>
+            <w:r>
+              <w:rPr>
+                <w:rFonts w:ascii="Arial" w:hAnsi="Arial" w:cs="Arial"/>
+              </w:rPr>
+              <w:t>Must Have</w:t>
+            </w:r>
+          </w:p>
+        </w:tc>
+        <w:tc>
+          <w:tcPr>
+            <w:tcW w:w="1977" w:type="dxa"/>
+          </w:tcPr>
+          <w:p>
+            <w:pPr>
+              <w:jc w:val="both"/>
+              <w:cnfStyle w:val="000000000000" w:firstRow="0" w:lastRow="0" w:firstColumn="0" w:lastColumn="0" w:oddVBand="0" w:evenVBand="0" w:oddHBand="0" w:evenHBand="0" w:firstRowFirstColumn="0" w:firstRowLastColumn="0" w:lastRowFirstColumn="0" w:lastRowLastColumn="0"/>
+              <w:rPr>
+                <w:rFonts w:ascii="Arial" w:hAnsi="Arial" w:cs="Arial"/>
+              </w:rPr>
+            </w:pPr>
+            <w:r>
+              <w:rPr>
+                <w:rFonts w:ascii="Arial" w:hAnsi="Arial" w:cs="Arial"/>
+              </w:rPr>
+              <w:t>FR-001, FR-006</w:t>
+            </w:r>
+          </w:p>
+        </w:tc>
+      </w:tr>
+      <w:tr>
+        <w:trPr>
+          <w:cnfStyle w:val="000000100000" w:firstRow="0" w:lastRow="0" w:firstColumn="0" w:lastColumn="0" w:oddVBand="0" w:evenVBand="0" w:oddHBand="1" w:evenHBand="0" w:firstRowFirstColumn="0" w:firstRowLastColumn="0" w:lastRowFirstColumn="0" w:lastRowLastColumn="0"/>
+        </w:trPr>
+        <w:tc>
+          <w:tcPr>
+            <w:cnfStyle w:val="001000000000" w:firstRow="0" w:lastRow="0" w:firstColumn="1" w:lastColumn="0" w:oddVBand="0" w:evenVBand="0" w:oddHBand="0" w:evenHBand="0" w:firstRowFirstColumn="0" w:firstRowLastColumn="0" w:lastRowFirstColumn="0" w:lastRowLastColumn="0"/>
+            <w:tcW w:w="1150" w:type="dxa"/>
+          </w:tcPr>
+          <w:p>
+            <w:pPr>
+              <w:pStyle w:val="ListParagraph"/>
+              <w:spacing w:line="360" w:lineRule="auto"/>
+              <w:ind w:left="0"/>
+              <w:jc w:val="both"/>
+              <w:rPr>
+                <w:rFonts w:ascii="Arial" w:hAnsi="Arial" w:cs="Arial"/>
+              </w:rPr>
+            </w:pPr>
+            <w:r>
+              <w:rPr>
+                <w:rFonts w:ascii="Arial" w:hAnsi="Arial" w:cs="Arial"/>
+              </w:rPr>
+              <w:t>FR-00</w:t>
+            </w:r>
+            <w:r>
+              <w:rPr>
+                <w:rFonts w:ascii="Arial" w:hAnsi="Arial" w:cs="Arial"/>
+              </w:rPr>
+              <w:t>3</w:t>
+            </w:r>
+          </w:p>
+        </w:tc>
+        <w:tc>
+          <w:tcPr>
+            <w:tcW w:w="3419" w:type="dxa"/>
+          </w:tcPr>
+          <w:p>
+            <w:pPr>
+              <w:pStyle w:val="ListParagraph"/>
+              <w:spacing w:line="360" w:lineRule="auto"/>
+              <w:ind w:left="0"/>
+              <w:jc w:val="both"/>
+              <w:cnfStyle w:val="000000100000" w:firstRow="0" w:lastRow="0" w:firstColumn="0" w:lastColumn="0" w:oddVBand="0" w:evenVBand="0" w:oddHBand="1" w:evenHBand="0" w:firstRowFirstColumn="0" w:firstRowLastColumn="0" w:lastRowFirstColumn="0" w:lastRowLastColumn="0"/>
+              <w:rPr>
+                <w:rFonts w:ascii="Arial" w:hAnsi="Arial" w:cs="Arial"/>
+              </w:rPr>
+            </w:pPr>
+            <w:r>
+              <w:rPr>
+                <w:rFonts w:ascii="Arial" w:hAnsi="Arial" w:cs="Arial"/>
+              </w:rPr>
+              <w:t>Doctor Manual Override</w:t>
+            </w:r>
+          </w:p>
+        </w:tc>
+        <w:tc>
+          <w:tcPr>
+            <w:tcW w:w="1724" w:type="dxa"/>
+          </w:tcPr>
+          <w:p>
+            <w:pPr>
+              <w:jc w:val="both"/>
+              <w:cnfStyle w:val="000000100000" w:firstRow="0" w:lastRow="0" w:firstColumn="0" w:lastColumn="0" w:oddVBand="0" w:evenVBand="0" w:oddHBand="1" w:evenHBand="0" w:firstRowFirstColumn="0" w:firstRowLastColumn="0" w:lastRowFirstColumn="0" w:lastRowLastColumn="0"/>
+              <w:rPr>
+                <w:rFonts w:ascii="Arial" w:hAnsi="Arial" w:cs="Arial"/>
+              </w:rPr>
+            </w:pPr>
+            <w:r>
+              <w:rPr>
+                <w:rFonts w:ascii="Arial" w:hAnsi="Arial" w:cs="Arial"/>
+              </w:rPr>
+              <w:t>Must Have</w:t>
+            </w:r>
+          </w:p>
+        </w:tc>
+        <w:tc>
+          <w:tcPr>
+            <w:tcW w:w="1977" w:type="dxa"/>
+          </w:tcPr>
+          <w:p>
+            <w:pPr>
+              <w:jc w:val="both"/>
+              <w:cnfStyle w:val="000000100000" w:firstRow="0" w:lastRow="0" w:firstColumn="0" w:lastColumn="0" w:oddVBand="0" w:evenVBand="0" w:oddHBand="1" w:evenHBand="0" w:firstRowFirstColumn="0" w:firstRowLastColumn="0" w:lastRowFirstColumn="0" w:lastRowLastColumn="0"/>
+              <w:rPr>
+                <w:rFonts w:ascii="Arial" w:hAnsi="Arial" w:cs="Arial"/>
+              </w:rPr>
+            </w:pPr>
+            <w:r>
+              <w:rPr>
+                <w:rFonts w:ascii="Arial" w:hAnsi="Arial" w:cs="Arial"/>
+              </w:rPr>
+              <w:t>FR-006</w:t>
+            </w:r>
+          </w:p>
+        </w:tc>
+      </w:tr>
+      <w:tr>
+        <w:trPr>
+          <w:trHeight w:val="242"/>
+        </w:trPr>
+        <w:tc>
+          <w:tcPr>
+            <w:cnfStyle w:val="001000000000" w:firstRow="0" w:lastRow="0" w:firstColumn="1" w:lastColumn="0" w:oddVBand="0" w:evenVBand="0" w:oddHBand="0" w:evenHBand="0" w:firstRowFirstColumn="0" w:firstRowLastColumn="0" w:lastRowFirstColumn="0" w:lastRowLastColumn="0"/>
+            <w:tcW w:w="1150" w:type="dxa"/>
+          </w:tcPr>
+          <w:p>
+            <w:pPr>
+              <w:pStyle w:val="ListParagraph"/>
+              <w:spacing w:line="360" w:lineRule="auto"/>
+              <w:ind w:left="0"/>
+              <w:jc w:val="both"/>
+              <w:rPr>
+                <w:rFonts w:ascii="Arial" w:hAnsi="Arial" w:cs="Arial"/>
+              </w:rPr>
+            </w:pPr>
+            <w:r>
+              <w:rPr>
+                <w:rFonts w:ascii="Arial" w:hAnsi="Arial" w:cs="Arial"/>
+              </w:rPr>
+              <w:t>FR-00</w:t>
+            </w:r>
+            <w:r>
+              <w:rPr>
+                <w:rFonts w:ascii="Arial" w:hAnsi="Arial" w:cs="Arial"/>
+              </w:rPr>
+              <w:t>4</w:t>
+            </w:r>
+          </w:p>
+        </w:tc>
+        <w:tc>
+          <w:tcPr>
+            <w:tcW w:w="3419" w:type="dxa"/>
+          </w:tcPr>
+          <w:p>
+            <w:pPr>
+              <w:spacing w:line="360" w:lineRule="auto"/>
+              <w:jc w:val="both"/>
+              <w:cnfStyle w:val="000000000000" w:firstRow="0" w:lastRow="0" w:firstColumn="0" w:lastColumn="0" w:oddVBand="0" w:evenVBand="0" w:oddHBand="0" w:evenHBand="0" w:firstRowFirstColumn="0" w:firstRowLastColumn="0" w:lastRowFirstColumn="0" w:lastRowLastColumn="0"/>
+              <w:rPr>
+                <w:rFonts w:ascii="Arial" w:hAnsi="Arial" w:cs="Arial"/>
+              </w:rPr>
+            </w:pPr>
+            <w:r>
+              <w:rPr>
+                <w:rFonts w:ascii="Arial" w:hAnsi="Arial" w:cs="Arial"/>
+              </w:rPr>
+              <w:t>Appointment Reminders</w:t>
+            </w:r>
+          </w:p>
+        </w:tc>
+        <w:tc>
+          <w:tcPr>
+            <w:tcW w:w="1724" w:type="dxa"/>
+          </w:tcPr>
+          <w:p>
+            <w:pPr>
+              <w:jc w:val="both"/>
+              <w:cnfStyle w:val="000000000000" w:firstRow="0" w:lastRow="0" w:firstColumn="0" w:lastColumn="0" w:oddVBand="0" w:evenVBand="0" w:oddHBand="0" w:evenHBand="0" w:firstRowFirstColumn="0" w:firstRowLastColumn="0" w:lastRowFirstColumn="0" w:lastRowLastColumn="0"/>
+              <w:rPr>
+                <w:rFonts w:ascii="Arial" w:hAnsi="Arial" w:cs="Arial"/>
+              </w:rPr>
+            </w:pPr>
+            <w:r>
+              <w:rPr>
+                <w:rFonts w:ascii="Arial" w:hAnsi="Arial" w:cs="Arial"/>
+              </w:rPr>
+              <w:t>Must Have</w:t>
+            </w:r>
+          </w:p>
+        </w:tc>
+        <w:tc>
+          <w:tcPr>
+            <w:tcW w:w="1977" w:type="dxa"/>
+          </w:tcPr>
+          <w:p>
+            <w:pPr>
+              <w:jc w:val="both"/>
+              <w:cnfStyle w:val="000000000000" w:firstRow="0" w:lastRow="0" w:firstColumn="0" w:lastColumn="0" w:oddVBand="0" w:evenVBand="0" w:oddHBand="0" w:evenHBand="0" w:firstRowFirstColumn="0" w:firstRowLastColumn="0" w:lastRowFirstColumn="0" w:lastRowLastColumn="0"/>
+              <w:rPr>
+                <w:rFonts w:ascii="Arial" w:hAnsi="Arial" w:cs="Arial"/>
+              </w:rPr>
+            </w:pPr>
+            <w:r>
+              <w:rPr>
+                <w:rFonts w:ascii="Arial" w:hAnsi="Arial" w:cs="Arial"/>
+              </w:rPr>
+              <w:t>FR-001</w:t>
+            </w:r>
+          </w:p>
+        </w:tc>
+      </w:tr>
+      <w:tr>
+        <w:trPr>
+          <w:cnfStyle w:val="000000100000" w:firstRow="0" w:lastRow="0" w:firstColumn="0" w:lastColumn="0" w:oddVBand="0" w:evenVBand="0" w:oddHBand="1" w:evenHBand="0" w:firstRowFirstColumn="0" w:firstRowLastColumn="0" w:lastRowFirstColumn="0" w:lastRowLastColumn="0"/>
+        </w:trPr>
+        <w:tc>
+          <w:tcPr>
+            <w:cnfStyle w:val="001000000000" w:firstRow="0" w:lastRow="0" w:firstColumn="1" w:lastColumn="0" w:oddVBand="0" w:evenVBand="0" w:oddHBand="0" w:evenHBand="0" w:firstRowFirstColumn="0" w:firstRowLastColumn="0" w:lastRowFirstColumn="0" w:lastRowLastColumn="0"/>
+            <w:tcW w:w="1150" w:type="dxa"/>
+          </w:tcPr>
+          <w:p>
+            <w:pPr>
+              <w:pStyle w:val="ListParagraph"/>
+              <w:spacing w:line="360" w:lineRule="auto"/>
+              <w:ind w:left="0"/>
+              <w:jc w:val="both"/>
+              <w:rPr>
+                <w:rFonts w:ascii="Arial" w:hAnsi="Arial" w:cs="Arial"/>
+              </w:rPr>
+            </w:pPr>
+            <w:r>
+              <w:rPr>
+                <w:rFonts w:ascii="Arial" w:hAnsi="Arial" w:cs="Arial"/>
+              </w:rPr>
+              <w:t>FR-00</w:t>
+            </w:r>
+            <w:r>
+              <w:rPr>
+                <w:rFonts w:ascii="Arial" w:hAnsi="Arial" w:cs="Arial"/>
+              </w:rPr>
+              <w:t>5</w:t>
+            </w:r>
+          </w:p>
+        </w:tc>
+        <w:tc>
+          <w:tcPr>
+            <w:tcW w:w="3419" w:type="dxa"/>
+          </w:tcPr>
+          <w:p>
+            <w:pPr>
+              <w:spacing w:line="360" w:lineRule="auto"/>
+              <w:jc w:val="both"/>
+              <w:cnfStyle w:val="000000100000" w:firstRow="0" w:lastRow="0" w:firstColumn="0" w:lastColumn="0" w:oddVBand="0" w:evenVBand="0" w:oddHBand="1" w:evenHBand="0" w:firstRowFirstColumn="0" w:firstRowLastColumn="0" w:lastRowFirstColumn="0" w:lastRowLastColumn="0"/>
+              <w:rPr>
+                <w:rFonts w:ascii="Arial" w:hAnsi="Arial" w:cs="Arial"/>
+              </w:rPr>
+            </w:pPr>
+            <w:r>
+              <w:rPr>
+                <w:rFonts w:ascii="Arial" w:hAnsi="Arial" w:cs="Arial"/>
+              </w:rPr>
+              <w:t>Real-time Doctor Availability</w:t>
+            </w:r>
+          </w:p>
+        </w:tc>
+        <w:tc>
+          <w:tcPr>
+            <w:tcW w:w="1724" w:type="dxa"/>
+          </w:tcPr>
+          <w:p>
+            <w:pPr>
+              <w:jc w:val="both"/>
+              <w:cnfStyle w:val="000000100000" w:firstRow="0" w:lastRow="0" w:firstColumn="0" w:lastColumn="0" w:oddVBand="0" w:evenVBand="0" w:oddHBand="1" w:evenHBand="0" w:firstRowFirstColumn="0" w:firstRowLastColumn="0" w:lastRowFirstColumn="0" w:lastRowLastColumn="0"/>
+              <w:rPr>
+                <w:rFonts w:ascii="Arial" w:hAnsi="Arial" w:cs="Arial"/>
+              </w:rPr>
+            </w:pPr>
+            <w:r>
+              <w:rPr>
+                <w:rFonts w:ascii="Arial" w:hAnsi="Arial" w:cs="Arial"/>
+              </w:rPr>
+              <w:t>Must Have</w:t>
+            </w:r>
+          </w:p>
+        </w:tc>
+        <w:tc>
+          <w:tcPr>
+            <w:tcW w:w="1977" w:type="dxa"/>
+          </w:tcPr>
+          <w:p>
+            <w:pPr>
+              <w:jc w:val="both"/>
+              <w:cnfStyle w:val="000000100000" w:firstRow="0" w:lastRow="0" w:firstColumn="0" w:lastColumn="0" w:oddVBand="0" w:evenVBand="0" w:oddHBand="1" w:evenHBand="0" w:firstRowFirstColumn="0" w:firstRowLastColumn="0" w:lastRowFirstColumn="0" w:lastRowLastColumn="0"/>
+              <w:rPr>
+                <w:rFonts w:ascii="Arial" w:hAnsi="Arial" w:cs="Arial"/>
+              </w:rPr>
+            </w:pPr>
+            <w:r>
+              <w:rPr>
+                <w:rFonts w:ascii="Arial" w:hAnsi="Arial" w:cs="Arial"/>
+              </w:rPr>
+              <w:t>Doctor Schedules</w:t>
+            </w:r>
+          </w:p>
+        </w:tc>
+      </w:tr>
+      <w:tr>
+        <w:tc>
+          <w:tcPr>
+            <w:cnfStyle w:val="001000000000" w:firstRow="0" w:lastRow="0" w:firstColumn="1" w:lastColumn="0" w:oddVBand="0" w:evenVBand="0" w:oddHBand="0" w:evenHBand="0" w:firstRowFirstColumn="0" w:firstRowLastColumn="0" w:lastRowFirstColumn="0" w:lastRowLastColumn="0"/>
+            <w:tcW w:w="1150" w:type="dxa"/>
+          </w:tcPr>
+          <w:p>
+            <w:pPr>
+              <w:pStyle w:val="ListParagraph"/>
+              <w:spacing w:line="360" w:lineRule="auto"/>
+              <w:ind w:left="0"/>
+              <w:jc w:val="both"/>
+              <w:rPr>
+                <w:rFonts w:ascii="Arial" w:hAnsi="Arial" w:cs="Arial"/>
+              </w:rPr>
+            </w:pPr>
+            <w:r>
+              <w:rPr>
+                <w:rFonts w:ascii="Arial" w:hAnsi="Arial" w:cs="Arial"/>
+              </w:rPr>
+              <w:t>FR-00</w:t>
+            </w:r>
+            <w:r>
+              <w:rPr>
+                <w:rFonts w:ascii="Arial" w:hAnsi="Arial" w:cs="Arial"/>
+              </w:rPr>
+              <w:t>6</w:t>
+            </w:r>
+          </w:p>
+        </w:tc>
+        <w:tc>
+          <w:tcPr>
+            <w:tcW w:w="3419" w:type="dxa"/>
+          </w:tcPr>
+          <w:p>
+            <w:pPr>
+              <w:spacing w:line="360" w:lineRule="auto"/>
+              <w:jc w:val="both"/>
+              <w:cnfStyle w:val="000000000000" w:firstRow="0" w:lastRow="0" w:firstColumn="0" w:lastColumn="0" w:oddVBand="0" w:evenVBand="0" w:oddHBand="0" w:evenHBand="0" w:firstRowFirstColumn="0" w:firstRowLastColumn="0" w:lastRowFirstColumn="0" w:lastRowLastColumn="0"/>
+              <w:rPr>
+                <w:rFonts w:ascii="Arial" w:hAnsi="Arial" w:cs="Arial"/>
+              </w:rPr>
+            </w:pPr>
+            <w:r>
+              <w:rPr>
+                <w:rFonts w:ascii="Arial" w:hAnsi="Arial" w:cs="Arial"/>
+              </w:rPr>
+              <w:t>Role-Based Access</w:t>
+            </w:r>
+          </w:p>
+        </w:tc>
+        <w:tc>
+          <w:tcPr>
+            <w:tcW w:w="1724" w:type="dxa"/>
+          </w:tcPr>
+          <w:p>
+            <w:pPr>
+              <w:jc w:val="both"/>
+              <w:cnfStyle w:val="000000000000" w:firstRow="0" w:lastRow="0" w:firstColumn="0" w:lastColumn="0" w:oddVBand="0" w:evenVBand="0" w:oddHBand="0" w:evenHBand="0" w:firstRowFirstColumn="0" w:firstRowLastColumn="0" w:lastRowFirstColumn="0" w:lastRowLastColumn="0"/>
+              <w:rPr>
+                <w:rFonts w:ascii="Arial" w:hAnsi="Arial" w:cs="Arial"/>
+              </w:rPr>
+            </w:pPr>
+            <w:r>
+              <w:rPr>
+                <w:rFonts w:ascii="Arial" w:hAnsi="Arial" w:cs="Arial"/>
+              </w:rPr>
+              <w:t>Must Have</w:t>
+            </w:r>
+          </w:p>
+        </w:tc>
+        <w:tc>
+          <w:tcPr>
+            <w:tcW w:w="1977" w:type="dxa"/>
+          </w:tcPr>
+          <w:p>
+            <w:pPr>
+              <w:jc w:val="both"/>
+              <w:cnfStyle w:val="000000000000" w:firstRow="0" w:lastRow="0" w:firstColumn="0" w:lastColumn="0" w:oddVBand="0" w:evenVBand="0" w:oddHBand="0" w:evenHBand="0" w:firstRowFirstColumn="0" w:firstRowLastColumn="0" w:lastRowFirstColumn="0" w:lastRowLastColumn="0"/>
+              <w:rPr>
+                <w:rFonts w:ascii="Arial" w:hAnsi="Arial" w:cs="Arial"/>
+              </w:rPr>
+            </w:pPr>
+            <w:r>
+              <w:rPr>
+                <w:rFonts w:ascii="Arial" w:hAnsi="Arial" w:cs="Arial"/>
+              </w:rPr>
+              <w:t>User Management</w:t>
+            </w:r>
+          </w:p>
+        </w:tc>
+      </w:tr>
+      <w:tr>
+        <w:trPr>
+          <w:cnfStyle w:val="000000100000" w:firstRow="0" w:lastRow="0" w:firstColumn="0" w:lastColumn="0" w:oddVBand="0" w:evenVBand="0" w:oddHBand="1" w:evenHBand="0" w:firstRowFirstColumn="0" w:firstRowLastColumn="0" w:lastRowFirstColumn="0" w:lastRowLastColumn="0"/>
+        </w:trPr>
+        <w:tc>
+          <w:tcPr>
+            <w:cnfStyle w:val="001000000000" w:firstRow="0" w:lastRow="0" w:firstColumn="1" w:lastColumn="0" w:oddVBand="0" w:evenVBand="0" w:oddHBand="0" w:evenHBand="0" w:firstRowFirstColumn="0" w:firstRowLastColumn="0" w:lastRowFirstColumn="0" w:lastRowLastColumn="0"/>
+            <w:tcW w:w="1150" w:type="dxa"/>
+          </w:tcPr>
+          <w:p>
+            <w:pPr>
+              <w:pStyle w:val="ListParagraph"/>
+              <w:spacing w:line="360" w:lineRule="auto"/>
+              <w:ind w:left="0"/>
+              <w:jc w:val="both"/>
+              <w:rPr>
+                <w:rFonts w:ascii="Arial" w:hAnsi="Arial" w:cs="Arial"/>
+              </w:rPr>
+            </w:pPr>
+            <w:r>
+              <w:rPr>
+                <w:rFonts w:ascii="Arial" w:hAnsi="Arial" w:cs="Arial"/>
+              </w:rPr>
+              <w:t>FR-00</w:t>
+            </w:r>
+            <w:r>
+              <w:rPr>
+                <w:rFonts w:ascii="Arial" w:hAnsi="Arial" w:cs="Arial"/>
+              </w:rPr>
+              <w:t>7</w:t>
+            </w:r>
+          </w:p>
+        </w:tc>
+        <w:tc>
+          <w:tcPr>
+            <w:tcW w:w="3419" w:type="dxa"/>
+          </w:tcPr>
+          <w:p>
+            <w:pPr>
+              <w:spacing w:line="360" w:lineRule="auto"/>
+              <w:jc w:val="both"/>
+              <w:cnfStyle w:val="000000100000" w:firstRow="0" w:lastRow="0" w:firstColumn="0" w:lastColumn="0" w:oddVBand="0" w:evenVBand="0" w:oddHBand="1" w:evenHBand="0" w:firstRowFirstColumn="0" w:firstRowLastColumn="0" w:lastRowFirstColumn="0" w:lastRowLastColumn="0"/>
+              <w:rPr>
+                <w:rFonts w:ascii="Arial" w:hAnsi="Arial" w:cs="Arial"/>
+              </w:rPr>
+            </w:pPr>
+            <w:r>
+              <w:rPr>
+                <w:rFonts w:ascii="Arial" w:hAnsi="Arial" w:cs="Arial"/>
+              </w:rPr>
+              <w:t>Reporting &amp; Analytics</w:t>
+            </w:r>
+          </w:p>
+        </w:tc>
+        <w:tc>
+          <w:tcPr>
+            <w:tcW w:w="1724" w:type="dxa"/>
+          </w:tcPr>
+          <w:p>
+            <w:pPr>
+              <w:jc w:val="both"/>
+              <w:cnfStyle w:val="000000100000" w:firstRow="0" w:lastRow="0" w:firstColumn="0" w:lastColumn="0" w:oddVBand="0" w:evenVBand="0" w:oddHBand="1" w:evenHBand="0" w:firstRowFirstColumn="0" w:firstRowLastColumn="0" w:lastRowFirstColumn="0" w:lastRowLastColumn="0"/>
+              <w:rPr>
+                <w:rFonts w:ascii="Arial" w:hAnsi="Arial" w:cs="Arial"/>
+              </w:rPr>
+            </w:pPr>
+            <w:r>
+              <w:rPr>
+                <w:rFonts w:ascii="Arial" w:hAnsi="Arial" w:cs="Arial"/>
+              </w:rPr>
+              <w:t>Should</w:t>
+            </w:r>
+            <w:r>
+              <w:rPr>
+                <w:rFonts w:ascii="Arial" w:hAnsi="Arial" w:cs="Arial"/>
+              </w:rPr>
+              <w:t xml:space="preserve"> Have</w:t>
+            </w:r>
+          </w:p>
+        </w:tc>
+        <w:tc>
+          <w:tcPr>
+            <w:tcW w:w="1977" w:type="dxa"/>
+          </w:tcPr>
+          <w:p>
+            <w:pPr>
+              <w:jc w:val="both"/>
+              <w:cnfStyle w:val="000000100000" w:firstRow="0" w:lastRow="0" w:firstColumn="0" w:lastColumn="0" w:oddVBand="0" w:evenVBand="0" w:oddHBand="1" w:evenHBand="0" w:firstRowFirstColumn="0" w:firstRowLastColumn="0" w:lastRowFirstColumn="0" w:lastRowLastColumn="0"/>
+              <w:rPr>
+                <w:rFonts w:ascii="Arial" w:hAnsi="Arial" w:cs="Arial"/>
+              </w:rPr>
+            </w:pPr>
+            <w:r>
+              <w:rPr>
+                <w:rFonts w:ascii="Arial" w:hAnsi="Arial" w:cs="Arial"/>
+              </w:rPr>
+              <w:t>FR-001, FR-002</w:t>
+            </w:r>
+          </w:p>
+        </w:tc>
+      </w:tr>
+      <w:tr>
+        <w:tc>
+          <w:tcPr>
+            <w:cnfStyle w:val="001000000000" w:firstRow="0" w:lastRow="0" w:firstColumn="1" w:lastColumn="0" w:oddVBand="0" w:evenVBand="0" w:oddHBand="0" w:evenHBand="0" w:firstRowFirstColumn="0" w:firstRowLastColumn="0" w:lastRowFirstColumn="0" w:lastRowLastColumn="0"/>
+            <w:tcW w:w="1150" w:type="dxa"/>
+          </w:tcPr>
+          <w:p>
+            <w:pPr>
+              <w:pStyle w:val="ListParagraph"/>
+              <w:spacing w:line="360" w:lineRule="auto"/>
+              <w:ind w:left="0"/>
+              <w:jc w:val="both"/>
+              <w:rPr>
+                <w:rFonts w:ascii="Arial" w:hAnsi="Arial" w:cs="Arial"/>
+              </w:rPr>
+            </w:pPr>
+            <w:r>
+              <w:rPr>
+                <w:rFonts w:ascii="Arial" w:hAnsi="Arial" w:cs="Arial"/>
+              </w:rPr>
+              <w:t>FR-00</w:t>
+            </w:r>
+            <w:r>
+              <w:rPr>
+                <w:rFonts w:ascii="Arial" w:hAnsi="Arial" w:cs="Arial"/>
+              </w:rPr>
+              <w:t>8</w:t>
+            </w:r>
+          </w:p>
+        </w:tc>
+        <w:tc>
+          <w:tcPr>
+            <w:tcW w:w="3419" w:type="dxa"/>
+          </w:tcPr>
+          <w:p>
+            <w:pPr>
+              <w:cnfStyle w:val="000000000000" w:firstRow="0" w:lastRow="0" w:firstColumn="0" w:lastColumn="0" w:oddVBand="0" w:evenVBand="0" w:oddHBand="0" w:evenHBand="0" w:firstRowFirstColumn="0" w:firstRowLastColumn="0" w:lastRowFirstColumn="0" w:lastRowLastColumn="0"/>
+              <w:rPr>
+                <w:rFonts w:ascii="Arial" w:hAnsi="Arial" w:cs="Arial"/>
+              </w:rPr>
+            </w:pPr>
+            <w:r>
+              <w:rPr>
+                <w:rFonts w:ascii="Arial" w:hAnsi="Arial" w:cs="Arial"/>
+              </w:rPr>
+              <w:t>Audit Logs</w:t>
+            </w:r>
+          </w:p>
+        </w:tc>
+        <w:tc>
+          <w:tcPr>
+            <w:tcW w:w="1724" w:type="dxa"/>
+          </w:tcPr>
+          <w:p>
+            <w:pPr>
+              <w:jc w:val="both"/>
+              <w:cnfStyle w:val="000000000000" w:firstRow="0" w:lastRow="0" w:firstColumn="0" w:lastColumn="0" w:oddVBand="0" w:evenVBand="0" w:oddHBand="0" w:evenHBand="0" w:firstRowFirstColumn="0" w:firstRowLastColumn="0" w:lastRowFirstColumn="0" w:lastRowLastColumn="0"/>
+              <w:rPr>
+                <w:rFonts w:ascii="Arial" w:hAnsi="Arial" w:cs="Arial"/>
+              </w:rPr>
+            </w:pPr>
+            <w:r>
+              <w:rPr>
+                <w:rFonts w:ascii="Arial" w:hAnsi="Arial" w:cs="Arial"/>
+              </w:rPr>
+              <w:t>Must Have</w:t>
+            </w:r>
+          </w:p>
+        </w:tc>
+        <w:tc>
+          <w:tcPr>
+            <w:tcW w:w="1977" w:type="dxa"/>
+          </w:tcPr>
+          <w:p>
+            <w:pPr>
+              <w:jc w:val="both"/>
+              <w:cnfStyle w:val="000000000000" w:firstRow="0" w:lastRow="0" w:firstColumn="0" w:lastColumn="0" w:oddVBand="0" w:evenVBand="0" w:oddHBand="0" w:evenHBand="0" w:firstRowFirstColumn="0" w:firstRowLastColumn="0" w:lastRowFirstColumn="0" w:lastRowLastColumn="0"/>
+              <w:rPr>
+                <w:rFonts w:ascii="Arial" w:hAnsi="Arial" w:cs="Arial"/>
+              </w:rPr>
+            </w:pPr>
+            <w:r>
+              <w:rPr>
+                <w:rFonts w:ascii="Arial" w:hAnsi="Arial" w:cs="Arial"/>
+              </w:rPr>
+              <w:t>FR-002, FR-003</w:t>
+            </w:r>
+          </w:p>
+        </w:tc>
+      </w:tr>
+    </w:tbl>
+    <w:p>
+      <w:pPr>
+        <w:pStyle w:val="ListParagraph"/>
+        <w:spacing w:after="0" w:line="360" w:lineRule="auto"/>
+        <w:jc w:val="both"/>
+        <w:rPr>
+          <w:rFonts w:ascii="Arial" w:hAnsi="Arial" w:cs="Arial"/>
+        </w:rPr>
+      </w:pPr>
     </w:p>
     <w:p>
       <w:pPr>
@@ -2020,6 +2908,35 @@
           <w:sz w:val="28"/>
           <w:szCs w:val="28"/>
         </w:rPr>
+        <w:t>User Roles &amp; Permissions</w:t>
+      </w:r>
+    </w:p>
+    <w:p>
+      <w:pPr>
+        <w:pStyle w:val="ListParagraph"/>
+        <w:numPr>
+          <w:ilvl w:val="0"/>
+          <w:numId w:val="5"/>
+        </w:numPr>
+        <w:spacing w:after="0" w:line="360" w:lineRule="auto"/>
+        <w:ind w:left="0" w:firstLine="0"/>
+        <w:rPr>
+          <w:rFonts w:ascii="Arial" w:hAnsi="Arial" w:cs="Arial"/>
+          <w:b/>
+          <w:bCs/>
+          <w:sz w:val="28"/>
+          <w:szCs w:val="28"/>
+        </w:rPr>
+      </w:pPr>
+      <w:r>
+        <w:rPr>
+          <w:rFonts w:ascii="Arial" w:hAnsi="Arial" w:cs="Arial"/>
+          <w:b/>
+          <w:bCs/>
+          <w:sz w:val="28"/>
+          <w:szCs w:val="28"/>
+        </w:rPr>
+        <w:lastRenderedPageBreak/>
         <w:t>UI Behavior &amp; Validations</w:t>
       </w:r>
     </w:p>
@@ -3420,6 +4337,155 @@
     </w:lvl>
   </w:abstractNum>
   <w:abstractNum w:abstractNumId="3" w15:restartNumberingAfterBreak="0">
+    <w:nsid w:val="11B15802"/>
+    <w:multiLevelType w:val="multilevel"/>
+    <w:tmpl w:val="1DB4E554"/>
+    <w:lvl w:ilvl="0">
+      <w:start w:val="1"/>
+      <w:numFmt w:val="bullet"/>
+      <w:lvlText w:val=""/>
+      <w:lvlJc w:val="left"/>
+      <w:pPr>
+        <w:tabs>
+          <w:tab w:val="num" w:pos="720"/>
+        </w:tabs>
+        <w:ind w:left="720" w:hanging="360"/>
+      </w:pPr>
+      <w:rPr>
+        <w:rFonts w:ascii="Symbol" w:hAnsi="Symbol" w:hint="default"/>
+        <w:sz w:val="20"/>
+      </w:rPr>
+    </w:lvl>
+    <w:lvl w:ilvl="1" w:tentative="1">
+      <w:start w:val="1"/>
+      <w:numFmt w:val="bullet"/>
+      <w:lvlText w:val="o"/>
+      <w:lvlJc w:val="left"/>
+      <w:pPr>
+        <w:tabs>
+          <w:tab w:val="num" w:pos="1440"/>
+        </w:tabs>
+        <w:ind w:left="1440" w:hanging="360"/>
+      </w:pPr>
+      <w:rPr>
+        <w:rFonts w:ascii="Courier New" w:hAnsi="Courier New" w:hint="default"/>
+        <w:sz w:val="20"/>
+      </w:rPr>
+    </w:lvl>
+    <w:lvl w:ilvl="2" w:tentative="1">
+      <w:start w:val="1"/>
+      <w:numFmt w:val="bullet"/>
+      <w:lvlText w:val=""/>
+      <w:lvlJc w:val="left"/>
+      <w:pPr>
+        <w:tabs>
+          <w:tab w:val="num" w:pos="2160"/>
+        </w:tabs>
+        <w:ind w:left="2160" w:hanging="360"/>
+      </w:pPr>
+      <w:rPr>
+        <w:rFonts w:ascii="Wingdings" w:hAnsi="Wingdings" w:hint="default"/>
+        <w:sz w:val="20"/>
+      </w:rPr>
+    </w:lvl>
+    <w:lvl w:ilvl="3" w:tentative="1">
+      <w:start w:val="1"/>
+      <w:numFmt w:val="bullet"/>
+      <w:lvlText w:val=""/>
+      <w:lvlJc w:val="left"/>
+      <w:pPr>
+        <w:tabs>
+          <w:tab w:val="num" w:pos="2880"/>
+        </w:tabs>
+        <w:ind w:left="2880" w:hanging="360"/>
+      </w:pPr>
+      <w:rPr>
+        <w:rFonts w:ascii="Wingdings" w:hAnsi="Wingdings" w:hint="default"/>
+        <w:sz w:val="20"/>
+      </w:rPr>
+    </w:lvl>
+    <w:lvl w:ilvl="4" w:tentative="1">
+      <w:start w:val="1"/>
+      <w:numFmt w:val="bullet"/>
+      <w:lvlText w:val=""/>
+      <w:lvlJc w:val="left"/>
+      <w:pPr>
+        <w:tabs>
+          <w:tab w:val="num" w:pos="3600"/>
+        </w:tabs>
+        <w:ind w:left="3600" w:hanging="360"/>
+      </w:pPr>
+      <w:rPr>
+        <w:rFonts w:ascii="Wingdings" w:hAnsi="Wingdings" w:hint="default"/>
+        <w:sz w:val="20"/>
+      </w:rPr>
+    </w:lvl>
+    <w:lvl w:ilvl="5" w:tentative="1">
+      <w:start w:val="1"/>
+      <w:numFmt w:val="bullet"/>
+      <w:lvlText w:val=""/>
+      <w:lvlJc w:val="left"/>
+      <w:pPr>
+        <w:tabs>
+          <w:tab w:val="num" w:pos="4320"/>
+        </w:tabs>
+        <w:ind w:left="4320" w:hanging="360"/>
+      </w:pPr>
+      <w:rPr>
+        <w:rFonts w:ascii="Wingdings" w:hAnsi="Wingdings" w:hint="default"/>
+        <w:sz w:val="20"/>
+      </w:rPr>
+    </w:lvl>
+    <w:lvl w:ilvl="6" w:tentative="1">
+      <w:start w:val="1"/>
+      <w:numFmt w:val="bullet"/>
+      <w:lvlText w:val=""/>
+      <w:lvlJc w:val="left"/>
+      <w:pPr>
+        <w:tabs>
+          <w:tab w:val="num" w:pos="5040"/>
+        </w:tabs>
+        <w:ind w:left="5040" w:hanging="360"/>
+      </w:pPr>
+      <w:rPr>
+        <w:rFonts w:ascii="Wingdings" w:hAnsi="Wingdings" w:hint="default"/>
+        <w:sz w:val="20"/>
+      </w:rPr>
+    </w:lvl>
+    <w:lvl w:ilvl="7" w:tentative="1">
+      <w:start w:val="1"/>
+      <w:numFmt w:val="bullet"/>
+      <w:lvlText w:val=""/>
+      <w:lvlJc w:val="left"/>
+      <w:pPr>
+        <w:tabs>
+          <w:tab w:val="num" w:pos="5760"/>
+        </w:tabs>
+        <w:ind w:left="5760" w:hanging="360"/>
+      </w:pPr>
+      <w:rPr>
+        <w:rFonts w:ascii="Wingdings" w:hAnsi="Wingdings" w:hint="default"/>
+        <w:sz w:val="20"/>
+      </w:rPr>
+    </w:lvl>
+    <w:lvl w:ilvl="8" w:tentative="1">
+      <w:start w:val="1"/>
+      <w:numFmt w:val="bullet"/>
+      <w:lvlText w:val=""/>
+      <w:lvlJc w:val="left"/>
+      <w:pPr>
+        <w:tabs>
+          <w:tab w:val="num" w:pos="6480"/>
+        </w:tabs>
+        <w:ind w:left="6480" w:hanging="360"/>
+      </w:pPr>
+      <w:rPr>
+        <w:rFonts w:ascii="Wingdings" w:hAnsi="Wingdings" w:hint="default"/>
+        <w:sz w:val="20"/>
+      </w:rPr>
+    </w:lvl>
+  </w:abstractNum>
+  <w:abstractNum w:abstractNumId="4" w15:restartNumberingAfterBreak="0">
     <w:nsid w:val="12DA567A"/>
     <w:multiLevelType w:val="multilevel"/>
     <w:tmpl w:val="BF304EEE"/>
@@ -3568,7 +4634,7 @@
       </w:rPr>
     </w:lvl>
   </w:abstractNum>
-  <w:abstractNum w:abstractNumId="4" w15:restartNumberingAfterBreak="0">
+  <w:abstractNum w:abstractNumId="5" w15:restartNumberingAfterBreak="0">
     <w:nsid w:val="199A56C7"/>
     <w:multiLevelType w:val="multilevel"/>
     <w:tmpl w:val="BB3EE3DE"/>
@@ -3717,7 +4783,7 @@
       </w:rPr>
     </w:lvl>
   </w:abstractNum>
-  <w:abstractNum w:abstractNumId="5" w15:restartNumberingAfterBreak="0">
+  <w:abstractNum w:abstractNumId="6" w15:restartNumberingAfterBreak="0">
     <w:nsid w:val="31CA411F"/>
     <w:multiLevelType w:val="hybridMultilevel"/>
     <w:tmpl w:val="03529802"/>
@@ -3803,7 +4869,7 @@
       </w:pPr>
     </w:lvl>
   </w:abstractNum>
-  <w:abstractNum w:abstractNumId="6" w15:restartNumberingAfterBreak="0">
+  <w:abstractNum w:abstractNumId="7" w15:restartNumberingAfterBreak="0">
     <w:nsid w:val="379927B6"/>
     <w:multiLevelType w:val="multilevel"/>
     <w:tmpl w:val="315290A2"/>
@@ -3952,7 +5018,7 @@
       </w:rPr>
     </w:lvl>
   </w:abstractNum>
-  <w:abstractNum w:abstractNumId="7" w15:restartNumberingAfterBreak="0">
+  <w:abstractNum w:abstractNumId="8" w15:restartNumberingAfterBreak="0">
     <w:nsid w:val="49BF5F9E"/>
     <w:multiLevelType w:val="hybridMultilevel"/>
     <w:tmpl w:val="E34202A0"/>
@@ -4041,7 +5107,156 @@
       </w:pPr>
     </w:lvl>
   </w:abstractNum>
-  <w:abstractNum w:abstractNumId="8" w15:restartNumberingAfterBreak="0">
+  <w:abstractNum w:abstractNumId="9" w15:restartNumberingAfterBreak="0">
+    <w:nsid w:val="4A393659"/>
+    <w:multiLevelType w:val="multilevel"/>
+    <w:tmpl w:val="6BFE8970"/>
+    <w:lvl w:ilvl="0">
+      <w:start w:val="1"/>
+      <w:numFmt w:val="bullet"/>
+      <w:lvlText w:val=""/>
+      <w:lvlJc w:val="left"/>
+      <w:pPr>
+        <w:tabs>
+          <w:tab w:val="num" w:pos="720"/>
+        </w:tabs>
+        <w:ind w:left="720" w:hanging="360"/>
+      </w:pPr>
+      <w:rPr>
+        <w:rFonts w:ascii="Symbol" w:hAnsi="Symbol" w:hint="default"/>
+        <w:sz w:val="20"/>
+      </w:rPr>
+    </w:lvl>
+    <w:lvl w:ilvl="1" w:tentative="1">
+      <w:start w:val="1"/>
+      <w:numFmt w:val="bullet"/>
+      <w:lvlText w:val="o"/>
+      <w:lvlJc w:val="left"/>
+      <w:pPr>
+        <w:tabs>
+          <w:tab w:val="num" w:pos="1440"/>
+        </w:tabs>
+        <w:ind w:left="1440" w:hanging="360"/>
+      </w:pPr>
+      <w:rPr>
+        <w:rFonts w:ascii="Courier New" w:hAnsi="Courier New" w:hint="default"/>
+        <w:sz w:val="20"/>
+      </w:rPr>
+    </w:lvl>
+    <w:lvl w:ilvl="2" w:tentative="1">
+      <w:start w:val="1"/>
+      <w:numFmt w:val="bullet"/>
+      <w:lvlText w:val=""/>
+      <w:lvlJc w:val="left"/>
+      <w:pPr>
+        <w:tabs>
+          <w:tab w:val="num" w:pos="2160"/>
+        </w:tabs>
+        <w:ind w:left="2160" w:hanging="360"/>
+      </w:pPr>
+      <w:rPr>
+        <w:rFonts w:ascii="Wingdings" w:hAnsi="Wingdings" w:hint="default"/>
+        <w:sz w:val="20"/>
+      </w:rPr>
+    </w:lvl>
+    <w:lvl w:ilvl="3" w:tentative="1">
+      <w:start w:val="1"/>
+      <w:numFmt w:val="bullet"/>
+      <w:lvlText w:val=""/>
+      <w:lvlJc w:val="left"/>
+      <w:pPr>
+        <w:tabs>
+          <w:tab w:val="num" w:pos="2880"/>
+        </w:tabs>
+        <w:ind w:left="2880" w:hanging="360"/>
+      </w:pPr>
+      <w:rPr>
+        <w:rFonts w:ascii="Wingdings" w:hAnsi="Wingdings" w:hint="default"/>
+        <w:sz w:val="20"/>
+      </w:rPr>
+    </w:lvl>
+    <w:lvl w:ilvl="4" w:tentative="1">
+      <w:start w:val="1"/>
+      <w:numFmt w:val="bullet"/>
+      <w:lvlText w:val=""/>
+      <w:lvlJc w:val="left"/>
+      <w:pPr>
+        <w:tabs>
+          <w:tab w:val="num" w:pos="3600"/>
+        </w:tabs>
+        <w:ind w:left="3600" w:hanging="360"/>
+      </w:pPr>
+      <w:rPr>
+        <w:rFonts w:ascii="Wingdings" w:hAnsi="Wingdings" w:hint="default"/>
+        <w:sz w:val="20"/>
+      </w:rPr>
+    </w:lvl>
+    <w:lvl w:ilvl="5" w:tentative="1">
+      <w:start w:val="1"/>
+      <w:numFmt w:val="bullet"/>
+      <w:lvlText w:val=""/>
+      <w:lvlJc w:val="left"/>
+      <w:pPr>
+        <w:tabs>
+          <w:tab w:val="num" w:pos="4320"/>
+        </w:tabs>
+        <w:ind w:left="4320" w:hanging="360"/>
+      </w:pPr>
+      <w:rPr>
+        <w:rFonts w:ascii="Wingdings" w:hAnsi="Wingdings" w:hint="default"/>
+        <w:sz w:val="20"/>
+      </w:rPr>
+    </w:lvl>
+    <w:lvl w:ilvl="6" w:tentative="1">
+      <w:start w:val="1"/>
+      <w:numFmt w:val="bullet"/>
+      <w:lvlText w:val=""/>
+      <w:lvlJc w:val="left"/>
+      <w:pPr>
+        <w:tabs>
+          <w:tab w:val="num" w:pos="5040"/>
+        </w:tabs>
+        <w:ind w:left="5040" w:hanging="360"/>
+      </w:pPr>
+      <w:rPr>
+        <w:rFonts w:ascii="Wingdings" w:hAnsi="Wingdings" w:hint="default"/>
+        <w:sz w:val="20"/>
+      </w:rPr>
+    </w:lvl>
+    <w:lvl w:ilvl="7" w:tentative="1">
+      <w:start w:val="1"/>
+      <w:numFmt w:val="bullet"/>
+      <w:lvlText w:val=""/>
+      <w:lvlJc w:val="left"/>
+      <w:pPr>
+        <w:tabs>
+          <w:tab w:val="num" w:pos="5760"/>
+        </w:tabs>
+        <w:ind w:left="5760" w:hanging="360"/>
+      </w:pPr>
+      <w:rPr>
+        <w:rFonts w:ascii="Wingdings" w:hAnsi="Wingdings" w:hint="default"/>
+        <w:sz w:val="20"/>
+      </w:rPr>
+    </w:lvl>
+    <w:lvl w:ilvl="8" w:tentative="1">
+      <w:start w:val="1"/>
+      <w:numFmt w:val="bullet"/>
+      <w:lvlText w:val=""/>
+      <w:lvlJc w:val="left"/>
+      <w:pPr>
+        <w:tabs>
+          <w:tab w:val="num" w:pos="6480"/>
+        </w:tabs>
+        <w:ind w:left="6480" w:hanging="360"/>
+      </w:pPr>
+      <w:rPr>
+        <w:rFonts w:ascii="Wingdings" w:hAnsi="Wingdings" w:hint="default"/>
+        <w:sz w:val="20"/>
+      </w:rPr>
+    </w:lvl>
+  </w:abstractNum>
+  <w:abstractNum w:abstractNumId="10" w15:restartNumberingAfterBreak="0">
     <w:nsid w:val="4B890620"/>
     <w:multiLevelType w:val="multilevel"/>
     <w:tmpl w:val="6C0682A8"/>
@@ -4190,7 +5405,7 @@
       </w:rPr>
     </w:lvl>
   </w:abstractNum>
-  <w:abstractNum w:abstractNumId="9" w15:restartNumberingAfterBreak="0">
+  <w:abstractNum w:abstractNumId="11" w15:restartNumberingAfterBreak="0">
     <w:nsid w:val="4BF41FFA"/>
     <w:multiLevelType w:val="hybridMultilevel"/>
     <w:tmpl w:val="62B8B106"/>
@@ -4279,7 +5494,7 @@
       </w:pPr>
     </w:lvl>
   </w:abstractNum>
-  <w:abstractNum w:abstractNumId="10" w15:restartNumberingAfterBreak="0">
+  <w:abstractNum w:abstractNumId="12" w15:restartNumberingAfterBreak="0">
     <w:nsid w:val="52247126"/>
     <w:multiLevelType w:val="multilevel"/>
     <w:tmpl w:val="89865AF4"/>
@@ -4412,7 +5627,7 @@
       </w:rPr>
     </w:lvl>
   </w:abstractNum>
-  <w:abstractNum w:abstractNumId="11" w15:restartNumberingAfterBreak="0">
+  <w:abstractNum w:abstractNumId="13" w15:restartNumberingAfterBreak="0">
     <w:nsid w:val="613B63E7"/>
     <w:multiLevelType w:val="multilevel"/>
     <w:tmpl w:val="A12EEF30"/>
@@ -4561,7 +5776,7 @@
       </w:rPr>
     </w:lvl>
   </w:abstractNum>
-  <w:abstractNum w:abstractNumId="12" w15:restartNumberingAfterBreak="0">
+  <w:abstractNum w:abstractNumId="14" w15:restartNumberingAfterBreak="0">
     <w:nsid w:val="65442842"/>
     <w:multiLevelType w:val="hybridMultilevel"/>
     <w:tmpl w:val="3696A996"/>
@@ -4650,7 +5865,7 @@
       </w:pPr>
     </w:lvl>
   </w:abstractNum>
-  <w:abstractNum w:abstractNumId="13" w15:restartNumberingAfterBreak="0">
+  <w:abstractNum w:abstractNumId="15" w15:restartNumberingAfterBreak="0">
     <w:nsid w:val="6CD60D78"/>
     <w:multiLevelType w:val="multilevel"/>
     <w:tmpl w:val="C86C5F40"/>
@@ -4799,7 +6014,7 @@
       </w:rPr>
     </w:lvl>
   </w:abstractNum>
-  <w:abstractNum w:abstractNumId="14" w15:restartNumberingAfterBreak="0">
+  <w:abstractNum w:abstractNumId="16" w15:restartNumberingAfterBreak="0">
     <w:nsid w:val="79160EB7"/>
     <w:multiLevelType w:val="multilevel"/>
     <w:tmpl w:val="6C5EECEE"/>
@@ -4948,7 +6163,7 @@
       </w:rPr>
     </w:lvl>
   </w:abstractNum>
-  <w:abstractNum w:abstractNumId="15" w15:restartNumberingAfterBreak="0">
+  <w:abstractNum w:abstractNumId="17" w15:restartNumberingAfterBreak="0">
     <w:nsid w:val="7C27416B"/>
     <w:multiLevelType w:val="hybridMultilevel"/>
     <w:tmpl w:val="03529802"/>
@@ -5035,52 +6250,58 @@
     </w:lvl>
   </w:abstractNum>
   <w:num w:numId="1" w16cid:durableId="1205601758">
+    <w:abstractNumId w:val="13"/>
+  </w:num>
+  <w:num w:numId="2" w16cid:durableId="2087724247">
+    <w:abstractNumId w:val="8"/>
+  </w:num>
+  <w:num w:numId="3" w16cid:durableId="1861165945">
+    <w:abstractNumId w:val="14"/>
+  </w:num>
+  <w:num w:numId="4" w16cid:durableId="339938146">
     <w:abstractNumId w:val="11"/>
   </w:num>
-  <w:num w:numId="2" w16cid:durableId="2087724247">
-    <w:abstractNumId w:val="7"/>
-  </w:num>
-  <w:num w:numId="3" w16cid:durableId="1861165945">
+  <w:num w:numId="5" w16cid:durableId="1540245460">
     <w:abstractNumId w:val="12"/>
-  </w:num>
-  <w:num w:numId="4" w16cid:durableId="339938146">
-    <w:abstractNumId w:val="9"/>
-  </w:num>
-  <w:num w:numId="5" w16cid:durableId="1540245460">
-    <w:abstractNumId w:val="10"/>
   </w:num>
   <w:num w:numId="6" w16cid:durableId="2119836597">
     <w:abstractNumId w:val="2"/>
   </w:num>
   <w:num w:numId="7" w16cid:durableId="1585870310">
+    <w:abstractNumId w:val="17"/>
+  </w:num>
+  <w:num w:numId="8" w16cid:durableId="1906185728">
+    <w:abstractNumId w:val="6"/>
+  </w:num>
+  <w:num w:numId="9" w16cid:durableId="580069544">
+    <w:abstractNumId w:val="5"/>
+  </w:num>
+  <w:num w:numId="10" w16cid:durableId="1095368879">
     <w:abstractNumId w:val="15"/>
   </w:num>
-  <w:num w:numId="8" w16cid:durableId="1906185728">
-    <w:abstractNumId w:val="5"/>
-  </w:num>
-  <w:num w:numId="9" w16cid:durableId="580069544">
-    <w:abstractNumId w:val="4"/>
-  </w:num>
-  <w:num w:numId="10" w16cid:durableId="1095368879">
-    <w:abstractNumId w:val="13"/>
-  </w:num>
   <w:num w:numId="11" w16cid:durableId="350955028">
-    <w:abstractNumId w:val="14"/>
+    <w:abstractNumId w:val="16"/>
   </w:num>
   <w:num w:numId="12" w16cid:durableId="1320420507">
     <w:abstractNumId w:val="0"/>
   </w:num>
   <w:num w:numId="13" w16cid:durableId="1265460128">
-    <w:abstractNumId w:val="3"/>
+    <w:abstractNumId w:val="4"/>
   </w:num>
   <w:num w:numId="14" w16cid:durableId="2109154256">
-    <w:abstractNumId w:val="6"/>
+    <w:abstractNumId w:val="7"/>
   </w:num>
   <w:num w:numId="15" w16cid:durableId="828790662">
     <w:abstractNumId w:val="1"/>
   </w:num>
   <w:num w:numId="16" w16cid:durableId="1971594421">
-    <w:abstractNumId w:val="8"/>
+    <w:abstractNumId w:val="10"/>
+  </w:num>
+  <w:num w:numId="17" w16cid:durableId="629749172">
+    <w:abstractNumId w:val="3"/>
+  </w:num>
+  <w:num w:numId="18" w16cid:durableId="394668169">
+    <w:abstractNumId w:val="9"/>
   </w:num>
 </w:numbering>
 </file>
@@ -5558,7 +6779,6 @@
     <w:next w:val="Normal"/>
     <w:link w:val="Heading4Char"/>
     <w:uiPriority w:val="9"/>
-    <w:semiHidden/>
     <w:unhideWhenUsed/>
     <w:qFormat/>
     <w:rsid w:val="00A54C40"/>
@@ -5755,7 +6975,6 @@
     <w:basedOn w:val="DefaultParagraphFont"/>
     <w:link w:val="Heading4"/>
     <w:uiPriority w:val="9"/>
-    <w:semiHidden/>
     <w:rsid w:val="00A54C40"/>
     <w:rPr>
       <w:rFonts w:eastAsiaTheme="majorEastAsia" w:cstheme="majorBidi"/>
@@ -7150,6 +8369,7 @@
     <w:rsid w:val="003F42A4"/>
     <w:rsid w:val="00474932"/>
     <w:rsid w:val="00482C7E"/>
+    <w:rsid w:val="004B0924"/>
     <w:rsid w:val="004E5674"/>
     <w:rsid w:val="00515FD7"/>
     <w:rsid w:val="005A553F"/>
@@ -7157,6 +8377,7 @@
     <w:rsid w:val="005E7B4D"/>
     <w:rsid w:val="0065004C"/>
     <w:rsid w:val="006F4035"/>
+    <w:rsid w:val="007240FE"/>
     <w:rsid w:val="00772BC8"/>
     <w:rsid w:val="00773009"/>
     <w:rsid w:val="007D1342"/>

</xml_diff>

<commit_message>
Update 07 - Functional Requirements Document
</commit_message>
<xml_diff>
--- a/Online-Appointment-for-Healthcare-Clinic/01-Requirements Elicitation/07 - Functional Requirements Document (FRD).docx
+++ b/Online-Appointment-for-Healthcare-Clinic/01-Requirements Elicitation/07 - Functional Requirements Document (FRD).docx
@@ -159,7 +159,31 @@
                                         <w:sz w:val="36"/>
                                         <w:szCs w:val="36"/>
                                       </w:rPr>
-                                      <w:t>Business Requirements Document (BRD)</w:t>
+                                      <w:t>Functional</w:t>
+                                    </w:r>
+                                    <w:r>
+                                      <w:rPr>
+                                        <w:color w:val="ED7D31" w:themeColor="accent2"/>
+                                        <w:sz w:val="36"/>
+                                        <w:szCs w:val="36"/>
+                                      </w:rPr>
+                                      <w:t xml:space="preserve"> Requirements Document (</w:t>
+                                    </w:r>
+                                    <w:r>
+                                      <w:rPr>
+                                        <w:color w:val="ED7D31" w:themeColor="accent2"/>
+                                        <w:sz w:val="36"/>
+                                        <w:szCs w:val="36"/>
+                                      </w:rPr>
+                                      <w:t>F</w:t>
+                                    </w:r>
+                                    <w:r>
+                                      <w:rPr>
+                                        <w:color w:val="ED7D31" w:themeColor="accent2"/>
+                                        <w:sz w:val="36"/>
+                                        <w:szCs w:val="36"/>
+                                      </w:rPr>
+                                      <w:t>RD)</w:t>
                                     </w:r>
                                   </w:sdtContent>
                                 </w:sdt>
@@ -260,7 +284,31 @@
                                   <w:sz w:val="36"/>
                                   <w:szCs w:val="36"/>
                                 </w:rPr>
-                                <w:t>Business Requirements Document (BRD)</w:t>
+                                <w:t>Functional</w:t>
+                              </w:r>
+                              <w:r>
+                                <w:rPr>
+                                  <w:color w:val="ED7D31" w:themeColor="accent2"/>
+                                  <w:sz w:val="36"/>
+                                  <w:szCs w:val="36"/>
+                                </w:rPr>
+                                <w:t xml:space="preserve"> Requirements Document (</w:t>
+                              </w:r>
+                              <w:r>
+                                <w:rPr>
+                                  <w:color w:val="ED7D31" w:themeColor="accent2"/>
+                                  <w:sz w:val="36"/>
+                                  <w:szCs w:val="36"/>
+                                </w:rPr>
+                                <w:t>F</w:t>
+                              </w:r>
+                              <w:r>
+                                <w:rPr>
+                                  <w:color w:val="ED7D31" w:themeColor="accent2"/>
+                                  <w:sz w:val="36"/>
+                                  <w:szCs w:val="36"/>
+                                </w:rPr>
+                                <w:t>RD)</w:t>
                               </w:r>
                             </w:sdtContent>
                           </w:sdt>
@@ -1881,7 +1929,7 @@
       <w:pPr>
         <w:pStyle w:val="ListParagraph"/>
         <w:spacing w:after="0" w:line="360" w:lineRule="auto"/>
-        <w:ind w:firstLine="360"/>
+        <w:ind w:firstLine="720"/>
         <w:jc w:val="both"/>
         <w:rPr>
           <w:rFonts w:ascii="Arial" w:hAnsi="Arial" w:cs="Arial"/>
@@ -1965,7 +2013,7 @@
       <w:pPr>
         <w:pStyle w:val="ListParagraph"/>
         <w:spacing w:after="0" w:line="360" w:lineRule="auto"/>
-        <w:ind w:left="1080"/>
+        <w:ind w:firstLine="450"/>
         <w:jc w:val="both"/>
         <w:rPr>
           <w:rFonts w:ascii="Arial" w:hAnsi="Arial" w:cs="Arial"/>
@@ -10573,7 +10621,6 @@
     <w:rsid w:val="009C4AE7"/>
     <w:rsid w:val="009F34A1"/>
     <w:rsid w:val="009F4AC9"/>
-    <w:rsid w:val="00A4360B"/>
     <w:rsid w:val="00A63AD3"/>
     <w:rsid w:val="00B01BF9"/>
     <w:rsid w:val="00B24626"/>
@@ -10585,6 +10632,7 @@
     <w:rsid w:val="00E448AB"/>
     <w:rsid w:val="00E90F06"/>
     <w:rsid w:val="00EA2E79"/>
+    <w:rsid w:val="00F33946"/>
     <w:rsid w:val="00F77B1E"/>
     <w:rsid w:val="00FE6D3D"/>
   </w:rsids>

</xml_diff>

<commit_message>
Update 07 - Functional Requirements Document.docx
</commit_message>
<xml_diff>
--- a/Online-Appointment-for-Healthcare-Clinic/01-Requirements Elicitation/07 - Functional Requirements Document (FRD).docx
+++ b/Online-Appointment-for-Healthcare-Clinic/01-Requirements Elicitation/07 - Functional Requirements Document (FRD).docx
@@ -4738,7 +4738,7 @@
           <w:sz w:val="32"/>
           <w:szCs w:val="32"/>
         </w:rPr>
-        <w:t>Appointment Booking</w:t>
+        <w:t>Login</w:t>
       </w:r>
     </w:p>
     <w:p>
@@ -4765,9 +4765,9 @@
           <w:szCs w:val="32"/>
         </w:rPr>
         <w:drawing>
-          <wp:inline distT="0" distB="0" distL="0" distR="0" wp14:anchorId="788835F7" wp14:editId="3B26DAF5">
-            <wp:extent cx="7471049" cy="5067300"/>
-            <wp:effectExtent l="0" t="0" r="0" b="0"/>
+          <wp:inline distT="0" distB="0" distL="0" distR="0" wp14:anchorId="788835F7" wp14:editId="3C584764">
+            <wp:extent cx="7222060" cy="5084170"/>
+            <wp:effectExtent l="0" t="0" r="0" b="2540"/>
             <wp:docPr id="802664100" name="Picture 7"/>
             <wp:cNvGraphicFramePr>
               <a:graphicFrameLocks xmlns:a="http://schemas.openxmlformats.org/drawingml/2006/main" noChangeAspect="1"/>
@@ -4776,7 +4776,7 @@
               <a:graphicData uri="http://schemas.openxmlformats.org/drawingml/2006/picture">
                 <pic:pic xmlns:pic="http://schemas.openxmlformats.org/drawingml/2006/picture">
                   <pic:nvPicPr>
-                    <pic:cNvPr id="802664100" name="Picture 802664100"/>
+                    <pic:cNvPr id="802664100" name="Picture 7"/>
                     <pic:cNvPicPr/>
                   </pic:nvPicPr>
                   <pic:blipFill>
@@ -4794,7 +4794,7 @@
                   <pic:spPr>
                     <a:xfrm>
                       <a:off x="0" y="0"/>
-                      <a:ext cx="7495922" cy="5084170"/>
+                      <a:ext cx="7222060" cy="5084170"/>
                     </a:xfrm>
                     <a:prstGeom prst="rect">
                       <a:avLst/>
@@ -4807,9 +4807,516 @@
         </w:drawing>
       </w:r>
     </w:p>
+    <w:p>
+      <w:pPr>
+        <w:pStyle w:val="ListParagraph"/>
+        <w:spacing w:after="0" w:line="360" w:lineRule="auto"/>
+        <w:ind w:left="0"/>
+        <w:jc w:val="right"/>
+        <w:rPr>
+          <w:rFonts w:ascii="Arial" w:hAnsi="Arial" w:cs="Arial"/>
+          <w:b/>
+          <w:bCs/>
+          <w:sz w:val="28"/>
+          <w:szCs w:val="28"/>
+        </w:rPr>
+      </w:pPr>
+      <w:r>
+        <w:rPr>
+          <w:rFonts w:ascii="Arial" w:hAnsi="Arial" w:cs="Arial"/>
+          <w:b/>
+          <w:bCs/>
+          <w:sz w:val="28"/>
+          <w:szCs w:val="28"/>
+        </w:rPr>
+        <w:lastRenderedPageBreak/>
+        <w:t>Appendix ‘</w:t>
+      </w:r>
+      <w:r>
+        <w:rPr>
+          <w:rFonts w:ascii="Arial" w:hAnsi="Arial" w:cs="Arial"/>
+          <w:b/>
+          <w:bCs/>
+          <w:sz w:val="28"/>
+          <w:szCs w:val="28"/>
+        </w:rPr>
+        <w:t>B</w:t>
+      </w:r>
+      <w:r>
+        <w:rPr>
+          <w:rFonts w:ascii="Arial" w:hAnsi="Arial" w:cs="Arial"/>
+          <w:b/>
+          <w:bCs/>
+          <w:sz w:val="28"/>
+          <w:szCs w:val="28"/>
+        </w:rPr>
+        <w:t>’</w:t>
+      </w:r>
+    </w:p>
+    <w:p>
+      <w:pPr>
+        <w:pStyle w:val="ListParagraph"/>
+        <w:spacing w:after="0" w:line="360" w:lineRule="auto"/>
+        <w:ind w:left="0"/>
+        <w:jc w:val="center"/>
+        <w:rPr>
+          <w:rFonts w:ascii="Arial" w:hAnsi="Arial" w:cs="Arial"/>
+          <w:b/>
+          <w:bCs/>
+          <w:sz w:val="32"/>
+          <w:szCs w:val="32"/>
+        </w:rPr>
+      </w:pPr>
+      <w:r>
+        <w:rPr>
+          <w:rFonts w:ascii="Arial" w:hAnsi="Arial" w:cs="Arial"/>
+          <w:b/>
+          <w:bCs/>
+          <w:sz w:val="32"/>
+          <w:szCs w:val="32"/>
+        </w:rPr>
+        <w:t>Register</w:t>
+      </w:r>
+    </w:p>
+    <w:p>
+      <w:pPr>
+        <w:pStyle w:val="ListParagraph"/>
+        <w:spacing w:after="0" w:line="360" w:lineRule="auto"/>
+        <w:ind w:left="0"/>
+        <w:jc w:val="center"/>
+        <w:rPr>
+          <w:rFonts w:ascii="Arial" w:hAnsi="Arial" w:cs="Arial"/>
+          <w:b/>
+          <w:bCs/>
+          <w:sz w:val="32"/>
+          <w:szCs w:val="32"/>
+        </w:rPr>
+      </w:pPr>
+      <w:r>
+        <w:rPr>
+          <w:rFonts w:ascii="Arial" w:hAnsi="Arial" w:cs="Arial"/>
+          <w:b/>
+          <w:bCs/>
+          <w:noProof/>
+          <w:sz w:val="32"/>
+          <w:szCs w:val="32"/>
+        </w:rPr>
+        <w:drawing>
+          <wp:inline distT="0" distB="0" distL="0" distR="0" wp14:anchorId="4B4BB543" wp14:editId="1CF97CEF">
+            <wp:extent cx="7062730" cy="4972005"/>
+            <wp:effectExtent l="0" t="0" r="5080" b="635"/>
+            <wp:docPr id="913287510" name="Picture 7"/>
+            <wp:cNvGraphicFramePr>
+              <a:graphicFrameLocks xmlns:a="http://schemas.openxmlformats.org/drawingml/2006/main" noChangeAspect="1"/>
+            </wp:cNvGraphicFramePr>
+            <a:graphic xmlns:a="http://schemas.openxmlformats.org/drawingml/2006/main">
+              <a:graphicData uri="http://schemas.openxmlformats.org/drawingml/2006/picture">
+                <pic:pic xmlns:pic="http://schemas.openxmlformats.org/drawingml/2006/picture">
+                  <pic:nvPicPr>
+                    <pic:cNvPr id="913287510" name="Picture 7"/>
+                    <pic:cNvPicPr/>
+                  </pic:nvPicPr>
+                  <pic:blipFill>
+                    <a:blip r:embed="rId12">
+                      <a:extLst>
+                        <a:ext uri="{28A0092B-C50C-407E-A947-70E740481C1C}">
+                          <a14:useLocalDpi xmlns:a14="http://schemas.microsoft.com/office/drawing/2010/main" val="0"/>
+                        </a:ext>
+                      </a:extLst>
+                    </a:blip>
+                    <a:stretch>
+                      <a:fillRect/>
+                    </a:stretch>
+                  </pic:blipFill>
+                  <pic:spPr>
+                    <a:xfrm>
+                      <a:off x="0" y="0"/>
+                      <a:ext cx="7062730" cy="4972005"/>
+                    </a:xfrm>
+                    <a:prstGeom prst="rect">
+                      <a:avLst/>
+                    </a:prstGeom>
+                  </pic:spPr>
+                </pic:pic>
+              </a:graphicData>
+            </a:graphic>
+          </wp:inline>
+        </w:drawing>
+      </w:r>
+    </w:p>
+    <w:p>
+      <w:pPr>
+        <w:pStyle w:val="ListParagraph"/>
+        <w:spacing w:after="0" w:line="360" w:lineRule="auto"/>
+        <w:ind w:left="0"/>
+        <w:jc w:val="right"/>
+        <w:rPr>
+          <w:rFonts w:ascii="Arial" w:hAnsi="Arial" w:cs="Arial"/>
+          <w:b/>
+          <w:bCs/>
+          <w:sz w:val="28"/>
+          <w:szCs w:val="28"/>
+        </w:rPr>
+      </w:pPr>
+      <w:r>
+        <w:rPr>
+          <w:rFonts w:ascii="Arial" w:hAnsi="Arial" w:cs="Arial"/>
+          <w:b/>
+          <w:bCs/>
+          <w:sz w:val="28"/>
+          <w:szCs w:val="28"/>
+        </w:rPr>
+        <w:lastRenderedPageBreak/>
+        <w:t>Appendix ‘</w:t>
+      </w:r>
+      <w:r>
+        <w:rPr>
+          <w:rFonts w:ascii="Arial" w:hAnsi="Arial" w:cs="Arial"/>
+          <w:b/>
+          <w:bCs/>
+          <w:sz w:val="28"/>
+          <w:szCs w:val="28"/>
+        </w:rPr>
+        <w:t>C</w:t>
+      </w:r>
+      <w:r>
+        <w:rPr>
+          <w:rFonts w:ascii="Arial" w:hAnsi="Arial" w:cs="Arial"/>
+          <w:b/>
+          <w:bCs/>
+          <w:sz w:val="28"/>
+          <w:szCs w:val="28"/>
+        </w:rPr>
+        <w:t>’</w:t>
+      </w:r>
+    </w:p>
+    <w:p>
+      <w:pPr>
+        <w:pStyle w:val="ListParagraph"/>
+        <w:spacing w:after="0" w:line="360" w:lineRule="auto"/>
+        <w:ind w:left="0"/>
+        <w:jc w:val="center"/>
+        <w:rPr>
+          <w:rFonts w:ascii="Arial" w:hAnsi="Arial" w:cs="Arial"/>
+          <w:b/>
+          <w:bCs/>
+          <w:sz w:val="32"/>
+          <w:szCs w:val="32"/>
+        </w:rPr>
+      </w:pPr>
+      <w:r>
+        <w:rPr>
+          <w:rFonts w:ascii="Arial" w:hAnsi="Arial" w:cs="Arial"/>
+          <w:b/>
+          <w:bCs/>
+          <w:sz w:val="32"/>
+          <w:szCs w:val="32"/>
+        </w:rPr>
+        <w:t>Appointment Booking</w:t>
+      </w:r>
+    </w:p>
+    <w:p>
+      <w:pPr>
+        <w:pStyle w:val="ListParagraph"/>
+        <w:spacing w:after="0" w:line="360" w:lineRule="auto"/>
+        <w:ind w:left="0"/>
+        <w:jc w:val="center"/>
+        <w:rPr>
+          <w:rFonts w:ascii="Arial" w:hAnsi="Arial" w:cs="Arial"/>
+          <w:b/>
+          <w:bCs/>
+          <w:sz w:val="32"/>
+          <w:szCs w:val="32"/>
+        </w:rPr>
+      </w:pPr>
+      <w:r>
+        <w:rPr>
+          <w:rFonts w:ascii="Arial" w:hAnsi="Arial" w:cs="Arial"/>
+          <w:b/>
+          <w:bCs/>
+          <w:noProof/>
+          <w:sz w:val="32"/>
+          <w:szCs w:val="32"/>
+        </w:rPr>
+        <w:drawing>
+          <wp:inline distT="0" distB="0" distL="0" distR="0" wp14:anchorId="39D7D39C" wp14:editId="784D0F65">
+            <wp:extent cx="7295133" cy="4952360"/>
+            <wp:effectExtent l="0" t="0" r="1270" b="1270"/>
+            <wp:docPr id="1595966506" name="Picture 8"/>
+            <wp:cNvGraphicFramePr>
+              <a:graphicFrameLocks xmlns:a="http://schemas.openxmlformats.org/drawingml/2006/main" noChangeAspect="1"/>
+            </wp:cNvGraphicFramePr>
+            <a:graphic xmlns:a="http://schemas.openxmlformats.org/drawingml/2006/main">
+              <a:graphicData uri="http://schemas.openxmlformats.org/drawingml/2006/picture">
+                <pic:pic xmlns:pic="http://schemas.openxmlformats.org/drawingml/2006/picture">
+                  <pic:nvPicPr>
+                    <pic:cNvPr id="1595966506" name="Picture 8"/>
+                    <pic:cNvPicPr/>
+                  </pic:nvPicPr>
+                  <pic:blipFill>
+                    <a:blip r:embed="rId13">
+                      <a:extLst>
+                        <a:ext uri="{28A0092B-C50C-407E-A947-70E740481C1C}">
+                          <a14:useLocalDpi xmlns:a14="http://schemas.microsoft.com/office/drawing/2010/main" val="0"/>
+                        </a:ext>
+                      </a:extLst>
+                    </a:blip>
+                    <a:stretch>
+                      <a:fillRect/>
+                    </a:stretch>
+                  </pic:blipFill>
+                  <pic:spPr>
+                    <a:xfrm>
+                      <a:off x="0" y="0"/>
+                      <a:ext cx="7295133" cy="4952360"/>
+                    </a:xfrm>
+                    <a:prstGeom prst="rect">
+                      <a:avLst/>
+                    </a:prstGeom>
+                  </pic:spPr>
+                </pic:pic>
+              </a:graphicData>
+            </a:graphic>
+          </wp:inline>
+        </w:drawing>
+      </w:r>
+    </w:p>
+    <w:p>
+      <w:pPr>
+        <w:pStyle w:val="ListParagraph"/>
+        <w:spacing w:after="0" w:line="360" w:lineRule="auto"/>
+        <w:ind w:left="0"/>
+        <w:jc w:val="right"/>
+        <w:rPr>
+          <w:rFonts w:ascii="Arial" w:hAnsi="Arial" w:cs="Arial"/>
+          <w:b/>
+          <w:bCs/>
+          <w:sz w:val="28"/>
+          <w:szCs w:val="28"/>
+        </w:rPr>
+      </w:pPr>
+      <w:r>
+        <w:rPr>
+          <w:rFonts w:ascii="Arial" w:hAnsi="Arial" w:cs="Arial"/>
+          <w:b/>
+          <w:bCs/>
+          <w:sz w:val="28"/>
+          <w:szCs w:val="28"/>
+        </w:rPr>
+        <w:lastRenderedPageBreak/>
+        <w:t>Appendix ‘</w:t>
+      </w:r>
+      <w:r>
+        <w:rPr>
+          <w:rFonts w:ascii="Arial" w:hAnsi="Arial" w:cs="Arial"/>
+          <w:b/>
+          <w:bCs/>
+          <w:sz w:val="28"/>
+          <w:szCs w:val="28"/>
+        </w:rPr>
+        <w:t>D</w:t>
+      </w:r>
+      <w:r>
+        <w:rPr>
+          <w:rFonts w:ascii="Arial" w:hAnsi="Arial" w:cs="Arial"/>
+          <w:b/>
+          <w:bCs/>
+          <w:sz w:val="28"/>
+          <w:szCs w:val="28"/>
+        </w:rPr>
+        <w:t>’</w:t>
+      </w:r>
+    </w:p>
+    <w:p>
+      <w:pPr>
+        <w:pStyle w:val="ListParagraph"/>
+        <w:spacing w:after="0" w:line="360" w:lineRule="auto"/>
+        <w:ind w:left="0"/>
+        <w:jc w:val="center"/>
+        <w:rPr>
+          <w:rFonts w:ascii="Arial" w:hAnsi="Arial" w:cs="Arial"/>
+          <w:b/>
+          <w:bCs/>
+          <w:sz w:val="32"/>
+          <w:szCs w:val="32"/>
+        </w:rPr>
+      </w:pPr>
+      <w:r>
+        <w:rPr>
+          <w:rFonts w:ascii="Arial" w:hAnsi="Arial" w:cs="Arial"/>
+          <w:b/>
+          <w:bCs/>
+          <w:sz w:val="32"/>
+          <w:szCs w:val="32"/>
+        </w:rPr>
+        <w:t xml:space="preserve">Appointment </w:t>
+      </w:r>
+      <w:r>
+        <w:rPr>
+          <w:rFonts w:ascii="Arial" w:hAnsi="Arial" w:cs="Arial"/>
+          <w:b/>
+          <w:bCs/>
+          <w:sz w:val="32"/>
+          <w:szCs w:val="32"/>
+        </w:rPr>
+        <w:t>History</w:t>
+      </w:r>
+    </w:p>
+    <w:p>
+      <w:pPr>
+        <w:pStyle w:val="ListParagraph"/>
+        <w:spacing w:after="0" w:line="360" w:lineRule="auto"/>
+        <w:ind w:left="0"/>
+        <w:jc w:val="center"/>
+        <w:rPr>
+          <w:rFonts w:ascii="Arial" w:hAnsi="Arial" w:cs="Arial"/>
+          <w:b/>
+          <w:bCs/>
+          <w:sz w:val="32"/>
+          <w:szCs w:val="32"/>
+        </w:rPr>
+      </w:pPr>
+      <w:r>
+        <w:rPr>
+          <w:rFonts w:ascii="Arial" w:hAnsi="Arial" w:cs="Arial"/>
+          <w:b/>
+          <w:bCs/>
+          <w:noProof/>
+          <w:sz w:val="32"/>
+          <w:szCs w:val="32"/>
+        </w:rPr>
+        <w:drawing>
+          <wp:inline distT="0" distB="0" distL="0" distR="0" wp14:anchorId="270DDD52" wp14:editId="60D43AEF">
+            <wp:extent cx="7259064" cy="4927874"/>
+            <wp:effectExtent l="0" t="0" r="0" b="6350"/>
+            <wp:docPr id="620526589" name="Picture 9"/>
+            <wp:cNvGraphicFramePr>
+              <a:graphicFrameLocks xmlns:a="http://schemas.openxmlformats.org/drawingml/2006/main" noChangeAspect="1"/>
+            </wp:cNvGraphicFramePr>
+            <a:graphic xmlns:a="http://schemas.openxmlformats.org/drawingml/2006/main">
+              <a:graphicData uri="http://schemas.openxmlformats.org/drawingml/2006/picture">
+                <pic:pic xmlns:pic="http://schemas.openxmlformats.org/drawingml/2006/picture">
+                  <pic:nvPicPr>
+                    <pic:cNvPr id="620526589" name="Picture 9"/>
+                    <pic:cNvPicPr/>
+                  </pic:nvPicPr>
+                  <pic:blipFill>
+                    <a:blip r:embed="rId14">
+                      <a:extLst>
+                        <a:ext uri="{28A0092B-C50C-407E-A947-70E740481C1C}">
+                          <a14:useLocalDpi xmlns:a14="http://schemas.microsoft.com/office/drawing/2010/main" val="0"/>
+                        </a:ext>
+                      </a:extLst>
+                    </a:blip>
+                    <a:stretch>
+                      <a:fillRect/>
+                    </a:stretch>
+                  </pic:blipFill>
+                  <pic:spPr>
+                    <a:xfrm>
+                      <a:off x="0" y="0"/>
+                      <a:ext cx="7259064" cy="4927874"/>
+                    </a:xfrm>
+                    <a:prstGeom prst="rect">
+                      <a:avLst/>
+                    </a:prstGeom>
+                  </pic:spPr>
+                </pic:pic>
+              </a:graphicData>
+            </a:graphic>
+          </wp:inline>
+        </w:drawing>
+      </w:r>
+    </w:p>
+    <w:p>
+      <w:pPr>
+        <w:pStyle w:val="ListParagraph"/>
+        <w:spacing w:after="0" w:line="360" w:lineRule="auto"/>
+        <w:ind w:left="0"/>
+        <w:jc w:val="right"/>
+        <w:rPr>
+          <w:rFonts w:ascii="Arial" w:hAnsi="Arial" w:cs="Arial"/>
+          <w:b/>
+          <w:bCs/>
+          <w:sz w:val="28"/>
+          <w:szCs w:val="28"/>
+        </w:rPr>
+      </w:pPr>
+      <w:r>
+        <w:rPr>
+          <w:rFonts w:ascii="Arial" w:hAnsi="Arial" w:cs="Arial"/>
+          <w:b/>
+          <w:bCs/>
+          <w:sz w:val="28"/>
+          <w:szCs w:val="28"/>
+        </w:rPr>
+        <w:lastRenderedPageBreak/>
+        <w:t>Appendix ‘</w:t>
+      </w:r>
+      <w:r>
+        <w:rPr>
+          <w:rFonts w:ascii="Arial" w:hAnsi="Arial" w:cs="Arial"/>
+          <w:b/>
+          <w:bCs/>
+          <w:sz w:val="28"/>
+          <w:szCs w:val="28"/>
+        </w:rPr>
+        <w:t>E</w:t>
+      </w:r>
+      <w:r>
+        <w:rPr>
+          <w:rFonts w:ascii="Arial" w:hAnsi="Arial" w:cs="Arial"/>
+          <w:b/>
+          <w:bCs/>
+          <w:sz w:val="28"/>
+          <w:szCs w:val="28"/>
+        </w:rPr>
+        <w:t>’</w:t>
+      </w:r>
+    </w:p>
+    <w:p>
+      <w:pPr>
+        <w:pStyle w:val="ListParagraph"/>
+        <w:spacing w:after="0" w:line="360" w:lineRule="auto"/>
+        <w:ind w:left="0"/>
+        <w:jc w:val="center"/>
+        <w:rPr>
+          <w:rFonts w:ascii="Arial" w:hAnsi="Arial" w:cs="Arial"/>
+          <w:b/>
+          <w:bCs/>
+          <w:sz w:val="32"/>
+          <w:szCs w:val="32"/>
+        </w:rPr>
+      </w:pPr>
+      <w:r>
+        <w:rPr>
+          <w:rFonts w:ascii="Arial" w:hAnsi="Arial" w:cs="Arial"/>
+          <w:b/>
+          <w:bCs/>
+          <w:sz w:val="32"/>
+          <w:szCs w:val="32"/>
+        </w:rPr>
+        <w:t>Doctor Availability Schedule</w:t>
+      </w:r>
+    </w:p>
+    <w:p>
+      <w:pPr>
+        <w:pStyle w:val="ListParagraph"/>
+        <w:spacing w:after="0" w:line="360" w:lineRule="auto"/>
+        <w:ind w:left="0"/>
+        <w:jc w:val="center"/>
+        <w:rPr>
+          <w:rFonts w:ascii="Arial" w:hAnsi="Arial" w:cs="Arial"/>
+          <w:b/>
+          <w:bCs/>
+          <w:sz w:val="32"/>
+          <w:szCs w:val="32"/>
+        </w:rPr>
+      </w:pPr>
+    </w:p>
     <w:sectPr>
-      <w:footerReference w:type="default" r:id="rId12"/>
-      <w:footerReference w:type="first" r:id="rId13"/>
+      <w:footerReference w:type="default" r:id="rId15"/>
+      <w:footerReference w:type="first" r:id="rId16"/>
       <w:pgSz w:w="16838" w:h="11906" w:orient="landscape" w:code="9"/>
       <w:pgMar w:top="1260" w:right="1440" w:bottom="1440" w:left="1440" w:header="720" w:footer="720" w:gutter="0"/>
       <w:pgNumType w:start="0"/>
@@ -11756,6 +12263,7 @@
     <w:rsid w:val="005E7B4D"/>
     <w:rsid w:val="0065004C"/>
     <w:rsid w:val="006F4035"/>
+    <w:rsid w:val="007639AF"/>
     <w:rsid w:val="00772BC8"/>
     <w:rsid w:val="00773009"/>
     <w:rsid w:val="007D1342"/>
@@ -11765,6 +12273,7 @@
     <w:rsid w:val="008D5AC7"/>
     <w:rsid w:val="00901737"/>
     <w:rsid w:val="009048EF"/>
+    <w:rsid w:val="0095088E"/>
     <w:rsid w:val="00994142"/>
     <w:rsid w:val="009A47EC"/>
     <w:rsid w:val="009C4AE7"/>

</xml_diff>

<commit_message>
Update 07 - Functional Requirement Document
Updated 07 - Functional Requirement Document, included UI behavior for
1 - Register Page
2 - Login Page
</commit_message>
<xml_diff>
--- a/Online-Appointment-for-Healthcare-Clinic/01-Requirements Elicitation/07 - Functional Requirements Document (FRD).docx
+++ b/Online-Appointment-for-Healthcare-Clinic/01-Requirements Elicitation/07 - Functional Requirements Document (FRD).docx
@@ -4095,6 +4095,1705 @@
         <w:t>UI Behavior &amp; Validations</w:t>
       </w:r>
     </w:p>
+    <w:tbl>
+      <w:tblPr>
+        <w:tblStyle w:val="ListTable3-Accent2"/>
+        <w:tblW w:w="0" w:type="auto"/>
+        <w:tblInd w:w="-5" w:type="dxa"/>
+        <w:tblLook w:val="04A0" w:firstRow="1" w:lastRow="0" w:firstColumn="1" w:lastColumn="0" w:noHBand="0" w:noVBand="1"/>
+      </w:tblPr>
+      <w:tblGrid>
+        <w:gridCol w:w="1335"/>
+        <w:gridCol w:w="1815"/>
+        <w:gridCol w:w="1440"/>
+        <w:gridCol w:w="4431"/>
+      </w:tblGrid>
+      <w:tr>
+        <w:trPr>
+          <w:cnfStyle w:val="100000000000" w:firstRow="1" w:lastRow="0" w:firstColumn="0" w:lastColumn="0" w:oddVBand="0" w:evenVBand="0" w:oddHBand="0" w:evenHBand="0" w:firstRowFirstColumn="0" w:firstRowLastColumn="0" w:lastRowFirstColumn="0" w:lastRowLastColumn="0"/>
+        </w:trPr>
+        <w:tc>
+          <w:tcPr>
+            <w:cnfStyle w:val="001000000100" w:firstRow="0" w:lastRow="0" w:firstColumn="1" w:lastColumn="0" w:oddVBand="0" w:evenVBand="0" w:oddHBand="0" w:evenHBand="0" w:firstRowFirstColumn="1" w:firstRowLastColumn="0" w:lastRowFirstColumn="0" w:lastRowLastColumn="0"/>
+            <w:tcW w:w="1335" w:type="dxa"/>
+          </w:tcPr>
+          <w:p>
+            <w:pPr>
+              <w:pStyle w:val="ListParagraph"/>
+              <w:spacing w:line="360" w:lineRule="auto"/>
+              <w:ind w:left="0"/>
+              <w:jc w:val="both"/>
+              <w:rPr>
+                <w:rFonts w:ascii="Arial" w:hAnsi="Arial" w:cs="Arial"/>
+                <w:b w:val="0"/>
+                <w:bCs w:val="0"/>
+              </w:rPr>
+            </w:pPr>
+          </w:p>
+        </w:tc>
+        <w:tc>
+          <w:tcPr>
+            <w:tcW w:w="1815" w:type="dxa"/>
+          </w:tcPr>
+          <w:p>
+            <w:pPr>
+              <w:pStyle w:val="ListParagraph"/>
+              <w:spacing w:line="360" w:lineRule="auto"/>
+              <w:ind w:left="0"/>
+              <w:jc w:val="both"/>
+              <w:cnfStyle w:val="100000000000" w:firstRow="1" w:lastRow="0" w:firstColumn="0" w:lastColumn="0" w:oddVBand="0" w:evenVBand="0" w:oddHBand="0" w:evenHBand="0" w:firstRowFirstColumn="0" w:firstRowLastColumn="0" w:lastRowFirstColumn="0" w:lastRowLastColumn="0"/>
+              <w:rPr>
+                <w:rFonts w:ascii="Arial" w:hAnsi="Arial" w:cs="Arial"/>
+                <w:b w:val="0"/>
+                <w:bCs w:val="0"/>
+                <w:sz w:val="28"/>
+                <w:szCs w:val="28"/>
+              </w:rPr>
+            </w:pPr>
+            <w:r>
+              <w:rPr>
+                <w:rFonts w:ascii="Arial" w:hAnsi="Arial" w:cs="Arial"/>
+                <w:b w:val="0"/>
+                <w:bCs w:val="0"/>
+                <w:sz w:val="28"/>
+                <w:szCs w:val="28"/>
+              </w:rPr>
+              <w:t>Field</w:t>
+            </w:r>
+          </w:p>
+        </w:tc>
+        <w:tc>
+          <w:tcPr>
+            <w:tcW w:w="1440" w:type="dxa"/>
+          </w:tcPr>
+          <w:p>
+            <w:pPr>
+              <w:pStyle w:val="ListParagraph"/>
+              <w:spacing w:line="360" w:lineRule="auto"/>
+              <w:ind w:left="0"/>
+              <w:jc w:val="both"/>
+              <w:cnfStyle w:val="100000000000" w:firstRow="1" w:lastRow="0" w:firstColumn="0" w:lastColumn="0" w:oddVBand="0" w:evenVBand="0" w:oddHBand="0" w:evenHBand="0" w:firstRowFirstColumn="0" w:firstRowLastColumn="0" w:lastRowFirstColumn="0" w:lastRowLastColumn="0"/>
+              <w:rPr>
+                <w:rFonts w:ascii="Arial" w:hAnsi="Arial" w:cs="Arial"/>
+                <w:b w:val="0"/>
+                <w:bCs w:val="0"/>
+                <w:sz w:val="28"/>
+                <w:szCs w:val="28"/>
+              </w:rPr>
+            </w:pPr>
+            <w:r>
+              <w:rPr>
+                <w:rFonts w:ascii="Arial" w:hAnsi="Arial" w:cs="Arial"/>
+                <w:b w:val="0"/>
+                <w:bCs w:val="0"/>
+                <w:sz w:val="28"/>
+                <w:szCs w:val="28"/>
+              </w:rPr>
+              <w:t>Type</w:t>
+            </w:r>
+            <w:r>
+              <w:rPr>
+                <w:rFonts w:ascii="Arial" w:hAnsi="Arial" w:cs="Arial"/>
+                <w:b w:val="0"/>
+                <w:bCs w:val="0"/>
+                <w:sz w:val="28"/>
+                <w:szCs w:val="28"/>
+              </w:rPr>
+              <w:t xml:space="preserve">  </w:t>
+            </w:r>
+          </w:p>
+        </w:tc>
+        <w:tc>
+          <w:tcPr>
+            <w:tcW w:w="4431" w:type="dxa"/>
+          </w:tcPr>
+          <w:p>
+            <w:pPr>
+              <w:pStyle w:val="ListParagraph"/>
+              <w:spacing w:line="360" w:lineRule="auto"/>
+              <w:ind w:left="0"/>
+              <w:jc w:val="both"/>
+              <w:cnfStyle w:val="100000000000" w:firstRow="1" w:lastRow="0" w:firstColumn="0" w:lastColumn="0" w:oddVBand="0" w:evenVBand="0" w:oddHBand="0" w:evenHBand="0" w:firstRowFirstColumn="0" w:firstRowLastColumn="0" w:lastRowFirstColumn="0" w:lastRowLastColumn="0"/>
+              <w:rPr>
+                <w:rFonts w:ascii="Arial" w:hAnsi="Arial" w:cs="Arial"/>
+                <w:b w:val="0"/>
+                <w:bCs w:val="0"/>
+                <w:sz w:val="28"/>
+                <w:szCs w:val="28"/>
+              </w:rPr>
+            </w:pPr>
+            <w:r>
+              <w:rPr>
+                <w:rFonts w:ascii="Arial" w:hAnsi="Arial" w:cs="Arial"/>
+                <w:b w:val="0"/>
+                <w:bCs w:val="0"/>
+                <w:sz w:val="28"/>
+                <w:szCs w:val="28"/>
+              </w:rPr>
+              <w:t>Validations</w:t>
+            </w:r>
+          </w:p>
+        </w:tc>
+      </w:tr>
+      <w:tr>
+        <w:trPr>
+          <w:cnfStyle w:val="000000100000" w:firstRow="0" w:lastRow="0" w:firstColumn="0" w:lastColumn="0" w:oddVBand="0" w:evenVBand="0" w:oddHBand="1" w:evenHBand="0" w:firstRowFirstColumn="0" w:firstRowLastColumn="0" w:lastRowFirstColumn="0" w:lastRowLastColumn="0"/>
+        </w:trPr>
+        <w:tc>
+          <w:tcPr>
+            <w:cnfStyle w:val="001000000000" w:firstRow="0" w:lastRow="0" w:firstColumn="1" w:lastColumn="0" w:oddVBand="0" w:evenVBand="0" w:oddHBand="0" w:evenHBand="0" w:firstRowFirstColumn="0" w:firstRowLastColumn="0" w:lastRowFirstColumn="0" w:lastRowLastColumn="0"/>
+            <w:tcW w:w="9021" w:type="dxa"/>
+            <w:gridSpan w:val="4"/>
+            <w:vAlign w:val="center"/>
+          </w:tcPr>
+          <w:p>
+            <w:pPr>
+              <w:pStyle w:val="ListParagraph"/>
+              <w:spacing w:line="360" w:lineRule="auto"/>
+              <w:ind w:left="0"/>
+              <w:rPr>
+                <w:rFonts w:ascii="Arial" w:hAnsi="Arial" w:cs="Arial"/>
+              </w:rPr>
+            </w:pPr>
+            <w:r>
+              <w:rPr>
+                <w:rFonts w:ascii="Arial" w:hAnsi="Arial" w:cs="Arial"/>
+              </w:rPr>
+              <w:t>Register Page</w:t>
+            </w:r>
+          </w:p>
+        </w:tc>
+      </w:tr>
+      <w:tr>
+        <w:tc>
+          <w:tcPr>
+            <w:cnfStyle w:val="001000000000" w:firstRow="0" w:lastRow="0" w:firstColumn="1" w:lastColumn="0" w:oddVBand="0" w:evenVBand="0" w:oddHBand="0" w:evenHBand="0" w:firstRowFirstColumn="0" w:firstRowLastColumn="0" w:lastRowFirstColumn="0" w:lastRowLastColumn="0"/>
+            <w:tcW w:w="1335" w:type="dxa"/>
+            <w:vAlign w:val="center"/>
+          </w:tcPr>
+          <w:p>
+            <w:pPr>
+              <w:pStyle w:val="ListParagraph"/>
+              <w:spacing w:line="360" w:lineRule="auto"/>
+              <w:ind w:left="0"/>
+              <w:jc w:val="center"/>
+              <w:rPr>
+                <w:rFonts w:ascii="Arial" w:hAnsi="Arial" w:cs="Arial"/>
+                <w:b w:val="0"/>
+                <w:bCs w:val="0"/>
+              </w:rPr>
+            </w:pPr>
+            <w:r>
+              <w:rPr>
+                <w:rFonts w:ascii="Arial" w:hAnsi="Arial" w:cs="Arial"/>
+                <w:b w:val="0"/>
+                <w:bCs w:val="0"/>
+              </w:rPr>
+              <w:t>1</w:t>
+            </w:r>
+          </w:p>
+        </w:tc>
+        <w:tc>
+          <w:tcPr>
+            <w:tcW w:w="1815" w:type="dxa"/>
+            <w:vAlign w:val="center"/>
+          </w:tcPr>
+          <w:p>
+            <w:pPr>
+              <w:pStyle w:val="ListParagraph"/>
+              <w:spacing w:line="360" w:lineRule="auto"/>
+              <w:ind w:left="0"/>
+              <w:cnfStyle w:val="000000000000" w:firstRow="0" w:lastRow="0" w:firstColumn="0" w:lastColumn="0" w:oddVBand="0" w:evenVBand="0" w:oddHBand="0" w:evenHBand="0" w:firstRowFirstColumn="0" w:firstRowLastColumn="0" w:lastRowFirstColumn="0" w:lastRowLastColumn="0"/>
+              <w:rPr>
+                <w:rFonts w:ascii="Arial" w:hAnsi="Arial" w:cs="Arial"/>
+                <w:b/>
+                <w:bCs/>
+              </w:rPr>
+            </w:pPr>
+            <w:r>
+              <w:rPr>
+                <w:rFonts w:ascii="Arial" w:hAnsi="Arial" w:cs="Arial"/>
+              </w:rPr>
+              <w:t>Govt ID</w:t>
+            </w:r>
+          </w:p>
+        </w:tc>
+        <w:tc>
+          <w:tcPr>
+            <w:tcW w:w="1440" w:type="dxa"/>
+            <w:vAlign w:val="center"/>
+          </w:tcPr>
+          <w:p>
+            <w:pPr>
+              <w:pStyle w:val="ListParagraph"/>
+              <w:spacing w:line="360" w:lineRule="auto"/>
+              <w:ind w:left="0"/>
+              <w:jc w:val="center"/>
+              <w:cnfStyle w:val="000000000000" w:firstRow="0" w:lastRow="0" w:firstColumn="0" w:lastColumn="0" w:oddVBand="0" w:evenVBand="0" w:oddHBand="0" w:evenHBand="0" w:firstRowFirstColumn="0" w:firstRowLastColumn="0" w:lastRowFirstColumn="0" w:lastRowLastColumn="0"/>
+              <w:rPr>
+                <w:rFonts w:ascii="Arial" w:hAnsi="Arial" w:cs="Arial"/>
+                <w:b/>
+                <w:bCs/>
+              </w:rPr>
+            </w:pPr>
+            <w:r>
+              <w:rPr>
+                <w:rFonts w:ascii="Arial" w:hAnsi="Arial" w:cs="Arial"/>
+              </w:rPr>
+              <w:t>M</w:t>
+            </w:r>
+            <w:r>
+              <w:rPr>
+                <w:rFonts w:ascii="Arial" w:hAnsi="Arial" w:cs="Arial"/>
+              </w:rPr>
+              <w:t>andatory</w:t>
+            </w:r>
+          </w:p>
+        </w:tc>
+        <w:tc>
+          <w:tcPr>
+            <w:tcW w:w="4431" w:type="dxa"/>
+          </w:tcPr>
+          <w:p>
+            <w:pPr>
+              <w:pStyle w:val="ListParagraph"/>
+              <w:spacing w:line="360" w:lineRule="auto"/>
+              <w:ind w:left="0"/>
+              <w:jc w:val="both"/>
+              <w:cnfStyle w:val="000000000000" w:firstRow="0" w:lastRow="0" w:firstColumn="0" w:lastColumn="0" w:oddVBand="0" w:evenVBand="0" w:oddHBand="0" w:evenHBand="0" w:firstRowFirstColumn="0" w:firstRowLastColumn="0" w:lastRowFirstColumn="0" w:lastRowLastColumn="0"/>
+              <w:rPr>
+                <w:rFonts w:ascii="Arial" w:hAnsi="Arial" w:cs="Arial"/>
+              </w:rPr>
+            </w:pPr>
+            <w:r>
+              <w:rPr>
+                <w:rFonts w:ascii="Arial" w:hAnsi="Arial" w:cs="Arial"/>
+              </w:rPr>
+              <w:t>Must be alphanumeric, min 6–20 characters. No special characters allowed</w:t>
+            </w:r>
+          </w:p>
+        </w:tc>
+      </w:tr>
+      <w:tr>
+        <w:trPr>
+          <w:cnfStyle w:val="000000100000" w:firstRow="0" w:lastRow="0" w:firstColumn="0" w:lastColumn="0" w:oddVBand="0" w:evenVBand="0" w:oddHBand="1" w:evenHBand="0" w:firstRowFirstColumn="0" w:firstRowLastColumn="0" w:lastRowFirstColumn="0" w:lastRowLastColumn="0"/>
+        </w:trPr>
+        <w:tc>
+          <w:tcPr>
+            <w:cnfStyle w:val="001000000000" w:firstRow="0" w:lastRow="0" w:firstColumn="1" w:lastColumn="0" w:oddVBand="0" w:evenVBand="0" w:oddHBand="0" w:evenHBand="0" w:firstRowFirstColumn="0" w:firstRowLastColumn="0" w:lastRowFirstColumn="0" w:lastRowLastColumn="0"/>
+            <w:tcW w:w="1335" w:type="dxa"/>
+            <w:vAlign w:val="center"/>
+          </w:tcPr>
+          <w:p>
+            <w:pPr>
+              <w:pStyle w:val="ListParagraph"/>
+              <w:spacing w:line="360" w:lineRule="auto"/>
+              <w:ind w:left="0"/>
+              <w:jc w:val="center"/>
+              <w:rPr>
+                <w:rFonts w:ascii="Arial" w:hAnsi="Arial" w:cs="Arial"/>
+                <w:b w:val="0"/>
+                <w:bCs w:val="0"/>
+              </w:rPr>
+            </w:pPr>
+            <w:r>
+              <w:rPr>
+                <w:rFonts w:ascii="Arial" w:hAnsi="Arial" w:cs="Arial"/>
+                <w:b w:val="0"/>
+                <w:bCs w:val="0"/>
+              </w:rPr>
+              <w:t>2</w:t>
+            </w:r>
+          </w:p>
+        </w:tc>
+        <w:tc>
+          <w:tcPr>
+            <w:tcW w:w="1815" w:type="dxa"/>
+            <w:vAlign w:val="center"/>
+          </w:tcPr>
+          <w:p>
+            <w:pPr>
+              <w:pStyle w:val="ListParagraph"/>
+              <w:spacing w:line="360" w:lineRule="auto"/>
+              <w:ind w:left="0"/>
+              <w:cnfStyle w:val="000000100000" w:firstRow="0" w:lastRow="0" w:firstColumn="0" w:lastColumn="0" w:oddVBand="0" w:evenVBand="0" w:oddHBand="1" w:evenHBand="0" w:firstRowFirstColumn="0" w:firstRowLastColumn="0" w:lastRowFirstColumn="0" w:lastRowLastColumn="0"/>
+              <w:rPr>
+                <w:rFonts w:ascii="Arial" w:hAnsi="Arial" w:cs="Arial"/>
+              </w:rPr>
+            </w:pPr>
+            <w:r>
+              <w:rPr>
+                <w:rFonts w:ascii="Arial" w:hAnsi="Arial" w:cs="Arial"/>
+              </w:rPr>
+              <w:t>Phone Number</w:t>
+            </w:r>
+          </w:p>
+        </w:tc>
+        <w:tc>
+          <w:tcPr>
+            <w:tcW w:w="1440" w:type="dxa"/>
+            <w:vAlign w:val="center"/>
+          </w:tcPr>
+          <w:p>
+            <w:pPr>
+              <w:pStyle w:val="ListParagraph"/>
+              <w:spacing w:line="360" w:lineRule="auto"/>
+              <w:ind w:left="0"/>
+              <w:jc w:val="center"/>
+              <w:cnfStyle w:val="000000100000" w:firstRow="0" w:lastRow="0" w:firstColumn="0" w:lastColumn="0" w:oddVBand="0" w:evenVBand="0" w:oddHBand="1" w:evenHBand="0" w:firstRowFirstColumn="0" w:firstRowLastColumn="0" w:lastRowFirstColumn="0" w:lastRowLastColumn="0"/>
+              <w:rPr>
+                <w:rFonts w:ascii="Arial" w:hAnsi="Arial" w:cs="Arial"/>
+                <w:b/>
+                <w:bCs/>
+              </w:rPr>
+            </w:pPr>
+            <w:r>
+              <w:rPr>
+                <w:rFonts w:ascii="Arial" w:hAnsi="Arial" w:cs="Arial"/>
+              </w:rPr>
+              <w:t>M</w:t>
+            </w:r>
+            <w:r>
+              <w:rPr>
+                <w:rFonts w:ascii="Arial" w:hAnsi="Arial" w:cs="Arial"/>
+              </w:rPr>
+              <w:t>andatory</w:t>
+            </w:r>
+          </w:p>
+        </w:tc>
+        <w:tc>
+          <w:tcPr>
+            <w:tcW w:w="4431" w:type="dxa"/>
+          </w:tcPr>
+          <w:p>
+            <w:pPr>
+              <w:pStyle w:val="ListParagraph"/>
+              <w:spacing w:line="360" w:lineRule="auto"/>
+              <w:ind w:left="0"/>
+              <w:jc w:val="both"/>
+              <w:cnfStyle w:val="000000100000" w:firstRow="0" w:lastRow="0" w:firstColumn="0" w:lastColumn="0" w:oddVBand="0" w:evenVBand="0" w:oddHBand="1" w:evenHBand="0" w:firstRowFirstColumn="0" w:firstRowLastColumn="0" w:lastRowFirstColumn="0" w:lastRowLastColumn="0"/>
+              <w:rPr>
+                <w:rFonts w:ascii="Arial" w:hAnsi="Arial" w:cs="Arial"/>
+              </w:rPr>
+            </w:pPr>
+            <w:r>
+              <w:rPr>
+                <w:rFonts w:ascii="Arial" w:hAnsi="Arial" w:cs="Arial"/>
+              </w:rPr>
+              <w:t>Must be a 10-digit numeric value.</w:t>
+            </w:r>
+            <w:r>
+              <w:rPr>
+                <w:rFonts w:ascii="Arial" w:hAnsi="Arial" w:cs="Arial"/>
+              </w:rPr>
+              <w:br/>
+              <w:t>Format: XXX-XXX-XXXX</w:t>
+            </w:r>
+          </w:p>
+        </w:tc>
+      </w:tr>
+      <w:tr>
+        <w:tc>
+          <w:tcPr>
+            <w:cnfStyle w:val="001000000000" w:firstRow="0" w:lastRow="0" w:firstColumn="1" w:lastColumn="0" w:oddVBand="0" w:evenVBand="0" w:oddHBand="0" w:evenHBand="0" w:firstRowFirstColumn="0" w:firstRowLastColumn="0" w:lastRowFirstColumn="0" w:lastRowLastColumn="0"/>
+            <w:tcW w:w="1335" w:type="dxa"/>
+            <w:vAlign w:val="center"/>
+          </w:tcPr>
+          <w:p>
+            <w:pPr>
+              <w:pStyle w:val="ListParagraph"/>
+              <w:spacing w:line="360" w:lineRule="auto"/>
+              <w:ind w:left="0"/>
+              <w:jc w:val="center"/>
+              <w:rPr>
+                <w:rFonts w:ascii="Arial" w:hAnsi="Arial" w:cs="Arial"/>
+                <w:b w:val="0"/>
+                <w:bCs w:val="0"/>
+              </w:rPr>
+            </w:pPr>
+            <w:r>
+              <w:rPr>
+                <w:rFonts w:ascii="Arial" w:hAnsi="Arial" w:cs="Arial"/>
+                <w:b w:val="0"/>
+                <w:bCs w:val="0"/>
+              </w:rPr>
+              <w:t>3</w:t>
+            </w:r>
+          </w:p>
+        </w:tc>
+        <w:tc>
+          <w:tcPr>
+            <w:tcW w:w="1815" w:type="dxa"/>
+            <w:vAlign w:val="center"/>
+          </w:tcPr>
+          <w:p>
+            <w:pPr>
+              <w:pStyle w:val="ListParagraph"/>
+              <w:spacing w:line="360" w:lineRule="auto"/>
+              <w:ind w:left="0"/>
+              <w:cnfStyle w:val="000000000000" w:firstRow="0" w:lastRow="0" w:firstColumn="0" w:lastColumn="0" w:oddVBand="0" w:evenVBand="0" w:oddHBand="0" w:evenHBand="0" w:firstRowFirstColumn="0" w:firstRowLastColumn="0" w:lastRowFirstColumn="0" w:lastRowLastColumn="0"/>
+              <w:rPr>
+                <w:rFonts w:ascii="Arial" w:hAnsi="Arial" w:cs="Arial"/>
+              </w:rPr>
+            </w:pPr>
+            <w:r>
+              <w:rPr>
+                <w:rFonts w:ascii="Arial" w:hAnsi="Arial" w:cs="Arial"/>
+              </w:rPr>
+              <w:t>Password</w:t>
+            </w:r>
+          </w:p>
+        </w:tc>
+        <w:tc>
+          <w:tcPr>
+            <w:tcW w:w="1440" w:type="dxa"/>
+            <w:vAlign w:val="center"/>
+          </w:tcPr>
+          <w:p>
+            <w:pPr>
+              <w:pStyle w:val="ListParagraph"/>
+              <w:spacing w:line="360" w:lineRule="auto"/>
+              <w:ind w:left="0"/>
+              <w:jc w:val="center"/>
+              <w:cnfStyle w:val="000000000000" w:firstRow="0" w:lastRow="0" w:firstColumn="0" w:lastColumn="0" w:oddVBand="0" w:evenVBand="0" w:oddHBand="0" w:evenHBand="0" w:firstRowFirstColumn="0" w:firstRowLastColumn="0" w:lastRowFirstColumn="0" w:lastRowLastColumn="0"/>
+              <w:rPr>
+                <w:rFonts w:ascii="Arial" w:hAnsi="Arial" w:cs="Arial"/>
+                <w:b/>
+                <w:bCs/>
+              </w:rPr>
+            </w:pPr>
+            <w:r>
+              <w:rPr>
+                <w:rFonts w:ascii="Arial" w:hAnsi="Arial" w:cs="Arial"/>
+              </w:rPr>
+              <w:t>M</w:t>
+            </w:r>
+            <w:r>
+              <w:rPr>
+                <w:rFonts w:ascii="Arial" w:hAnsi="Arial" w:cs="Arial"/>
+              </w:rPr>
+              <w:t>andatory</w:t>
+            </w:r>
+          </w:p>
+        </w:tc>
+        <w:tc>
+          <w:tcPr>
+            <w:tcW w:w="4431" w:type="dxa"/>
+          </w:tcPr>
+          <w:p>
+            <w:pPr>
+              <w:pStyle w:val="ListParagraph"/>
+              <w:spacing w:line="360" w:lineRule="auto"/>
+              <w:ind w:left="0"/>
+              <w:jc w:val="both"/>
+              <w:cnfStyle w:val="000000000000" w:firstRow="0" w:lastRow="0" w:firstColumn="0" w:lastColumn="0" w:oddVBand="0" w:evenVBand="0" w:oddHBand="0" w:evenHBand="0" w:firstRowFirstColumn="0" w:firstRowLastColumn="0" w:lastRowFirstColumn="0" w:lastRowLastColumn="0"/>
+              <w:rPr>
+                <w:rFonts w:ascii="Arial" w:hAnsi="Arial" w:cs="Arial"/>
+              </w:rPr>
+            </w:pPr>
+            <w:r>
+              <w:rPr>
+                <w:rFonts w:ascii="Arial" w:hAnsi="Arial" w:cs="Arial"/>
+              </w:rPr>
+              <w:t>Minimum 8 characters, must include 1 uppercase, 1 lowercase, 1 digit, and 1 special character</w:t>
+            </w:r>
+          </w:p>
+        </w:tc>
+      </w:tr>
+      <w:tr>
+        <w:trPr>
+          <w:cnfStyle w:val="000000100000" w:firstRow="0" w:lastRow="0" w:firstColumn="0" w:lastColumn="0" w:oddVBand="0" w:evenVBand="0" w:oddHBand="1" w:evenHBand="0" w:firstRowFirstColumn="0" w:firstRowLastColumn="0" w:lastRowFirstColumn="0" w:lastRowLastColumn="0"/>
+        </w:trPr>
+        <w:tc>
+          <w:tcPr>
+            <w:cnfStyle w:val="001000000000" w:firstRow="0" w:lastRow="0" w:firstColumn="1" w:lastColumn="0" w:oddVBand="0" w:evenVBand="0" w:oddHBand="0" w:evenHBand="0" w:firstRowFirstColumn="0" w:firstRowLastColumn="0" w:lastRowFirstColumn="0" w:lastRowLastColumn="0"/>
+            <w:tcW w:w="1335" w:type="dxa"/>
+            <w:vAlign w:val="center"/>
+          </w:tcPr>
+          <w:p>
+            <w:pPr>
+              <w:pStyle w:val="ListParagraph"/>
+              <w:spacing w:line="360" w:lineRule="auto"/>
+              <w:ind w:left="0"/>
+              <w:jc w:val="center"/>
+              <w:rPr>
+                <w:rFonts w:ascii="Arial" w:hAnsi="Arial" w:cs="Arial"/>
+                <w:b w:val="0"/>
+                <w:bCs w:val="0"/>
+              </w:rPr>
+            </w:pPr>
+            <w:r>
+              <w:rPr>
+                <w:rFonts w:ascii="Arial" w:hAnsi="Arial" w:cs="Arial"/>
+                <w:b w:val="0"/>
+                <w:bCs w:val="0"/>
+              </w:rPr>
+              <w:t>4</w:t>
+            </w:r>
+          </w:p>
+        </w:tc>
+        <w:tc>
+          <w:tcPr>
+            <w:tcW w:w="1815" w:type="dxa"/>
+            <w:vAlign w:val="center"/>
+          </w:tcPr>
+          <w:p>
+            <w:pPr>
+              <w:pStyle w:val="ListParagraph"/>
+              <w:spacing w:line="360" w:lineRule="auto"/>
+              <w:ind w:left="0"/>
+              <w:cnfStyle w:val="000000100000" w:firstRow="0" w:lastRow="0" w:firstColumn="0" w:lastColumn="0" w:oddVBand="0" w:evenVBand="0" w:oddHBand="1" w:evenHBand="0" w:firstRowFirstColumn="0" w:firstRowLastColumn="0" w:lastRowFirstColumn="0" w:lastRowLastColumn="0"/>
+              <w:rPr>
+                <w:rFonts w:ascii="Arial" w:hAnsi="Arial" w:cs="Arial"/>
+              </w:rPr>
+            </w:pPr>
+            <w:r>
+              <w:rPr>
+                <w:rFonts w:ascii="Arial" w:hAnsi="Arial" w:cs="Arial"/>
+              </w:rPr>
+              <w:t>Confirm Password</w:t>
+            </w:r>
+          </w:p>
+        </w:tc>
+        <w:tc>
+          <w:tcPr>
+            <w:tcW w:w="1440" w:type="dxa"/>
+            <w:vAlign w:val="center"/>
+          </w:tcPr>
+          <w:p>
+            <w:pPr>
+              <w:pStyle w:val="ListParagraph"/>
+              <w:spacing w:line="360" w:lineRule="auto"/>
+              <w:ind w:left="0"/>
+              <w:jc w:val="center"/>
+              <w:cnfStyle w:val="000000100000" w:firstRow="0" w:lastRow="0" w:firstColumn="0" w:lastColumn="0" w:oddVBand="0" w:evenVBand="0" w:oddHBand="1" w:evenHBand="0" w:firstRowFirstColumn="0" w:firstRowLastColumn="0" w:lastRowFirstColumn="0" w:lastRowLastColumn="0"/>
+              <w:rPr>
+                <w:rFonts w:ascii="Arial" w:hAnsi="Arial" w:cs="Arial"/>
+                <w:b/>
+                <w:bCs/>
+              </w:rPr>
+            </w:pPr>
+            <w:r>
+              <w:rPr>
+                <w:rFonts w:ascii="Arial" w:hAnsi="Arial" w:cs="Arial"/>
+              </w:rPr>
+              <w:t>M</w:t>
+            </w:r>
+            <w:r>
+              <w:rPr>
+                <w:rFonts w:ascii="Arial" w:hAnsi="Arial" w:cs="Arial"/>
+              </w:rPr>
+              <w:t>andatory</w:t>
+            </w:r>
+          </w:p>
+        </w:tc>
+        <w:tc>
+          <w:tcPr>
+            <w:tcW w:w="4431" w:type="dxa"/>
+          </w:tcPr>
+          <w:p>
+            <w:pPr>
+              <w:pStyle w:val="ListParagraph"/>
+              <w:spacing w:line="360" w:lineRule="auto"/>
+              <w:ind w:left="0"/>
+              <w:jc w:val="both"/>
+              <w:cnfStyle w:val="000000100000" w:firstRow="0" w:lastRow="0" w:firstColumn="0" w:lastColumn="0" w:oddVBand="0" w:evenVBand="0" w:oddHBand="1" w:evenHBand="0" w:firstRowFirstColumn="0" w:firstRowLastColumn="0" w:lastRowFirstColumn="0" w:lastRowLastColumn="0"/>
+              <w:rPr>
+                <w:rFonts w:ascii="Arial" w:hAnsi="Arial" w:cs="Arial"/>
+              </w:rPr>
+            </w:pPr>
+            <w:r>
+              <w:rPr>
+                <w:rFonts w:ascii="Arial" w:hAnsi="Arial" w:cs="Arial"/>
+              </w:rPr>
+              <w:t>Must match the Password field</w:t>
+            </w:r>
+          </w:p>
+        </w:tc>
+      </w:tr>
+      <w:tr>
+        <w:tc>
+          <w:tcPr>
+            <w:cnfStyle w:val="001000000000" w:firstRow="0" w:lastRow="0" w:firstColumn="1" w:lastColumn="0" w:oddVBand="0" w:evenVBand="0" w:oddHBand="0" w:evenHBand="0" w:firstRowFirstColumn="0" w:firstRowLastColumn="0" w:lastRowFirstColumn="0" w:lastRowLastColumn="0"/>
+            <w:tcW w:w="9021" w:type="dxa"/>
+            <w:gridSpan w:val="4"/>
+            <w:vAlign w:val="center"/>
+          </w:tcPr>
+          <w:p>
+            <w:pPr>
+              <w:pStyle w:val="ListParagraph"/>
+              <w:spacing w:line="360" w:lineRule="auto"/>
+              <w:ind w:left="0"/>
+              <w:rPr>
+                <w:rFonts w:ascii="Arial" w:hAnsi="Arial" w:cs="Arial"/>
+              </w:rPr>
+            </w:pPr>
+            <w:r>
+              <w:rPr>
+                <w:rFonts w:ascii="Arial" w:hAnsi="Arial" w:cs="Arial"/>
+              </w:rPr>
+              <w:lastRenderedPageBreak/>
+              <w:t>Login</w:t>
+            </w:r>
+            <w:r>
+              <w:rPr>
+                <w:rFonts w:ascii="Arial" w:hAnsi="Arial" w:cs="Arial"/>
+              </w:rPr>
+              <w:t xml:space="preserve"> Page</w:t>
+            </w:r>
+          </w:p>
+        </w:tc>
+      </w:tr>
+      <w:tr>
+        <w:trPr>
+          <w:cnfStyle w:val="000000100000" w:firstRow="0" w:lastRow="0" w:firstColumn="0" w:lastColumn="0" w:oddVBand="0" w:evenVBand="0" w:oddHBand="1" w:evenHBand="0" w:firstRowFirstColumn="0" w:firstRowLastColumn="0" w:lastRowFirstColumn="0" w:lastRowLastColumn="0"/>
+        </w:trPr>
+        <w:tc>
+          <w:tcPr>
+            <w:cnfStyle w:val="001000000000" w:firstRow="0" w:lastRow="0" w:firstColumn="1" w:lastColumn="0" w:oddVBand="0" w:evenVBand="0" w:oddHBand="0" w:evenHBand="0" w:firstRowFirstColumn="0" w:firstRowLastColumn="0" w:lastRowFirstColumn="0" w:lastRowLastColumn="0"/>
+            <w:tcW w:w="1335" w:type="dxa"/>
+            <w:vAlign w:val="center"/>
+          </w:tcPr>
+          <w:p>
+            <w:pPr>
+              <w:pStyle w:val="ListParagraph"/>
+              <w:spacing w:line="360" w:lineRule="auto"/>
+              <w:ind w:left="0"/>
+              <w:jc w:val="center"/>
+              <w:rPr>
+                <w:rFonts w:ascii="Arial" w:hAnsi="Arial" w:cs="Arial"/>
+                <w:b w:val="0"/>
+                <w:bCs w:val="0"/>
+              </w:rPr>
+            </w:pPr>
+            <w:r>
+              <w:rPr>
+                <w:rFonts w:ascii="Arial" w:hAnsi="Arial" w:cs="Arial"/>
+                <w:b w:val="0"/>
+                <w:bCs w:val="0"/>
+              </w:rPr>
+              <w:t>1</w:t>
+            </w:r>
+          </w:p>
+        </w:tc>
+        <w:tc>
+          <w:tcPr>
+            <w:tcW w:w="1815" w:type="dxa"/>
+            <w:vAlign w:val="center"/>
+          </w:tcPr>
+          <w:p>
+            <w:pPr>
+              <w:pStyle w:val="ListParagraph"/>
+              <w:spacing w:line="360" w:lineRule="auto"/>
+              <w:ind w:left="0"/>
+              <w:cnfStyle w:val="000000100000" w:firstRow="0" w:lastRow="0" w:firstColumn="0" w:lastColumn="0" w:oddVBand="0" w:evenVBand="0" w:oddHBand="1" w:evenHBand="0" w:firstRowFirstColumn="0" w:firstRowLastColumn="0" w:lastRowFirstColumn="0" w:lastRowLastColumn="0"/>
+              <w:rPr>
+                <w:rFonts w:ascii="Arial" w:hAnsi="Arial" w:cs="Arial"/>
+              </w:rPr>
+            </w:pPr>
+            <w:r>
+              <w:rPr>
+                <w:rFonts w:ascii="Arial" w:hAnsi="Arial" w:cs="Arial"/>
+              </w:rPr>
+              <w:t>User Name (Govt ID)</w:t>
+            </w:r>
+          </w:p>
+        </w:tc>
+        <w:tc>
+          <w:tcPr>
+            <w:tcW w:w="1440" w:type="dxa"/>
+            <w:vAlign w:val="center"/>
+          </w:tcPr>
+          <w:p>
+            <w:pPr>
+              <w:pStyle w:val="ListParagraph"/>
+              <w:spacing w:line="360" w:lineRule="auto"/>
+              <w:ind w:left="0"/>
+              <w:jc w:val="center"/>
+              <w:cnfStyle w:val="000000100000" w:firstRow="0" w:lastRow="0" w:firstColumn="0" w:lastColumn="0" w:oddVBand="0" w:evenVBand="0" w:oddHBand="1" w:evenHBand="0" w:firstRowFirstColumn="0" w:firstRowLastColumn="0" w:lastRowFirstColumn="0" w:lastRowLastColumn="0"/>
+              <w:rPr>
+                <w:rFonts w:ascii="Arial" w:hAnsi="Arial" w:cs="Arial"/>
+              </w:rPr>
+            </w:pPr>
+            <w:r>
+              <w:rPr>
+                <w:rFonts w:ascii="Arial" w:hAnsi="Arial" w:cs="Arial"/>
+              </w:rPr>
+              <w:t>M</w:t>
+            </w:r>
+            <w:r>
+              <w:rPr>
+                <w:rFonts w:ascii="Arial" w:hAnsi="Arial" w:cs="Arial"/>
+              </w:rPr>
+              <w:t>andatory</w:t>
+            </w:r>
+          </w:p>
+        </w:tc>
+        <w:tc>
+          <w:tcPr>
+            <w:tcW w:w="4431" w:type="dxa"/>
+          </w:tcPr>
+          <w:p>
+            <w:pPr>
+              <w:pStyle w:val="ListParagraph"/>
+              <w:spacing w:line="360" w:lineRule="auto"/>
+              <w:ind w:left="0"/>
+              <w:jc w:val="both"/>
+              <w:cnfStyle w:val="000000100000" w:firstRow="0" w:lastRow="0" w:firstColumn="0" w:lastColumn="0" w:oddVBand="0" w:evenVBand="0" w:oddHBand="1" w:evenHBand="0" w:firstRowFirstColumn="0" w:firstRowLastColumn="0" w:lastRowFirstColumn="0" w:lastRowLastColumn="0"/>
+              <w:rPr>
+                <w:rFonts w:ascii="Arial" w:hAnsi="Arial" w:cs="Arial"/>
+              </w:rPr>
+            </w:pPr>
+            <w:r>
+              <w:rPr>
+                <w:rFonts w:ascii="Arial" w:hAnsi="Arial" w:cs="Arial"/>
+              </w:rPr>
+              <w:t>Must match format used during registration.</w:t>
+            </w:r>
+          </w:p>
+        </w:tc>
+      </w:tr>
+      <w:tr>
+        <w:tc>
+          <w:tcPr>
+            <w:cnfStyle w:val="001000000000" w:firstRow="0" w:lastRow="0" w:firstColumn="1" w:lastColumn="0" w:oddVBand="0" w:evenVBand="0" w:oddHBand="0" w:evenHBand="0" w:firstRowFirstColumn="0" w:firstRowLastColumn="0" w:lastRowFirstColumn="0" w:lastRowLastColumn="0"/>
+            <w:tcW w:w="1335" w:type="dxa"/>
+            <w:vAlign w:val="center"/>
+          </w:tcPr>
+          <w:p>
+            <w:pPr>
+              <w:pStyle w:val="ListParagraph"/>
+              <w:spacing w:line="360" w:lineRule="auto"/>
+              <w:ind w:left="0"/>
+              <w:jc w:val="center"/>
+              <w:rPr>
+                <w:rFonts w:ascii="Arial" w:hAnsi="Arial" w:cs="Arial"/>
+                <w:b w:val="0"/>
+                <w:bCs w:val="0"/>
+              </w:rPr>
+            </w:pPr>
+            <w:r>
+              <w:rPr>
+                <w:rFonts w:ascii="Arial" w:hAnsi="Arial" w:cs="Arial"/>
+                <w:b w:val="0"/>
+                <w:bCs w:val="0"/>
+              </w:rPr>
+              <w:t>2</w:t>
+            </w:r>
+          </w:p>
+        </w:tc>
+        <w:tc>
+          <w:tcPr>
+            <w:tcW w:w="1815" w:type="dxa"/>
+            <w:vAlign w:val="center"/>
+          </w:tcPr>
+          <w:p>
+            <w:pPr>
+              <w:pStyle w:val="ListParagraph"/>
+              <w:spacing w:line="360" w:lineRule="auto"/>
+              <w:ind w:left="0"/>
+              <w:cnfStyle w:val="000000000000" w:firstRow="0" w:lastRow="0" w:firstColumn="0" w:lastColumn="0" w:oddVBand="0" w:evenVBand="0" w:oddHBand="0" w:evenHBand="0" w:firstRowFirstColumn="0" w:firstRowLastColumn="0" w:lastRowFirstColumn="0" w:lastRowLastColumn="0"/>
+              <w:rPr>
+                <w:rFonts w:ascii="Arial" w:hAnsi="Arial" w:cs="Arial"/>
+              </w:rPr>
+            </w:pPr>
+            <w:r>
+              <w:rPr>
+                <w:rFonts w:ascii="Arial" w:hAnsi="Arial" w:cs="Arial"/>
+              </w:rPr>
+              <w:t>Password</w:t>
+            </w:r>
+          </w:p>
+        </w:tc>
+        <w:tc>
+          <w:tcPr>
+            <w:tcW w:w="1440" w:type="dxa"/>
+            <w:vAlign w:val="center"/>
+          </w:tcPr>
+          <w:p>
+            <w:pPr>
+              <w:pStyle w:val="ListParagraph"/>
+              <w:spacing w:line="360" w:lineRule="auto"/>
+              <w:ind w:left="0"/>
+              <w:jc w:val="center"/>
+              <w:cnfStyle w:val="000000000000" w:firstRow="0" w:lastRow="0" w:firstColumn="0" w:lastColumn="0" w:oddVBand="0" w:evenVBand="0" w:oddHBand="0" w:evenHBand="0" w:firstRowFirstColumn="0" w:firstRowLastColumn="0" w:lastRowFirstColumn="0" w:lastRowLastColumn="0"/>
+              <w:rPr>
+                <w:rFonts w:ascii="Arial" w:hAnsi="Arial" w:cs="Arial"/>
+              </w:rPr>
+            </w:pPr>
+            <w:r>
+              <w:rPr>
+                <w:rFonts w:ascii="Arial" w:hAnsi="Arial" w:cs="Arial"/>
+              </w:rPr>
+              <w:t>M</w:t>
+            </w:r>
+            <w:r>
+              <w:rPr>
+                <w:rFonts w:ascii="Arial" w:hAnsi="Arial" w:cs="Arial"/>
+              </w:rPr>
+              <w:t>andatory</w:t>
+            </w:r>
+          </w:p>
+        </w:tc>
+        <w:tc>
+          <w:tcPr>
+            <w:tcW w:w="4431" w:type="dxa"/>
+          </w:tcPr>
+          <w:p>
+            <w:pPr>
+              <w:pStyle w:val="ListParagraph"/>
+              <w:spacing w:line="360" w:lineRule="auto"/>
+              <w:ind w:left="0"/>
+              <w:jc w:val="both"/>
+              <w:cnfStyle w:val="000000000000" w:firstRow="0" w:lastRow="0" w:firstColumn="0" w:lastColumn="0" w:oddVBand="0" w:evenVBand="0" w:oddHBand="0" w:evenHBand="0" w:firstRowFirstColumn="0" w:firstRowLastColumn="0" w:lastRowFirstColumn="0" w:lastRowLastColumn="0"/>
+              <w:rPr>
+                <w:rFonts w:ascii="Arial" w:hAnsi="Arial" w:cs="Arial"/>
+              </w:rPr>
+            </w:pPr>
+            <w:r>
+              <w:rPr>
+                <w:rFonts w:ascii="Arial" w:hAnsi="Arial" w:cs="Arial"/>
+              </w:rPr>
+              <w:t>Must match the one registered</w:t>
+            </w:r>
+          </w:p>
+        </w:tc>
+      </w:tr>
+      <w:tr>
+        <w:trPr>
+          <w:cnfStyle w:val="000000100000" w:firstRow="0" w:lastRow="0" w:firstColumn="0" w:lastColumn="0" w:oddVBand="0" w:evenVBand="0" w:oddHBand="1" w:evenHBand="0" w:firstRowFirstColumn="0" w:firstRowLastColumn="0" w:lastRowFirstColumn="0" w:lastRowLastColumn="0"/>
+        </w:trPr>
+        <w:tc>
+          <w:tcPr>
+            <w:cnfStyle w:val="001000000000" w:firstRow="0" w:lastRow="0" w:firstColumn="1" w:lastColumn="0" w:oddVBand="0" w:evenVBand="0" w:oddHBand="0" w:evenHBand="0" w:firstRowFirstColumn="0" w:firstRowLastColumn="0" w:lastRowFirstColumn="0" w:lastRowLastColumn="0"/>
+            <w:tcW w:w="9021" w:type="dxa"/>
+            <w:gridSpan w:val="4"/>
+          </w:tcPr>
+          <w:p>
+            <w:pPr>
+              <w:pStyle w:val="ListParagraph"/>
+              <w:spacing w:line="360" w:lineRule="auto"/>
+              <w:ind w:left="0"/>
+              <w:rPr>
+                <w:rFonts w:ascii="Arial" w:hAnsi="Arial" w:cs="Arial"/>
+              </w:rPr>
+            </w:pPr>
+            <w:r>
+              <w:rPr>
+                <w:rFonts w:ascii="Arial" w:hAnsi="Arial" w:cs="Arial"/>
+              </w:rPr>
+              <w:t>Profile</w:t>
+            </w:r>
+            <w:r>
+              <w:rPr>
+                <w:rFonts w:ascii="Arial" w:hAnsi="Arial" w:cs="Arial"/>
+              </w:rPr>
+              <w:t xml:space="preserve"> Page</w:t>
+            </w:r>
+          </w:p>
+        </w:tc>
+      </w:tr>
+      <w:tr>
+        <w:tc>
+          <w:tcPr>
+            <w:cnfStyle w:val="001000000000" w:firstRow="0" w:lastRow="0" w:firstColumn="1" w:lastColumn="0" w:oddVBand="0" w:evenVBand="0" w:oddHBand="0" w:evenHBand="0" w:firstRowFirstColumn="0" w:firstRowLastColumn="0" w:lastRowFirstColumn="0" w:lastRowLastColumn="0"/>
+            <w:tcW w:w="1335" w:type="dxa"/>
+            <w:vAlign w:val="center"/>
+          </w:tcPr>
+          <w:p>
+            <w:pPr>
+              <w:pStyle w:val="ListParagraph"/>
+              <w:spacing w:line="360" w:lineRule="auto"/>
+              <w:ind w:left="0"/>
+              <w:jc w:val="center"/>
+              <w:rPr>
+                <w:rFonts w:ascii="Arial" w:hAnsi="Arial" w:cs="Arial"/>
+                <w:b w:val="0"/>
+                <w:bCs w:val="0"/>
+              </w:rPr>
+            </w:pPr>
+            <w:r>
+              <w:rPr>
+                <w:rFonts w:ascii="Arial" w:hAnsi="Arial" w:cs="Arial"/>
+                <w:b w:val="0"/>
+                <w:bCs w:val="0"/>
+              </w:rPr>
+              <w:t>1</w:t>
+            </w:r>
+          </w:p>
+        </w:tc>
+        <w:tc>
+          <w:tcPr>
+            <w:tcW w:w="1815" w:type="dxa"/>
+            <w:vAlign w:val="center"/>
+          </w:tcPr>
+          <w:p>
+            <w:pPr>
+              <w:pStyle w:val="ListParagraph"/>
+              <w:spacing w:line="360" w:lineRule="auto"/>
+              <w:ind w:left="0"/>
+              <w:cnfStyle w:val="000000000000" w:firstRow="0" w:lastRow="0" w:firstColumn="0" w:lastColumn="0" w:oddVBand="0" w:evenVBand="0" w:oddHBand="0" w:evenHBand="0" w:firstRowFirstColumn="0" w:firstRowLastColumn="0" w:lastRowFirstColumn="0" w:lastRowLastColumn="0"/>
+              <w:rPr>
+                <w:rFonts w:ascii="Arial" w:hAnsi="Arial" w:cs="Arial"/>
+              </w:rPr>
+            </w:pPr>
+          </w:p>
+        </w:tc>
+        <w:tc>
+          <w:tcPr>
+            <w:tcW w:w="1440" w:type="dxa"/>
+            <w:vAlign w:val="center"/>
+          </w:tcPr>
+          <w:p>
+            <w:pPr>
+              <w:pStyle w:val="ListParagraph"/>
+              <w:spacing w:line="360" w:lineRule="auto"/>
+              <w:ind w:left="0"/>
+              <w:jc w:val="center"/>
+              <w:cnfStyle w:val="000000000000" w:firstRow="0" w:lastRow="0" w:firstColumn="0" w:lastColumn="0" w:oddVBand="0" w:evenVBand="0" w:oddHBand="0" w:evenHBand="0" w:firstRowFirstColumn="0" w:firstRowLastColumn="0" w:lastRowFirstColumn="0" w:lastRowLastColumn="0"/>
+              <w:rPr>
+                <w:rFonts w:ascii="Arial" w:hAnsi="Arial" w:cs="Arial"/>
+              </w:rPr>
+            </w:pPr>
+          </w:p>
+        </w:tc>
+        <w:tc>
+          <w:tcPr>
+            <w:tcW w:w="4431" w:type="dxa"/>
+          </w:tcPr>
+          <w:p>
+            <w:pPr>
+              <w:pStyle w:val="ListParagraph"/>
+              <w:spacing w:line="360" w:lineRule="auto"/>
+              <w:ind w:left="0"/>
+              <w:jc w:val="both"/>
+              <w:cnfStyle w:val="000000000000" w:firstRow="0" w:lastRow="0" w:firstColumn="0" w:lastColumn="0" w:oddVBand="0" w:evenVBand="0" w:oddHBand="0" w:evenHBand="0" w:firstRowFirstColumn="0" w:firstRowLastColumn="0" w:lastRowFirstColumn="0" w:lastRowLastColumn="0"/>
+              <w:rPr>
+                <w:rFonts w:ascii="Arial" w:hAnsi="Arial" w:cs="Arial"/>
+              </w:rPr>
+            </w:pPr>
+          </w:p>
+        </w:tc>
+      </w:tr>
+      <w:tr>
+        <w:trPr>
+          <w:cnfStyle w:val="000000100000" w:firstRow="0" w:lastRow="0" w:firstColumn="0" w:lastColumn="0" w:oddVBand="0" w:evenVBand="0" w:oddHBand="1" w:evenHBand="0" w:firstRowFirstColumn="0" w:firstRowLastColumn="0" w:lastRowFirstColumn="0" w:lastRowLastColumn="0"/>
+        </w:trPr>
+        <w:tc>
+          <w:tcPr>
+            <w:cnfStyle w:val="001000000000" w:firstRow="0" w:lastRow="0" w:firstColumn="1" w:lastColumn="0" w:oddVBand="0" w:evenVBand="0" w:oddHBand="0" w:evenHBand="0" w:firstRowFirstColumn="0" w:firstRowLastColumn="0" w:lastRowFirstColumn="0" w:lastRowLastColumn="0"/>
+            <w:tcW w:w="1335" w:type="dxa"/>
+            <w:vAlign w:val="center"/>
+          </w:tcPr>
+          <w:p>
+            <w:pPr>
+              <w:pStyle w:val="ListParagraph"/>
+              <w:spacing w:line="360" w:lineRule="auto"/>
+              <w:ind w:left="0"/>
+              <w:jc w:val="center"/>
+              <w:rPr>
+                <w:rFonts w:ascii="Arial" w:hAnsi="Arial" w:cs="Arial"/>
+                <w:b w:val="0"/>
+                <w:bCs w:val="0"/>
+              </w:rPr>
+            </w:pPr>
+            <w:r>
+              <w:rPr>
+                <w:rFonts w:ascii="Arial" w:hAnsi="Arial" w:cs="Arial"/>
+                <w:b w:val="0"/>
+                <w:bCs w:val="0"/>
+              </w:rPr>
+              <w:t>2</w:t>
+            </w:r>
+          </w:p>
+        </w:tc>
+        <w:tc>
+          <w:tcPr>
+            <w:tcW w:w="1815" w:type="dxa"/>
+            <w:vAlign w:val="center"/>
+          </w:tcPr>
+          <w:p>
+            <w:pPr>
+              <w:pStyle w:val="ListParagraph"/>
+              <w:spacing w:line="360" w:lineRule="auto"/>
+              <w:ind w:left="0"/>
+              <w:cnfStyle w:val="000000100000" w:firstRow="0" w:lastRow="0" w:firstColumn="0" w:lastColumn="0" w:oddVBand="0" w:evenVBand="0" w:oddHBand="1" w:evenHBand="0" w:firstRowFirstColumn="0" w:firstRowLastColumn="0" w:lastRowFirstColumn="0" w:lastRowLastColumn="0"/>
+              <w:rPr>
+                <w:rFonts w:ascii="Arial" w:hAnsi="Arial" w:cs="Arial"/>
+              </w:rPr>
+            </w:pPr>
+          </w:p>
+        </w:tc>
+        <w:tc>
+          <w:tcPr>
+            <w:tcW w:w="1440" w:type="dxa"/>
+            <w:vAlign w:val="center"/>
+          </w:tcPr>
+          <w:p>
+            <w:pPr>
+              <w:pStyle w:val="ListParagraph"/>
+              <w:spacing w:line="360" w:lineRule="auto"/>
+              <w:ind w:left="0"/>
+              <w:jc w:val="center"/>
+              <w:cnfStyle w:val="000000100000" w:firstRow="0" w:lastRow="0" w:firstColumn="0" w:lastColumn="0" w:oddVBand="0" w:evenVBand="0" w:oddHBand="1" w:evenHBand="0" w:firstRowFirstColumn="0" w:firstRowLastColumn="0" w:lastRowFirstColumn="0" w:lastRowLastColumn="0"/>
+              <w:rPr>
+                <w:rFonts w:ascii="Arial" w:hAnsi="Arial" w:cs="Arial"/>
+              </w:rPr>
+            </w:pPr>
+          </w:p>
+        </w:tc>
+        <w:tc>
+          <w:tcPr>
+            <w:tcW w:w="4431" w:type="dxa"/>
+          </w:tcPr>
+          <w:p>
+            <w:pPr>
+              <w:pStyle w:val="ListParagraph"/>
+              <w:spacing w:line="360" w:lineRule="auto"/>
+              <w:ind w:left="0"/>
+              <w:jc w:val="both"/>
+              <w:cnfStyle w:val="000000100000" w:firstRow="0" w:lastRow="0" w:firstColumn="0" w:lastColumn="0" w:oddVBand="0" w:evenVBand="0" w:oddHBand="1" w:evenHBand="0" w:firstRowFirstColumn="0" w:firstRowLastColumn="0" w:lastRowFirstColumn="0" w:lastRowLastColumn="0"/>
+              <w:rPr>
+                <w:rFonts w:ascii="Arial" w:hAnsi="Arial" w:cs="Arial"/>
+              </w:rPr>
+            </w:pPr>
+          </w:p>
+        </w:tc>
+      </w:tr>
+      <w:tr>
+        <w:tc>
+          <w:tcPr>
+            <w:cnfStyle w:val="001000000000" w:firstRow="0" w:lastRow="0" w:firstColumn="1" w:lastColumn="0" w:oddVBand="0" w:evenVBand="0" w:oddHBand="0" w:evenHBand="0" w:firstRowFirstColumn="0" w:firstRowLastColumn="0" w:lastRowFirstColumn="0" w:lastRowLastColumn="0"/>
+            <w:tcW w:w="1335" w:type="dxa"/>
+            <w:vAlign w:val="center"/>
+          </w:tcPr>
+          <w:p>
+            <w:pPr>
+              <w:pStyle w:val="ListParagraph"/>
+              <w:spacing w:line="360" w:lineRule="auto"/>
+              <w:ind w:left="0"/>
+              <w:jc w:val="center"/>
+              <w:rPr>
+                <w:rFonts w:ascii="Arial" w:hAnsi="Arial" w:cs="Arial"/>
+                <w:b w:val="0"/>
+                <w:bCs w:val="0"/>
+              </w:rPr>
+            </w:pPr>
+            <w:r>
+              <w:rPr>
+                <w:rFonts w:ascii="Arial" w:hAnsi="Arial" w:cs="Arial"/>
+                <w:b w:val="0"/>
+                <w:bCs w:val="0"/>
+              </w:rPr>
+              <w:t>3</w:t>
+            </w:r>
+          </w:p>
+        </w:tc>
+        <w:tc>
+          <w:tcPr>
+            <w:tcW w:w="1815" w:type="dxa"/>
+            <w:vAlign w:val="center"/>
+          </w:tcPr>
+          <w:p>
+            <w:pPr>
+              <w:pStyle w:val="ListParagraph"/>
+              <w:spacing w:line="360" w:lineRule="auto"/>
+              <w:ind w:left="0"/>
+              <w:cnfStyle w:val="000000000000" w:firstRow="0" w:lastRow="0" w:firstColumn="0" w:lastColumn="0" w:oddVBand="0" w:evenVBand="0" w:oddHBand="0" w:evenHBand="0" w:firstRowFirstColumn="0" w:firstRowLastColumn="0" w:lastRowFirstColumn="0" w:lastRowLastColumn="0"/>
+              <w:rPr>
+                <w:rFonts w:ascii="Arial" w:hAnsi="Arial" w:cs="Arial"/>
+              </w:rPr>
+            </w:pPr>
+          </w:p>
+        </w:tc>
+        <w:tc>
+          <w:tcPr>
+            <w:tcW w:w="1440" w:type="dxa"/>
+            <w:vAlign w:val="center"/>
+          </w:tcPr>
+          <w:p>
+            <w:pPr>
+              <w:pStyle w:val="ListParagraph"/>
+              <w:spacing w:line="360" w:lineRule="auto"/>
+              <w:ind w:left="0"/>
+              <w:jc w:val="center"/>
+              <w:cnfStyle w:val="000000000000" w:firstRow="0" w:lastRow="0" w:firstColumn="0" w:lastColumn="0" w:oddVBand="0" w:evenVBand="0" w:oddHBand="0" w:evenHBand="0" w:firstRowFirstColumn="0" w:firstRowLastColumn="0" w:lastRowFirstColumn="0" w:lastRowLastColumn="0"/>
+              <w:rPr>
+                <w:rFonts w:ascii="Arial" w:hAnsi="Arial" w:cs="Arial"/>
+              </w:rPr>
+            </w:pPr>
+          </w:p>
+        </w:tc>
+        <w:tc>
+          <w:tcPr>
+            <w:tcW w:w="4431" w:type="dxa"/>
+          </w:tcPr>
+          <w:p>
+            <w:pPr>
+              <w:pStyle w:val="ListParagraph"/>
+              <w:spacing w:line="360" w:lineRule="auto"/>
+              <w:ind w:left="0"/>
+              <w:jc w:val="both"/>
+              <w:cnfStyle w:val="000000000000" w:firstRow="0" w:lastRow="0" w:firstColumn="0" w:lastColumn="0" w:oddVBand="0" w:evenVBand="0" w:oddHBand="0" w:evenHBand="0" w:firstRowFirstColumn="0" w:firstRowLastColumn="0" w:lastRowFirstColumn="0" w:lastRowLastColumn="0"/>
+              <w:rPr>
+                <w:rFonts w:ascii="Arial" w:hAnsi="Arial" w:cs="Arial"/>
+              </w:rPr>
+            </w:pPr>
+          </w:p>
+        </w:tc>
+      </w:tr>
+      <w:tr>
+        <w:trPr>
+          <w:cnfStyle w:val="000000100000" w:firstRow="0" w:lastRow="0" w:firstColumn="0" w:lastColumn="0" w:oddVBand="0" w:evenVBand="0" w:oddHBand="1" w:evenHBand="0" w:firstRowFirstColumn="0" w:firstRowLastColumn="0" w:lastRowFirstColumn="0" w:lastRowLastColumn="0"/>
+        </w:trPr>
+        <w:tc>
+          <w:tcPr>
+            <w:cnfStyle w:val="001000000000" w:firstRow="0" w:lastRow="0" w:firstColumn="1" w:lastColumn="0" w:oddVBand="0" w:evenVBand="0" w:oddHBand="0" w:evenHBand="0" w:firstRowFirstColumn="0" w:firstRowLastColumn="0" w:lastRowFirstColumn="0" w:lastRowLastColumn="0"/>
+            <w:tcW w:w="1335" w:type="dxa"/>
+            <w:vAlign w:val="center"/>
+          </w:tcPr>
+          <w:p>
+            <w:pPr>
+              <w:pStyle w:val="ListParagraph"/>
+              <w:spacing w:line="360" w:lineRule="auto"/>
+              <w:ind w:left="0"/>
+              <w:jc w:val="center"/>
+              <w:rPr>
+                <w:rFonts w:ascii="Arial" w:hAnsi="Arial" w:cs="Arial"/>
+                <w:b w:val="0"/>
+                <w:bCs w:val="0"/>
+              </w:rPr>
+            </w:pPr>
+            <w:r>
+              <w:rPr>
+                <w:rFonts w:ascii="Arial" w:hAnsi="Arial" w:cs="Arial"/>
+                <w:b w:val="0"/>
+                <w:bCs w:val="0"/>
+              </w:rPr>
+              <w:t>4</w:t>
+            </w:r>
+          </w:p>
+        </w:tc>
+        <w:tc>
+          <w:tcPr>
+            <w:tcW w:w="1815" w:type="dxa"/>
+            <w:vAlign w:val="center"/>
+          </w:tcPr>
+          <w:p>
+            <w:pPr>
+              <w:pStyle w:val="ListParagraph"/>
+              <w:spacing w:line="360" w:lineRule="auto"/>
+              <w:ind w:left="0"/>
+              <w:cnfStyle w:val="000000100000" w:firstRow="0" w:lastRow="0" w:firstColumn="0" w:lastColumn="0" w:oddVBand="0" w:evenVBand="0" w:oddHBand="1" w:evenHBand="0" w:firstRowFirstColumn="0" w:firstRowLastColumn="0" w:lastRowFirstColumn="0" w:lastRowLastColumn="0"/>
+              <w:rPr>
+                <w:rFonts w:ascii="Arial" w:hAnsi="Arial" w:cs="Arial"/>
+              </w:rPr>
+            </w:pPr>
+          </w:p>
+        </w:tc>
+        <w:tc>
+          <w:tcPr>
+            <w:tcW w:w="1440" w:type="dxa"/>
+            <w:vAlign w:val="center"/>
+          </w:tcPr>
+          <w:p>
+            <w:pPr>
+              <w:pStyle w:val="ListParagraph"/>
+              <w:spacing w:line="360" w:lineRule="auto"/>
+              <w:ind w:left="0"/>
+              <w:jc w:val="center"/>
+              <w:cnfStyle w:val="000000100000" w:firstRow="0" w:lastRow="0" w:firstColumn="0" w:lastColumn="0" w:oddVBand="0" w:evenVBand="0" w:oddHBand="1" w:evenHBand="0" w:firstRowFirstColumn="0" w:firstRowLastColumn="0" w:lastRowFirstColumn="0" w:lastRowLastColumn="0"/>
+              <w:rPr>
+                <w:rFonts w:ascii="Arial" w:hAnsi="Arial" w:cs="Arial"/>
+              </w:rPr>
+            </w:pPr>
+          </w:p>
+        </w:tc>
+        <w:tc>
+          <w:tcPr>
+            <w:tcW w:w="4431" w:type="dxa"/>
+          </w:tcPr>
+          <w:p>
+            <w:pPr>
+              <w:pStyle w:val="ListParagraph"/>
+              <w:spacing w:line="360" w:lineRule="auto"/>
+              <w:ind w:left="0"/>
+              <w:jc w:val="both"/>
+              <w:cnfStyle w:val="000000100000" w:firstRow="0" w:lastRow="0" w:firstColumn="0" w:lastColumn="0" w:oddVBand="0" w:evenVBand="0" w:oddHBand="1" w:evenHBand="0" w:firstRowFirstColumn="0" w:firstRowLastColumn="0" w:lastRowFirstColumn="0" w:lastRowLastColumn="0"/>
+              <w:rPr>
+                <w:rFonts w:ascii="Arial" w:hAnsi="Arial" w:cs="Arial"/>
+              </w:rPr>
+            </w:pPr>
+          </w:p>
+        </w:tc>
+      </w:tr>
+      <w:tr>
+        <w:tc>
+          <w:tcPr>
+            <w:cnfStyle w:val="001000000000" w:firstRow="0" w:lastRow="0" w:firstColumn="1" w:lastColumn="0" w:oddVBand="0" w:evenVBand="0" w:oddHBand="0" w:evenHBand="0" w:firstRowFirstColumn="0" w:firstRowLastColumn="0" w:lastRowFirstColumn="0" w:lastRowLastColumn="0"/>
+            <w:tcW w:w="1335" w:type="dxa"/>
+            <w:vAlign w:val="center"/>
+          </w:tcPr>
+          <w:p>
+            <w:pPr>
+              <w:pStyle w:val="ListParagraph"/>
+              <w:spacing w:line="360" w:lineRule="auto"/>
+              <w:ind w:left="0"/>
+              <w:jc w:val="center"/>
+              <w:rPr>
+                <w:rFonts w:ascii="Arial" w:hAnsi="Arial" w:cs="Arial"/>
+                <w:b w:val="0"/>
+                <w:bCs w:val="0"/>
+              </w:rPr>
+            </w:pPr>
+            <w:r>
+              <w:rPr>
+                <w:rFonts w:ascii="Arial" w:hAnsi="Arial" w:cs="Arial"/>
+                <w:b w:val="0"/>
+                <w:bCs w:val="0"/>
+              </w:rPr>
+              <w:t>5</w:t>
+            </w:r>
+          </w:p>
+        </w:tc>
+        <w:tc>
+          <w:tcPr>
+            <w:tcW w:w="1815" w:type="dxa"/>
+            <w:vAlign w:val="center"/>
+          </w:tcPr>
+          <w:p>
+            <w:pPr>
+              <w:pStyle w:val="ListParagraph"/>
+              <w:spacing w:line="360" w:lineRule="auto"/>
+              <w:ind w:left="0"/>
+              <w:cnfStyle w:val="000000000000" w:firstRow="0" w:lastRow="0" w:firstColumn="0" w:lastColumn="0" w:oddVBand="0" w:evenVBand="0" w:oddHBand="0" w:evenHBand="0" w:firstRowFirstColumn="0" w:firstRowLastColumn="0" w:lastRowFirstColumn="0" w:lastRowLastColumn="0"/>
+              <w:rPr>
+                <w:rFonts w:ascii="Arial" w:hAnsi="Arial" w:cs="Arial"/>
+              </w:rPr>
+            </w:pPr>
+          </w:p>
+        </w:tc>
+        <w:tc>
+          <w:tcPr>
+            <w:tcW w:w="1440" w:type="dxa"/>
+            <w:vAlign w:val="center"/>
+          </w:tcPr>
+          <w:p>
+            <w:pPr>
+              <w:pStyle w:val="ListParagraph"/>
+              <w:spacing w:line="360" w:lineRule="auto"/>
+              <w:ind w:left="0"/>
+              <w:jc w:val="center"/>
+              <w:cnfStyle w:val="000000000000" w:firstRow="0" w:lastRow="0" w:firstColumn="0" w:lastColumn="0" w:oddVBand="0" w:evenVBand="0" w:oddHBand="0" w:evenHBand="0" w:firstRowFirstColumn="0" w:firstRowLastColumn="0" w:lastRowFirstColumn="0" w:lastRowLastColumn="0"/>
+              <w:rPr>
+                <w:rFonts w:ascii="Arial" w:hAnsi="Arial" w:cs="Arial"/>
+              </w:rPr>
+            </w:pPr>
+          </w:p>
+        </w:tc>
+        <w:tc>
+          <w:tcPr>
+            <w:tcW w:w="4431" w:type="dxa"/>
+          </w:tcPr>
+          <w:p>
+            <w:pPr>
+              <w:pStyle w:val="ListParagraph"/>
+              <w:spacing w:line="360" w:lineRule="auto"/>
+              <w:ind w:left="0"/>
+              <w:jc w:val="both"/>
+              <w:cnfStyle w:val="000000000000" w:firstRow="0" w:lastRow="0" w:firstColumn="0" w:lastColumn="0" w:oddVBand="0" w:evenVBand="0" w:oddHBand="0" w:evenHBand="0" w:firstRowFirstColumn="0" w:firstRowLastColumn="0" w:lastRowFirstColumn="0" w:lastRowLastColumn="0"/>
+              <w:rPr>
+                <w:rFonts w:ascii="Arial" w:hAnsi="Arial" w:cs="Arial"/>
+              </w:rPr>
+            </w:pPr>
+          </w:p>
+        </w:tc>
+      </w:tr>
+      <w:tr>
+        <w:trPr>
+          <w:cnfStyle w:val="000000100000" w:firstRow="0" w:lastRow="0" w:firstColumn="0" w:lastColumn="0" w:oddVBand="0" w:evenVBand="0" w:oddHBand="1" w:evenHBand="0" w:firstRowFirstColumn="0" w:firstRowLastColumn="0" w:lastRowFirstColumn="0" w:lastRowLastColumn="0"/>
+        </w:trPr>
+        <w:tc>
+          <w:tcPr>
+            <w:cnfStyle w:val="001000000000" w:firstRow="0" w:lastRow="0" w:firstColumn="1" w:lastColumn="0" w:oddVBand="0" w:evenVBand="0" w:oddHBand="0" w:evenHBand="0" w:firstRowFirstColumn="0" w:firstRowLastColumn="0" w:lastRowFirstColumn="0" w:lastRowLastColumn="0"/>
+            <w:tcW w:w="1335" w:type="dxa"/>
+            <w:vAlign w:val="center"/>
+          </w:tcPr>
+          <w:p>
+            <w:pPr>
+              <w:pStyle w:val="ListParagraph"/>
+              <w:spacing w:line="360" w:lineRule="auto"/>
+              <w:ind w:left="0"/>
+              <w:jc w:val="center"/>
+              <w:rPr>
+                <w:rFonts w:ascii="Arial" w:hAnsi="Arial" w:cs="Arial"/>
+                <w:b w:val="0"/>
+                <w:bCs w:val="0"/>
+              </w:rPr>
+            </w:pPr>
+            <w:r>
+              <w:rPr>
+                <w:rFonts w:ascii="Arial" w:hAnsi="Arial" w:cs="Arial"/>
+                <w:b w:val="0"/>
+                <w:bCs w:val="0"/>
+              </w:rPr>
+              <w:t>6</w:t>
+            </w:r>
+          </w:p>
+        </w:tc>
+        <w:tc>
+          <w:tcPr>
+            <w:tcW w:w="1815" w:type="dxa"/>
+            <w:vAlign w:val="center"/>
+          </w:tcPr>
+          <w:p>
+            <w:pPr>
+              <w:pStyle w:val="ListParagraph"/>
+              <w:spacing w:line="360" w:lineRule="auto"/>
+              <w:ind w:left="0"/>
+              <w:cnfStyle w:val="000000100000" w:firstRow="0" w:lastRow="0" w:firstColumn="0" w:lastColumn="0" w:oddVBand="0" w:evenVBand="0" w:oddHBand="1" w:evenHBand="0" w:firstRowFirstColumn="0" w:firstRowLastColumn="0" w:lastRowFirstColumn="0" w:lastRowLastColumn="0"/>
+              <w:rPr>
+                <w:rFonts w:ascii="Arial" w:hAnsi="Arial" w:cs="Arial"/>
+              </w:rPr>
+            </w:pPr>
+          </w:p>
+        </w:tc>
+        <w:tc>
+          <w:tcPr>
+            <w:tcW w:w="1440" w:type="dxa"/>
+            <w:vAlign w:val="center"/>
+          </w:tcPr>
+          <w:p>
+            <w:pPr>
+              <w:pStyle w:val="ListParagraph"/>
+              <w:spacing w:line="360" w:lineRule="auto"/>
+              <w:ind w:left="0"/>
+              <w:jc w:val="center"/>
+              <w:cnfStyle w:val="000000100000" w:firstRow="0" w:lastRow="0" w:firstColumn="0" w:lastColumn="0" w:oddVBand="0" w:evenVBand="0" w:oddHBand="1" w:evenHBand="0" w:firstRowFirstColumn="0" w:firstRowLastColumn="0" w:lastRowFirstColumn="0" w:lastRowLastColumn="0"/>
+              <w:rPr>
+                <w:rFonts w:ascii="Arial" w:hAnsi="Arial" w:cs="Arial"/>
+              </w:rPr>
+            </w:pPr>
+          </w:p>
+        </w:tc>
+        <w:tc>
+          <w:tcPr>
+            <w:tcW w:w="4431" w:type="dxa"/>
+          </w:tcPr>
+          <w:p>
+            <w:pPr>
+              <w:pStyle w:val="ListParagraph"/>
+              <w:spacing w:line="360" w:lineRule="auto"/>
+              <w:ind w:left="0"/>
+              <w:jc w:val="both"/>
+              <w:cnfStyle w:val="000000100000" w:firstRow="0" w:lastRow="0" w:firstColumn="0" w:lastColumn="0" w:oddVBand="0" w:evenVBand="0" w:oddHBand="1" w:evenHBand="0" w:firstRowFirstColumn="0" w:firstRowLastColumn="0" w:lastRowFirstColumn="0" w:lastRowLastColumn="0"/>
+              <w:rPr>
+                <w:rFonts w:ascii="Arial" w:hAnsi="Arial" w:cs="Arial"/>
+              </w:rPr>
+            </w:pPr>
+          </w:p>
+        </w:tc>
+      </w:tr>
+      <w:tr>
+        <w:tc>
+          <w:tcPr>
+            <w:cnfStyle w:val="001000000000" w:firstRow="0" w:lastRow="0" w:firstColumn="1" w:lastColumn="0" w:oddVBand="0" w:evenVBand="0" w:oddHBand="0" w:evenHBand="0" w:firstRowFirstColumn="0" w:firstRowLastColumn="0" w:lastRowFirstColumn="0" w:lastRowLastColumn="0"/>
+            <w:tcW w:w="1335" w:type="dxa"/>
+            <w:vAlign w:val="center"/>
+          </w:tcPr>
+          <w:p>
+            <w:pPr>
+              <w:pStyle w:val="ListParagraph"/>
+              <w:spacing w:line="360" w:lineRule="auto"/>
+              <w:ind w:left="0"/>
+              <w:jc w:val="center"/>
+              <w:rPr>
+                <w:rFonts w:ascii="Arial" w:hAnsi="Arial" w:cs="Arial"/>
+                <w:b w:val="0"/>
+                <w:bCs w:val="0"/>
+              </w:rPr>
+            </w:pPr>
+            <w:r>
+              <w:rPr>
+                <w:rFonts w:ascii="Arial" w:hAnsi="Arial" w:cs="Arial"/>
+                <w:b w:val="0"/>
+                <w:bCs w:val="0"/>
+              </w:rPr>
+              <w:t>7</w:t>
+            </w:r>
+          </w:p>
+        </w:tc>
+        <w:tc>
+          <w:tcPr>
+            <w:tcW w:w="1815" w:type="dxa"/>
+            <w:vAlign w:val="center"/>
+          </w:tcPr>
+          <w:p>
+            <w:pPr>
+              <w:pStyle w:val="ListParagraph"/>
+              <w:spacing w:line="360" w:lineRule="auto"/>
+              <w:ind w:left="0"/>
+              <w:cnfStyle w:val="000000000000" w:firstRow="0" w:lastRow="0" w:firstColumn="0" w:lastColumn="0" w:oddVBand="0" w:evenVBand="0" w:oddHBand="0" w:evenHBand="0" w:firstRowFirstColumn="0" w:firstRowLastColumn="0" w:lastRowFirstColumn="0" w:lastRowLastColumn="0"/>
+              <w:rPr>
+                <w:rFonts w:ascii="Arial" w:hAnsi="Arial" w:cs="Arial"/>
+              </w:rPr>
+            </w:pPr>
+          </w:p>
+        </w:tc>
+        <w:tc>
+          <w:tcPr>
+            <w:tcW w:w="1440" w:type="dxa"/>
+            <w:vAlign w:val="center"/>
+          </w:tcPr>
+          <w:p>
+            <w:pPr>
+              <w:pStyle w:val="ListParagraph"/>
+              <w:spacing w:line="360" w:lineRule="auto"/>
+              <w:ind w:left="0"/>
+              <w:jc w:val="center"/>
+              <w:cnfStyle w:val="000000000000" w:firstRow="0" w:lastRow="0" w:firstColumn="0" w:lastColumn="0" w:oddVBand="0" w:evenVBand="0" w:oddHBand="0" w:evenHBand="0" w:firstRowFirstColumn="0" w:firstRowLastColumn="0" w:lastRowFirstColumn="0" w:lastRowLastColumn="0"/>
+              <w:rPr>
+                <w:rFonts w:ascii="Arial" w:hAnsi="Arial" w:cs="Arial"/>
+              </w:rPr>
+            </w:pPr>
+          </w:p>
+        </w:tc>
+        <w:tc>
+          <w:tcPr>
+            <w:tcW w:w="4431" w:type="dxa"/>
+          </w:tcPr>
+          <w:p>
+            <w:pPr>
+              <w:pStyle w:val="ListParagraph"/>
+              <w:spacing w:line="360" w:lineRule="auto"/>
+              <w:ind w:left="0"/>
+              <w:jc w:val="both"/>
+              <w:cnfStyle w:val="000000000000" w:firstRow="0" w:lastRow="0" w:firstColumn="0" w:lastColumn="0" w:oddVBand="0" w:evenVBand="0" w:oddHBand="0" w:evenHBand="0" w:firstRowFirstColumn="0" w:firstRowLastColumn="0" w:lastRowFirstColumn="0" w:lastRowLastColumn="0"/>
+              <w:rPr>
+                <w:rFonts w:ascii="Arial" w:hAnsi="Arial" w:cs="Arial"/>
+              </w:rPr>
+            </w:pPr>
+          </w:p>
+        </w:tc>
+      </w:tr>
+      <w:tr>
+        <w:trPr>
+          <w:cnfStyle w:val="000000100000" w:firstRow="0" w:lastRow="0" w:firstColumn="0" w:lastColumn="0" w:oddVBand="0" w:evenVBand="0" w:oddHBand="1" w:evenHBand="0" w:firstRowFirstColumn="0" w:firstRowLastColumn="0" w:lastRowFirstColumn="0" w:lastRowLastColumn="0"/>
+        </w:trPr>
+        <w:tc>
+          <w:tcPr>
+            <w:cnfStyle w:val="001000000000" w:firstRow="0" w:lastRow="0" w:firstColumn="1" w:lastColumn="0" w:oddVBand="0" w:evenVBand="0" w:oddHBand="0" w:evenHBand="0" w:firstRowFirstColumn="0" w:firstRowLastColumn="0" w:lastRowFirstColumn="0" w:lastRowLastColumn="0"/>
+            <w:tcW w:w="1335" w:type="dxa"/>
+            <w:vAlign w:val="center"/>
+          </w:tcPr>
+          <w:p>
+            <w:pPr>
+              <w:pStyle w:val="ListParagraph"/>
+              <w:spacing w:line="360" w:lineRule="auto"/>
+              <w:ind w:left="0"/>
+              <w:jc w:val="center"/>
+              <w:rPr>
+                <w:rFonts w:ascii="Arial" w:hAnsi="Arial" w:cs="Arial"/>
+                <w:b w:val="0"/>
+                <w:bCs w:val="0"/>
+              </w:rPr>
+            </w:pPr>
+            <w:r>
+              <w:rPr>
+                <w:rFonts w:ascii="Arial" w:hAnsi="Arial" w:cs="Arial"/>
+                <w:b w:val="0"/>
+                <w:bCs w:val="0"/>
+              </w:rPr>
+              <w:t>8</w:t>
+            </w:r>
+          </w:p>
+        </w:tc>
+        <w:tc>
+          <w:tcPr>
+            <w:tcW w:w="1815" w:type="dxa"/>
+            <w:vAlign w:val="center"/>
+          </w:tcPr>
+          <w:p>
+            <w:pPr>
+              <w:pStyle w:val="ListParagraph"/>
+              <w:spacing w:line="360" w:lineRule="auto"/>
+              <w:ind w:left="0"/>
+              <w:cnfStyle w:val="000000100000" w:firstRow="0" w:lastRow="0" w:firstColumn="0" w:lastColumn="0" w:oddVBand="0" w:evenVBand="0" w:oddHBand="1" w:evenHBand="0" w:firstRowFirstColumn="0" w:firstRowLastColumn="0" w:lastRowFirstColumn="0" w:lastRowLastColumn="0"/>
+              <w:rPr>
+                <w:rFonts w:ascii="Arial" w:hAnsi="Arial" w:cs="Arial"/>
+              </w:rPr>
+            </w:pPr>
+          </w:p>
+        </w:tc>
+        <w:tc>
+          <w:tcPr>
+            <w:tcW w:w="1440" w:type="dxa"/>
+            <w:vAlign w:val="center"/>
+          </w:tcPr>
+          <w:p>
+            <w:pPr>
+              <w:pStyle w:val="ListParagraph"/>
+              <w:spacing w:line="360" w:lineRule="auto"/>
+              <w:ind w:left="0"/>
+              <w:jc w:val="center"/>
+              <w:cnfStyle w:val="000000100000" w:firstRow="0" w:lastRow="0" w:firstColumn="0" w:lastColumn="0" w:oddVBand="0" w:evenVBand="0" w:oddHBand="1" w:evenHBand="0" w:firstRowFirstColumn="0" w:firstRowLastColumn="0" w:lastRowFirstColumn="0" w:lastRowLastColumn="0"/>
+              <w:rPr>
+                <w:rFonts w:ascii="Arial" w:hAnsi="Arial" w:cs="Arial"/>
+              </w:rPr>
+            </w:pPr>
+          </w:p>
+        </w:tc>
+        <w:tc>
+          <w:tcPr>
+            <w:tcW w:w="4431" w:type="dxa"/>
+          </w:tcPr>
+          <w:p>
+            <w:pPr>
+              <w:pStyle w:val="ListParagraph"/>
+              <w:spacing w:line="360" w:lineRule="auto"/>
+              <w:ind w:left="0"/>
+              <w:jc w:val="both"/>
+              <w:cnfStyle w:val="000000100000" w:firstRow="0" w:lastRow="0" w:firstColumn="0" w:lastColumn="0" w:oddVBand="0" w:evenVBand="0" w:oddHBand="1" w:evenHBand="0" w:firstRowFirstColumn="0" w:firstRowLastColumn="0" w:lastRowFirstColumn="0" w:lastRowLastColumn="0"/>
+              <w:rPr>
+                <w:rFonts w:ascii="Arial" w:hAnsi="Arial" w:cs="Arial"/>
+              </w:rPr>
+            </w:pPr>
+          </w:p>
+        </w:tc>
+      </w:tr>
+      <w:tr>
+        <w:tc>
+          <w:tcPr>
+            <w:cnfStyle w:val="001000000000" w:firstRow="0" w:lastRow="0" w:firstColumn="1" w:lastColumn="0" w:oddVBand="0" w:evenVBand="0" w:oddHBand="0" w:evenHBand="0" w:firstRowFirstColumn="0" w:firstRowLastColumn="0" w:lastRowFirstColumn="0" w:lastRowLastColumn="0"/>
+            <w:tcW w:w="1335" w:type="dxa"/>
+            <w:vAlign w:val="center"/>
+          </w:tcPr>
+          <w:p>
+            <w:pPr>
+              <w:pStyle w:val="ListParagraph"/>
+              <w:spacing w:line="360" w:lineRule="auto"/>
+              <w:ind w:left="0"/>
+              <w:jc w:val="center"/>
+              <w:rPr>
+                <w:rFonts w:ascii="Arial" w:hAnsi="Arial" w:cs="Arial"/>
+                <w:b w:val="0"/>
+                <w:bCs w:val="0"/>
+              </w:rPr>
+            </w:pPr>
+            <w:r>
+              <w:rPr>
+                <w:rFonts w:ascii="Arial" w:hAnsi="Arial" w:cs="Arial"/>
+                <w:b w:val="0"/>
+                <w:bCs w:val="0"/>
+              </w:rPr>
+              <w:t>9</w:t>
+            </w:r>
+          </w:p>
+        </w:tc>
+        <w:tc>
+          <w:tcPr>
+            <w:tcW w:w="1815" w:type="dxa"/>
+            <w:vAlign w:val="center"/>
+          </w:tcPr>
+          <w:p>
+            <w:pPr>
+              <w:pStyle w:val="ListParagraph"/>
+              <w:spacing w:line="360" w:lineRule="auto"/>
+              <w:ind w:left="0"/>
+              <w:cnfStyle w:val="000000000000" w:firstRow="0" w:lastRow="0" w:firstColumn="0" w:lastColumn="0" w:oddVBand="0" w:evenVBand="0" w:oddHBand="0" w:evenHBand="0" w:firstRowFirstColumn="0" w:firstRowLastColumn="0" w:lastRowFirstColumn="0" w:lastRowLastColumn="0"/>
+              <w:rPr>
+                <w:rFonts w:ascii="Arial" w:hAnsi="Arial" w:cs="Arial"/>
+              </w:rPr>
+            </w:pPr>
+          </w:p>
+        </w:tc>
+        <w:tc>
+          <w:tcPr>
+            <w:tcW w:w="1440" w:type="dxa"/>
+            <w:vAlign w:val="center"/>
+          </w:tcPr>
+          <w:p>
+            <w:pPr>
+              <w:pStyle w:val="ListParagraph"/>
+              <w:spacing w:line="360" w:lineRule="auto"/>
+              <w:ind w:left="0"/>
+              <w:jc w:val="center"/>
+              <w:cnfStyle w:val="000000000000" w:firstRow="0" w:lastRow="0" w:firstColumn="0" w:lastColumn="0" w:oddVBand="0" w:evenVBand="0" w:oddHBand="0" w:evenHBand="0" w:firstRowFirstColumn="0" w:firstRowLastColumn="0" w:lastRowFirstColumn="0" w:lastRowLastColumn="0"/>
+              <w:rPr>
+                <w:rFonts w:ascii="Arial" w:hAnsi="Arial" w:cs="Arial"/>
+              </w:rPr>
+            </w:pPr>
+          </w:p>
+        </w:tc>
+        <w:tc>
+          <w:tcPr>
+            <w:tcW w:w="4431" w:type="dxa"/>
+          </w:tcPr>
+          <w:p>
+            <w:pPr>
+              <w:pStyle w:val="ListParagraph"/>
+              <w:spacing w:line="360" w:lineRule="auto"/>
+              <w:ind w:left="0"/>
+              <w:jc w:val="both"/>
+              <w:cnfStyle w:val="000000000000" w:firstRow="0" w:lastRow="0" w:firstColumn="0" w:lastColumn="0" w:oddVBand="0" w:evenVBand="0" w:oddHBand="0" w:evenHBand="0" w:firstRowFirstColumn="0" w:firstRowLastColumn="0" w:lastRowFirstColumn="0" w:lastRowLastColumn="0"/>
+              <w:rPr>
+                <w:rFonts w:ascii="Arial" w:hAnsi="Arial" w:cs="Arial"/>
+              </w:rPr>
+            </w:pPr>
+          </w:p>
+        </w:tc>
+      </w:tr>
+    </w:tbl>
+    <w:p>
+      <w:pPr>
+        <w:pStyle w:val="ListParagraph"/>
+        <w:spacing w:after="0" w:line="360" w:lineRule="auto"/>
+        <w:ind w:left="1080"/>
+        <w:jc w:val="both"/>
+        <w:rPr>
+          <w:rFonts w:ascii="Arial" w:hAnsi="Arial" w:cs="Arial"/>
+        </w:rPr>
+      </w:pPr>
+    </w:p>
+    <w:p>
+      <w:pPr>
+        <w:pStyle w:val="ListParagraph"/>
+        <w:spacing w:after="0" w:line="360" w:lineRule="auto"/>
+        <w:ind w:left="1080"/>
+        <w:jc w:val="both"/>
+        <w:rPr>
+          <w:rFonts w:ascii="Arial" w:hAnsi="Arial" w:cs="Arial"/>
+        </w:rPr>
+      </w:pPr>
+    </w:p>
+    <w:p>
+      <w:pPr>
+        <w:pStyle w:val="ListParagraph"/>
+        <w:numPr>
+          <w:ilvl w:val="0"/>
+          <w:numId w:val="5"/>
+        </w:numPr>
+        <w:spacing w:after="0" w:line="360" w:lineRule="auto"/>
+        <w:ind w:left="0" w:firstLine="0"/>
+        <w:rPr>
+          <w:rFonts w:ascii="Arial" w:hAnsi="Arial" w:cs="Arial"/>
+          <w:b/>
+          <w:bCs/>
+          <w:sz w:val="28"/>
+          <w:szCs w:val="28"/>
+        </w:rPr>
+      </w:pPr>
+      <w:r>
+        <w:rPr>
+          <w:rFonts w:ascii="Arial" w:hAnsi="Arial" w:cs="Arial"/>
+          <w:b/>
+          <w:bCs/>
+          <w:sz w:val="28"/>
+          <w:szCs w:val="28"/>
+        </w:rPr>
+        <w:t>Business Rules</w:t>
+      </w:r>
+    </w:p>
     <w:p>
       <w:pPr>
         <w:pStyle w:val="ListParagraph"/>
@@ -4112,16 +5811,8 @@
       <w:r>
         <w:rPr>
           <w:rFonts w:ascii="Arial" w:hAnsi="Arial" w:cs="Arial"/>
-          <w:b/>
-          <w:bCs/>
-        </w:rPr>
-        <w:t>Required fields</w:t>
-      </w:r>
-      <w:r>
-        <w:rPr>
-          <w:rFonts w:ascii="Arial" w:hAnsi="Arial" w:cs="Arial"/>
-        </w:rPr>
-        <w:t>: Name, Contact, Preferred Doctor, Date &amp; Time</w:t>
+        </w:rPr>
+        <w:t>Patients cannot book overlapping appointments</w:t>
       </w:r>
       <w:r>
         <w:rPr>
@@ -4148,7 +5839,7 @@
         <w:rPr>
           <w:rFonts w:ascii="Arial" w:hAnsi="Arial" w:cs="Arial"/>
         </w:rPr>
-        <w:t>Time picker disabled for unavailable slots</w:t>
+        <w:t>Rescheduling must be done 24+ hours in advance</w:t>
       </w:r>
       <w:r>
         <w:rPr>
@@ -4175,52 +5866,13 @@
         <w:rPr>
           <w:rFonts w:ascii="Arial" w:hAnsi="Arial" w:cs="Arial"/>
         </w:rPr>
-        <w:t>Error messages for invalid inputs or constraints</w:t>
+        <w:t>Admins manage waitlists and urgent requests</w:t>
       </w:r>
       <w:r>
         <w:rPr>
           <w:rFonts w:ascii="Arial" w:hAnsi="Arial" w:cs="Arial"/>
         </w:rPr>
         <w:t>.</w:t>
-      </w:r>
-    </w:p>
-    <w:p>
-      <w:pPr>
-        <w:pStyle w:val="ListParagraph"/>
-        <w:spacing w:after="0" w:line="360" w:lineRule="auto"/>
-        <w:ind w:left="1080"/>
-        <w:jc w:val="both"/>
-        <w:rPr>
-          <w:rFonts w:ascii="Arial" w:hAnsi="Arial" w:cs="Arial"/>
-        </w:rPr>
-      </w:pPr>
-    </w:p>
-    <w:p>
-      <w:pPr>
-        <w:pStyle w:val="ListParagraph"/>
-        <w:numPr>
-          <w:ilvl w:val="0"/>
-          <w:numId w:val="5"/>
-        </w:numPr>
-        <w:spacing w:after="0" w:line="360" w:lineRule="auto"/>
-        <w:ind w:left="0" w:firstLine="0"/>
-        <w:rPr>
-          <w:rFonts w:ascii="Arial" w:hAnsi="Arial" w:cs="Arial"/>
-          <w:b/>
-          <w:bCs/>
-          <w:sz w:val="28"/>
-          <w:szCs w:val="28"/>
-        </w:rPr>
-      </w:pPr>
-      <w:r>
-        <w:rPr>
-          <w:rFonts w:ascii="Arial" w:hAnsi="Arial" w:cs="Arial"/>
-          <w:b/>
-          <w:bCs/>
-          <w:sz w:val="28"/>
-          <w:szCs w:val="28"/>
-        </w:rPr>
-        <w:t>Business Rules</w:t>
       </w:r>
     </w:p>
     <w:p>
@@ -4241,13 +5893,83 @@
         <w:rPr>
           <w:rFonts w:ascii="Arial" w:hAnsi="Arial" w:cs="Arial"/>
         </w:rPr>
-        <w:t>Patients cannot book overlapping appointments</w:t>
+        <w:t>All schedule changes are logged</w:t>
       </w:r>
       <w:r>
         <w:rPr>
           <w:rFonts w:ascii="Arial" w:hAnsi="Arial" w:cs="Arial"/>
         </w:rPr>
         <w:t>.</w:t>
+      </w:r>
+    </w:p>
+    <w:p>
+      <w:pPr>
+        <w:pStyle w:val="ListParagraph"/>
+        <w:spacing w:after="0" w:line="360" w:lineRule="auto"/>
+        <w:ind w:left="0"/>
+        <w:rPr>
+          <w:rFonts w:ascii="Arial" w:hAnsi="Arial" w:cs="Arial"/>
+          <w:b/>
+          <w:bCs/>
+          <w:sz w:val="28"/>
+          <w:szCs w:val="28"/>
+        </w:rPr>
+      </w:pPr>
+    </w:p>
+    <w:p>
+      <w:pPr>
+        <w:pStyle w:val="ListParagraph"/>
+        <w:spacing w:after="0" w:line="360" w:lineRule="auto"/>
+        <w:ind w:left="0"/>
+        <w:rPr>
+          <w:rFonts w:ascii="Arial" w:hAnsi="Arial" w:cs="Arial"/>
+          <w:b/>
+          <w:bCs/>
+          <w:sz w:val="28"/>
+          <w:szCs w:val="28"/>
+        </w:rPr>
+      </w:pPr>
+    </w:p>
+    <w:p>
+      <w:pPr>
+        <w:pStyle w:val="ListParagraph"/>
+        <w:spacing w:after="0" w:line="360" w:lineRule="auto"/>
+        <w:ind w:left="0"/>
+        <w:rPr>
+          <w:rFonts w:ascii="Arial" w:hAnsi="Arial" w:cs="Arial"/>
+          <w:b/>
+          <w:bCs/>
+          <w:sz w:val="28"/>
+          <w:szCs w:val="28"/>
+        </w:rPr>
+      </w:pPr>
+    </w:p>
+    <w:p>
+      <w:pPr>
+        <w:pStyle w:val="ListParagraph"/>
+        <w:numPr>
+          <w:ilvl w:val="0"/>
+          <w:numId w:val="5"/>
+        </w:numPr>
+        <w:spacing w:after="0" w:line="360" w:lineRule="auto"/>
+        <w:ind w:left="0" w:firstLine="0"/>
+        <w:rPr>
+          <w:rFonts w:ascii="Arial" w:hAnsi="Arial" w:cs="Arial"/>
+          <w:b/>
+          <w:bCs/>
+          <w:sz w:val="28"/>
+          <w:szCs w:val="28"/>
+        </w:rPr>
+      </w:pPr>
+      <w:r>
+        <w:rPr>
+          <w:rFonts w:ascii="Arial" w:hAnsi="Arial" w:cs="Arial"/>
+          <w:b/>
+          <w:bCs/>
+          <w:sz w:val="28"/>
+          <w:szCs w:val="28"/>
+        </w:rPr>
+        <w:t>Non-Functional Requirements</w:t>
       </w:r>
     </w:p>
     <w:p>
@@ -4268,7 +5990,7 @@
         <w:rPr>
           <w:rFonts w:ascii="Arial" w:hAnsi="Arial" w:cs="Arial"/>
         </w:rPr>
-        <w:t>Rescheduling must be done 24+ hours in advance</w:t>
+        <w:t>System uptime: 99%</w:t>
       </w:r>
       <w:r>
         <w:rPr>
@@ -4295,7 +6017,7 @@
         <w:rPr>
           <w:rFonts w:ascii="Arial" w:hAnsi="Arial" w:cs="Arial"/>
         </w:rPr>
-        <w:t>Admins manage waitlists and urgent requests</w:t>
+        <w:t>Average response time &lt; 2 seconds</w:t>
       </w:r>
       <w:r>
         <w:rPr>
@@ -4322,84 +6044,13 @@
         <w:rPr>
           <w:rFonts w:ascii="Arial" w:hAnsi="Arial" w:cs="Arial"/>
         </w:rPr>
-        <w:t>All schedule changes are logged</w:t>
+        <w:t>Mobile responsive UI</w:t>
       </w:r>
       <w:r>
         <w:rPr>
           <w:rFonts w:ascii="Arial" w:hAnsi="Arial" w:cs="Arial"/>
         </w:rPr>
         <w:t>.</w:t>
-      </w:r>
-    </w:p>
-    <w:p>
-      <w:pPr>
-        <w:pStyle w:val="ListParagraph"/>
-        <w:spacing w:after="0" w:line="360" w:lineRule="auto"/>
-        <w:ind w:left="0"/>
-        <w:rPr>
-          <w:rFonts w:ascii="Arial" w:hAnsi="Arial" w:cs="Arial"/>
-          <w:b/>
-          <w:bCs/>
-          <w:sz w:val="28"/>
-          <w:szCs w:val="28"/>
-        </w:rPr>
-      </w:pPr>
-    </w:p>
-    <w:p>
-      <w:pPr>
-        <w:pStyle w:val="ListParagraph"/>
-        <w:spacing w:after="0" w:line="360" w:lineRule="auto"/>
-        <w:ind w:left="0"/>
-        <w:rPr>
-          <w:rFonts w:ascii="Arial" w:hAnsi="Arial" w:cs="Arial"/>
-          <w:b/>
-          <w:bCs/>
-          <w:sz w:val="28"/>
-          <w:szCs w:val="28"/>
-        </w:rPr>
-      </w:pPr>
-    </w:p>
-    <w:p>
-      <w:pPr>
-        <w:pStyle w:val="ListParagraph"/>
-        <w:spacing w:after="0" w:line="360" w:lineRule="auto"/>
-        <w:ind w:left="0"/>
-        <w:rPr>
-          <w:rFonts w:ascii="Arial" w:hAnsi="Arial" w:cs="Arial"/>
-          <w:b/>
-          <w:bCs/>
-          <w:sz w:val="28"/>
-          <w:szCs w:val="28"/>
-        </w:rPr>
-      </w:pPr>
-    </w:p>
-    <w:p>
-      <w:pPr>
-        <w:pStyle w:val="ListParagraph"/>
-        <w:numPr>
-          <w:ilvl w:val="0"/>
-          <w:numId w:val="5"/>
-        </w:numPr>
-        <w:spacing w:after="0" w:line="360" w:lineRule="auto"/>
-        <w:ind w:left="0" w:firstLine="0"/>
-        <w:rPr>
-          <w:rFonts w:ascii="Arial" w:hAnsi="Arial" w:cs="Arial"/>
-          <w:b/>
-          <w:bCs/>
-          <w:sz w:val="28"/>
-          <w:szCs w:val="28"/>
-        </w:rPr>
-      </w:pPr>
-      <w:r>
-        <w:rPr>
-          <w:rFonts w:ascii="Arial" w:hAnsi="Arial" w:cs="Arial"/>
-          <w:b/>
-          <w:bCs/>
-          <w:sz w:val="28"/>
-          <w:szCs w:val="28"/>
-        </w:rPr>
-        <w:lastRenderedPageBreak/>
-        <w:t>Non-Functional Requirements</w:t>
       </w:r>
     </w:p>
     <w:p>
@@ -4420,13 +6071,55 @@
         <w:rPr>
           <w:rFonts w:ascii="Arial" w:hAnsi="Arial" w:cs="Arial"/>
         </w:rPr>
-        <w:t>System uptime: 99%</w:t>
+        <w:t>Encrypted data in transit and at rest (HTTPS, HIPAA compliance if applicable)</w:t>
       </w:r>
       <w:r>
         <w:rPr>
           <w:rFonts w:ascii="Arial" w:hAnsi="Arial" w:cs="Arial"/>
         </w:rPr>
         <w:t>.</w:t>
+      </w:r>
+    </w:p>
+    <w:p>
+      <w:pPr>
+        <w:pStyle w:val="ListParagraph"/>
+        <w:spacing w:after="0" w:line="360" w:lineRule="auto"/>
+        <w:ind w:left="0"/>
+        <w:rPr>
+          <w:rFonts w:ascii="Arial" w:hAnsi="Arial" w:cs="Arial"/>
+          <w:b/>
+          <w:bCs/>
+          <w:sz w:val="28"/>
+          <w:szCs w:val="28"/>
+        </w:rPr>
+      </w:pPr>
+    </w:p>
+    <w:p>
+      <w:pPr>
+        <w:pStyle w:val="ListParagraph"/>
+        <w:numPr>
+          <w:ilvl w:val="0"/>
+          <w:numId w:val="5"/>
+        </w:numPr>
+        <w:spacing w:after="0" w:line="360" w:lineRule="auto"/>
+        <w:ind w:left="0" w:firstLine="0"/>
+        <w:rPr>
+          <w:rFonts w:ascii="Arial" w:hAnsi="Arial" w:cs="Arial"/>
+          <w:b/>
+          <w:bCs/>
+          <w:sz w:val="28"/>
+          <w:szCs w:val="28"/>
+        </w:rPr>
+      </w:pPr>
+      <w:r>
+        <w:rPr>
+          <w:rFonts w:ascii="Arial" w:hAnsi="Arial" w:cs="Arial"/>
+          <w:b/>
+          <w:bCs/>
+          <w:sz w:val="28"/>
+          <w:szCs w:val="28"/>
+        </w:rPr>
+        <w:t>Assumptions &amp; Dependencies</w:t>
       </w:r>
     </w:p>
     <w:p>
@@ -4447,129 +6140,7 @@
         <w:rPr>
           <w:rFonts w:ascii="Arial" w:hAnsi="Arial" w:cs="Arial"/>
         </w:rPr>
-        <w:t>Average response time &lt; 2 seconds</w:t>
-      </w:r>
-      <w:r>
-        <w:rPr>
-          <w:rFonts w:ascii="Arial" w:hAnsi="Arial" w:cs="Arial"/>
-        </w:rPr>
-        <w:t>.</w:t>
-      </w:r>
-    </w:p>
-    <w:p>
-      <w:pPr>
-        <w:pStyle w:val="ListParagraph"/>
-        <w:numPr>
-          <w:ilvl w:val="1"/>
-          <w:numId w:val="5"/>
-        </w:numPr>
-        <w:spacing w:after="0" w:line="360" w:lineRule="auto"/>
-        <w:ind w:hanging="360"/>
-        <w:jc w:val="both"/>
-        <w:rPr>
-          <w:rFonts w:ascii="Arial" w:hAnsi="Arial" w:cs="Arial"/>
-        </w:rPr>
-      </w:pPr>
-      <w:r>
-        <w:rPr>
-          <w:rFonts w:ascii="Arial" w:hAnsi="Arial" w:cs="Arial"/>
-        </w:rPr>
-        <w:t>Mobile responsive UI</w:t>
-      </w:r>
-      <w:r>
-        <w:rPr>
-          <w:rFonts w:ascii="Arial" w:hAnsi="Arial" w:cs="Arial"/>
-        </w:rPr>
-        <w:t>.</w:t>
-      </w:r>
-    </w:p>
-    <w:p>
-      <w:pPr>
-        <w:pStyle w:val="ListParagraph"/>
-        <w:numPr>
-          <w:ilvl w:val="1"/>
-          <w:numId w:val="5"/>
-        </w:numPr>
-        <w:spacing w:after="0" w:line="360" w:lineRule="auto"/>
-        <w:ind w:hanging="360"/>
-        <w:jc w:val="both"/>
-        <w:rPr>
-          <w:rFonts w:ascii="Arial" w:hAnsi="Arial" w:cs="Arial"/>
-        </w:rPr>
-      </w:pPr>
-      <w:r>
-        <w:rPr>
-          <w:rFonts w:ascii="Arial" w:hAnsi="Arial" w:cs="Arial"/>
-        </w:rPr>
-        <w:t>Encrypted data in transit and at rest (HTTPS, HIPAA compliance if applicable)</w:t>
-      </w:r>
-      <w:r>
-        <w:rPr>
-          <w:rFonts w:ascii="Arial" w:hAnsi="Arial" w:cs="Arial"/>
-        </w:rPr>
-        <w:t>.</w:t>
-      </w:r>
-    </w:p>
-    <w:p>
-      <w:pPr>
-        <w:pStyle w:val="ListParagraph"/>
-        <w:spacing w:after="0" w:line="360" w:lineRule="auto"/>
-        <w:ind w:left="0"/>
-        <w:rPr>
-          <w:rFonts w:ascii="Arial" w:hAnsi="Arial" w:cs="Arial"/>
-          <w:b/>
-          <w:bCs/>
-          <w:sz w:val="28"/>
-          <w:szCs w:val="28"/>
-        </w:rPr>
-      </w:pPr>
-    </w:p>
-    <w:p>
-      <w:pPr>
-        <w:pStyle w:val="ListParagraph"/>
-        <w:numPr>
-          <w:ilvl w:val="0"/>
-          <w:numId w:val="5"/>
-        </w:numPr>
-        <w:spacing w:after="0" w:line="360" w:lineRule="auto"/>
-        <w:ind w:left="0" w:firstLine="0"/>
-        <w:rPr>
-          <w:rFonts w:ascii="Arial" w:hAnsi="Arial" w:cs="Arial"/>
-          <w:b/>
-          <w:bCs/>
-          <w:sz w:val="28"/>
-          <w:szCs w:val="28"/>
-        </w:rPr>
-      </w:pPr>
-      <w:r>
-        <w:rPr>
-          <w:rFonts w:ascii="Arial" w:hAnsi="Arial" w:cs="Arial"/>
-          <w:b/>
-          <w:bCs/>
-          <w:sz w:val="28"/>
-          <w:szCs w:val="28"/>
-        </w:rPr>
-        <w:t>Assumptions &amp; Dependencies</w:t>
-      </w:r>
-    </w:p>
-    <w:p>
-      <w:pPr>
-        <w:pStyle w:val="ListParagraph"/>
-        <w:numPr>
-          <w:ilvl w:val="1"/>
-          <w:numId w:val="5"/>
-        </w:numPr>
-        <w:spacing w:after="0" w:line="360" w:lineRule="auto"/>
-        <w:ind w:hanging="360"/>
-        <w:jc w:val="both"/>
-        <w:rPr>
-          <w:rFonts w:ascii="Arial" w:hAnsi="Arial" w:cs="Arial"/>
-        </w:rPr>
-      </w:pPr>
-      <w:r>
-        <w:rPr>
-          <w:rFonts w:ascii="Arial" w:hAnsi="Arial" w:cs="Arial"/>
-        </w:rPr>
+        <w:lastRenderedPageBreak/>
         <w:t>Doctors update their availability regularly</w:t>
       </w:r>
       <w:r>
@@ -8994,6 +10565,155 @@
     </w:lvl>
   </w:abstractNum>
   <w:abstractNum w:abstractNumId="15" w15:restartNumberingAfterBreak="0">
+    <w:nsid w:val="44A6488A"/>
+    <w:multiLevelType w:val="multilevel"/>
+    <w:tmpl w:val="29D8D0E0"/>
+    <w:lvl w:ilvl="0">
+      <w:start w:val="1"/>
+      <w:numFmt w:val="bullet"/>
+      <w:lvlText w:val=""/>
+      <w:lvlJc w:val="left"/>
+      <w:pPr>
+        <w:tabs>
+          <w:tab w:val="num" w:pos="720"/>
+        </w:tabs>
+        <w:ind w:left="720" w:hanging="360"/>
+      </w:pPr>
+      <w:rPr>
+        <w:rFonts w:ascii="Symbol" w:hAnsi="Symbol" w:hint="default"/>
+        <w:sz w:val="20"/>
+      </w:rPr>
+    </w:lvl>
+    <w:lvl w:ilvl="1" w:tentative="1">
+      <w:start w:val="1"/>
+      <w:numFmt w:val="bullet"/>
+      <w:lvlText w:val="o"/>
+      <w:lvlJc w:val="left"/>
+      <w:pPr>
+        <w:tabs>
+          <w:tab w:val="num" w:pos="1440"/>
+        </w:tabs>
+        <w:ind w:left="1440" w:hanging="360"/>
+      </w:pPr>
+      <w:rPr>
+        <w:rFonts w:ascii="Courier New" w:hAnsi="Courier New" w:hint="default"/>
+        <w:sz w:val="20"/>
+      </w:rPr>
+    </w:lvl>
+    <w:lvl w:ilvl="2" w:tentative="1">
+      <w:start w:val="1"/>
+      <w:numFmt w:val="bullet"/>
+      <w:lvlText w:val=""/>
+      <w:lvlJc w:val="left"/>
+      <w:pPr>
+        <w:tabs>
+          <w:tab w:val="num" w:pos="2160"/>
+        </w:tabs>
+        <w:ind w:left="2160" w:hanging="360"/>
+      </w:pPr>
+      <w:rPr>
+        <w:rFonts w:ascii="Wingdings" w:hAnsi="Wingdings" w:hint="default"/>
+        <w:sz w:val="20"/>
+      </w:rPr>
+    </w:lvl>
+    <w:lvl w:ilvl="3" w:tentative="1">
+      <w:start w:val="1"/>
+      <w:numFmt w:val="bullet"/>
+      <w:lvlText w:val=""/>
+      <w:lvlJc w:val="left"/>
+      <w:pPr>
+        <w:tabs>
+          <w:tab w:val="num" w:pos="2880"/>
+        </w:tabs>
+        <w:ind w:left="2880" w:hanging="360"/>
+      </w:pPr>
+      <w:rPr>
+        <w:rFonts w:ascii="Wingdings" w:hAnsi="Wingdings" w:hint="default"/>
+        <w:sz w:val="20"/>
+      </w:rPr>
+    </w:lvl>
+    <w:lvl w:ilvl="4" w:tentative="1">
+      <w:start w:val="1"/>
+      <w:numFmt w:val="bullet"/>
+      <w:lvlText w:val=""/>
+      <w:lvlJc w:val="left"/>
+      <w:pPr>
+        <w:tabs>
+          <w:tab w:val="num" w:pos="3600"/>
+        </w:tabs>
+        <w:ind w:left="3600" w:hanging="360"/>
+      </w:pPr>
+      <w:rPr>
+        <w:rFonts w:ascii="Wingdings" w:hAnsi="Wingdings" w:hint="default"/>
+        <w:sz w:val="20"/>
+      </w:rPr>
+    </w:lvl>
+    <w:lvl w:ilvl="5" w:tentative="1">
+      <w:start w:val="1"/>
+      <w:numFmt w:val="bullet"/>
+      <w:lvlText w:val=""/>
+      <w:lvlJc w:val="left"/>
+      <w:pPr>
+        <w:tabs>
+          <w:tab w:val="num" w:pos="4320"/>
+        </w:tabs>
+        <w:ind w:left="4320" w:hanging="360"/>
+      </w:pPr>
+      <w:rPr>
+        <w:rFonts w:ascii="Wingdings" w:hAnsi="Wingdings" w:hint="default"/>
+        <w:sz w:val="20"/>
+      </w:rPr>
+    </w:lvl>
+    <w:lvl w:ilvl="6" w:tentative="1">
+      <w:start w:val="1"/>
+      <w:numFmt w:val="bullet"/>
+      <w:lvlText w:val=""/>
+      <w:lvlJc w:val="left"/>
+      <w:pPr>
+        <w:tabs>
+          <w:tab w:val="num" w:pos="5040"/>
+        </w:tabs>
+        <w:ind w:left="5040" w:hanging="360"/>
+      </w:pPr>
+      <w:rPr>
+        <w:rFonts w:ascii="Wingdings" w:hAnsi="Wingdings" w:hint="default"/>
+        <w:sz w:val="20"/>
+      </w:rPr>
+    </w:lvl>
+    <w:lvl w:ilvl="7" w:tentative="1">
+      <w:start w:val="1"/>
+      <w:numFmt w:val="bullet"/>
+      <w:lvlText w:val=""/>
+      <w:lvlJc w:val="left"/>
+      <w:pPr>
+        <w:tabs>
+          <w:tab w:val="num" w:pos="5760"/>
+        </w:tabs>
+        <w:ind w:left="5760" w:hanging="360"/>
+      </w:pPr>
+      <w:rPr>
+        <w:rFonts w:ascii="Wingdings" w:hAnsi="Wingdings" w:hint="default"/>
+        <w:sz w:val="20"/>
+      </w:rPr>
+    </w:lvl>
+    <w:lvl w:ilvl="8" w:tentative="1">
+      <w:start w:val="1"/>
+      <w:numFmt w:val="bullet"/>
+      <w:lvlText w:val=""/>
+      <w:lvlJc w:val="left"/>
+      <w:pPr>
+        <w:tabs>
+          <w:tab w:val="num" w:pos="6480"/>
+        </w:tabs>
+        <w:ind w:left="6480" w:hanging="360"/>
+      </w:pPr>
+      <w:rPr>
+        <w:rFonts w:ascii="Wingdings" w:hAnsi="Wingdings" w:hint="default"/>
+        <w:sz w:val="20"/>
+      </w:rPr>
+    </w:lvl>
+  </w:abstractNum>
+  <w:abstractNum w:abstractNumId="16" w15:restartNumberingAfterBreak="0">
     <w:nsid w:val="45E40479"/>
     <w:multiLevelType w:val="multilevel"/>
     <w:tmpl w:val="A7341E3A"/>
@@ -9142,7 +10862,7 @@
       </w:rPr>
     </w:lvl>
   </w:abstractNum>
-  <w:abstractNum w:abstractNumId="16" w15:restartNumberingAfterBreak="0">
+  <w:abstractNum w:abstractNumId="17" w15:restartNumberingAfterBreak="0">
     <w:nsid w:val="49BF5F9E"/>
     <w:multiLevelType w:val="hybridMultilevel"/>
     <w:tmpl w:val="E34202A0"/>
@@ -9231,7 +10951,7 @@
       </w:pPr>
     </w:lvl>
   </w:abstractNum>
-  <w:abstractNum w:abstractNumId="17" w15:restartNumberingAfterBreak="0">
+  <w:abstractNum w:abstractNumId="18" w15:restartNumberingAfterBreak="0">
     <w:nsid w:val="4A393659"/>
     <w:multiLevelType w:val="multilevel"/>
     <w:tmpl w:val="6BFE8970"/>
@@ -9380,7 +11100,7 @@
       </w:rPr>
     </w:lvl>
   </w:abstractNum>
-  <w:abstractNum w:abstractNumId="18" w15:restartNumberingAfterBreak="0">
+  <w:abstractNum w:abstractNumId="19" w15:restartNumberingAfterBreak="0">
     <w:nsid w:val="4B890620"/>
     <w:multiLevelType w:val="multilevel"/>
     <w:tmpl w:val="6C0682A8"/>
@@ -9529,7 +11249,7 @@
       </w:rPr>
     </w:lvl>
   </w:abstractNum>
-  <w:abstractNum w:abstractNumId="19" w15:restartNumberingAfterBreak="0">
+  <w:abstractNum w:abstractNumId="20" w15:restartNumberingAfterBreak="0">
     <w:nsid w:val="4BF41FFA"/>
     <w:multiLevelType w:val="hybridMultilevel"/>
     <w:tmpl w:val="62B8B106"/>
@@ -9618,7 +11338,7 @@
       </w:pPr>
     </w:lvl>
   </w:abstractNum>
-  <w:abstractNum w:abstractNumId="20" w15:restartNumberingAfterBreak="0">
+  <w:abstractNum w:abstractNumId="21" w15:restartNumberingAfterBreak="0">
     <w:nsid w:val="4D8112A8"/>
     <w:multiLevelType w:val="multilevel"/>
     <w:tmpl w:val="B37AF162"/>
@@ -9767,7 +11487,7 @@
       </w:rPr>
     </w:lvl>
   </w:abstractNum>
-  <w:abstractNum w:abstractNumId="21" w15:restartNumberingAfterBreak="0">
+  <w:abstractNum w:abstractNumId="22" w15:restartNumberingAfterBreak="0">
     <w:nsid w:val="4F8D1499"/>
     <w:multiLevelType w:val="multilevel"/>
     <w:tmpl w:val="D3061DAC"/>
@@ -9916,7 +11636,156 @@
       </w:rPr>
     </w:lvl>
   </w:abstractNum>
-  <w:abstractNum w:abstractNumId="22" w15:restartNumberingAfterBreak="0">
+  <w:abstractNum w:abstractNumId="23" w15:restartNumberingAfterBreak="0">
+    <w:nsid w:val="51E21775"/>
+    <w:multiLevelType w:val="multilevel"/>
+    <w:tmpl w:val="4E7E8C1C"/>
+    <w:lvl w:ilvl="0">
+      <w:start w:val="1"/>
+      <w:numFmt w:val="bullet"/>
+      <w:lvlText w:val=""/>
+      <w:lvlJc w:val="left"/>
+      <w:pPr>
+        <w:tabs>
+          <w:tab w:val="num" w:pos="720"/>
+        </w:tabs>
+        <w:ind w:left="720" w:hanging="360"/>
+      </w:pPr>
+      <w:rPr>
+        <w:rFonts w:ascii="Symbol" w:hAnsi="Symbol" w:hint="default"/>
+        <w:sz w:val="20"/>
+      </w:rPr>
+    </w:lvl>
+    <w:lvl w:ilvl="1" w:tentative="1">
+      <w:start w:val="1"/>
+      <w:numFmt w:val="bullet"/>
+      <w:lvlText w:val="o"/>
+      <w:lvlJc w:val="left"/>
+      <w:pPr>
+        <w:tabs>
+          <w:tab w:val="num" w:pos="1440"/>
+        </w:tabs>
+        <w:ind w:left="1440" w:hanging="360"/>
+      </w:pPr>
+      <w:rPr>
+        <w:rFonts w:ascii="Courier New" w:hAnsi="Courier New" w:hint="default"/>
+        <w:sz w:val="20"/>
+      </w:rPr>
+    </w:lvl>
+    <w:lvl w:ilvl="2" w:tentative="1">
+      <w:start w:val="1"/>
+      <w:numFmt w:val="bullet"/>
+      <w:lvlText w:val=""/>
+      <w:lvlJc w:val="left"/>
+      <w:pPr>
+        <w:tabs>
+          <w:tab w:val="num" w:pos="2160"/>
+        </w:tabs>
+        <w:ind w:left="2160" w:hanging="360"/>
+      </w:pPr>
+      <w:rPr>
+        <w:rFonts w:ascii="Wingdings" w:hAnsi="Wingdings" w:hint="default"/>
+        <w:sz w:val="20"/>
+      </w:rPr>
+    </w:lvl>
+    <w:lvl w:ilvl="3" w:tentative="1">
+      <w:start w:val="1"/>
+      <w:numFmt w:val="bullet"/>
+      <w:lvlText w:val=""/>
+      <w:lvlJc w:val="left"/>
+      <w:pPr>
+        <w:tabs>
+          <w:tab w:val="num" w:pos="2880"/>
+        </w:tabs>
+        <w:ind w:left="2880" w:hanging="360"/>
+      </w:pPr>
+      <w:rPr>
+        <w:rFonts w:ascii="Wingdings" w:hAnsi="Wingdings" w:hint="default"/>
+        <w:sz w:val="20"/>
+      </w:rPr>
+    </w:lvl>
+    <w:lvl w:ilvl="4" w:tentative="1">
+      <w:start w:val="1"/>
+      <w:numFmt w:val="bullet"/>
+      <w:lvlText w:val=""/>
+      <w:lvlJc w:val="left"/>
+      <w:pPr>
+        <w:tabs>
+          <w:tab w:val="num" w:pos="3600"/>
+        </w:tabs>
+        <w:ind w:left="3600" w:hanging="360"/>
+      </w:pPr>
+      <w:rPr>
+        <w:rFonts w:ascii="Wingdings" w:hAnsi="Wingdings" w:hint="default"/>
+        <w:sz w:val="20"/>
+      </w:rPr>
+    </w:lvl>
+    <w:lvl w:ilvl="5" w:tentative="1">
+      <w:start w:val="1"/>
+      <w:numFmt w:val="bullet"/>
+      <w:lvlText w:val=""/>
+      <w:lvlJc w:val="left"/>
+      <w:pPr>
+        <w:tabs>
+          <w:tab w:val="num" w:pos="4320"/>
+        </w:tabs>
+        <w:ind w:left="4320" w:hanging="360"/>
+      </w:pPr>
+      <w:rPr>
+        <w:rFonts w:ascii="Wingdings" w:hAnsi="Wingdings" w:hint="default"/>
+        <w:sz w:val="20"/>
+      </w:rPr>
+    </w:lvl>
+    <w:lvl w:ilvl="6" w:tentative="1">
+      <w:start w:val="1"/>
+      <w:numFmt w:val="bullet"/>
+      <w:lvlText w:val=""/>
+      <w:lvlJc w:val="left"/>
+      <w:pPr>
+        <w:tabs>
+          <w:tab w:val="num" w:pos="5040"/>
+        </w:tabs>
+        <w:ind w:left="5040" w:hanging="360"/>
+      </w:pPr>
+      <w:rPr>
+        <w:rFonts w:ascii="Wingdings" w:hAnsi="Wingdings" w:hint="default"/>
+        <w:sz w:val="20"/>
+      </w:rPr>
+    </w:lvl>
+    <w:lvl w:ilvl="7" w:tentative="1">
+      <w:start w:val="1"/>
+      <w:numFmt w:val="bullet"/>
+      <w:lvlText w:val=""/>
+      <w:lvlJc w:val="left"/>
+      <w:pPr>
+        <w:tabs>
+          <w:tab w:val="num" w:pos="5760"/>
+        </w:tabs>
+        <w:ind w:left="5760" w:hanging="360"/>
+      </w:pPr>
+      <w:rPr>
+        <w:rFonts w:ascii="Wingdings" w:hAnsi="Wingdings" w:hint="default"/>
+        <w:sz w:val="20"/>
+      </w:rPr>
+    </w:lvl>
+    <w:lvl w:ilvl="8" w:tentative="1">
+      <w:start w:val="1"/>
+      <w:numFmt w:val="bullet"/>
+      <w:lvlText w:val=""/>
+      <w:lvlJc w:val="left"/>
+      <w:pPr>
+        <w:tabs>
+          <w:tab w:val="num" w:pos="6480"/>
+        </w:tabs>
+        <w:ind w:left="6480" w:hanging="360"/>
+      </w:pPr>
+      <w:rPr>
+        <w:rFonts w:ascii="Wingdings" w:hAnsi="Wingdings" w:hint="default"/>
+        <w:sz w:val="20"/>
+      </w:rPr>
+    </w:lvl>
+  </w:abstractNum>
+  <w:abstractNum w:abstractNumId="24" w15:restartNumberingAfterBreak="0">
     <w:nsid w:val="52247126"/>
     <w:multiLevelType w:val="multilevel"/>
     <w:tmpl w:val="89865AF4"/>
@@ -10049,7 +11918,7 @@
       </w:rPr>
     </w:lvl>
   </w:abstractNum>
-  <w:abstractNum w:abstractNumId="23" w15:restartNumberingAfterBreak="0">
+  <w:abstractNum w:abstractNumId="25" w15:restartNumberingAfterBreak="0">
     <w:nsid w:val="57937669"/>
     <w:multiLevelType w:val="multilevel"/>
     <w:tmpl w:val="B48E5170"/>
@@ -10198,7 +12067,7 @@
       </w:rPr>
     </w:lvl>
   </w:abstractNum>
-  <w:abstractNum w:abstractNumId="24" w15:restartNumberingAfterBreak="0">
+  <w:abstractNum w:abstractNumId="26" w15:restartNumberingAfterBreak="0">
     <w:nsid w:val="612105B1"/>
     <w:multiLevelType w:val="multilevel"/>
     <w:tmpl w:val="090E9D70"/>
@@ -10347,7 +12216,7 @@
       </w:rPr>
     </w:lvl>
   </w:abstractNum>
-  <w:abstractNum w:abstractNumId="25" w15:restartNumberingAfterBreak="0">
+  <w:abstractNum w:abstractNumId="27" w15:restartNumberingAfterBreak="0">
     <w:nsid w:val="613B63E7"/>
     <w:multiLevelType w:val="multilevel"/>
     <w:tmpl w:val="A12EEF30"/>
@@ -10496,7 +12365,7 @@
       </w:rPr>
     </w:lvl>
   </w:abstractNum>
-  <w:abstractNum w:abstractNumId="26" w15:restartNumberingAfterBreak="0">
+  <w:abstractNum w:abstractNumId="28" w15:restartNumberingAfterBreak="0">
     <w:nsid w:val="65442842"/>
     <w:multiLevelType w:val="hybridMultilevel"/>
     <w:tmpl w:val="3696A996"/>
@@ -10585,7 +12454,7 @@
       </w:pPr>
     </w:lvl>
   </w:abstractNum>
-  <w:abstractNum w:abstractNumId="27" w15:restartNumberingAfterBreak="0">
+  <w:abstractNum w:abstractNumId="29" w15:restartNumberingAfterBreak="0">
     <w:nsid w:val="6CD60D78"/>
     <w:multiLevelType w:val="multilevel"/>
     <w:tmpl w:val="C86C5F40"/>
@@ -10734,7 +12603,7 @@
       </w:rPr>
     </w:lvl>
   </w:abstractNum>
-  <w:abstractNum w:abstractNumId="28" w15:restartNumberingAfterBreak="0">
+  <w:abstractNum w:abstractNumId="30" w15:restartNumberingAfterBreak="0">
     <w:nsid w:val="6F722D22"/>
     <w:multiLevelType w:val="multilevel"/>
     <w:tmpl w:val="6AE6521A"/>
@@ -10883,7 +12752,7 @@
       </w:rPr>
     </w:lvl>
   </w:abstractNum>
-  <w:abstractNum w:abstractNumId="29" w15:restartNumberingAfterBreak="0">
+  <w:abstractNum w:abstractNumId="31" w15:restartNumberingAfterBreak="0">
     <w:nsid w:val="79160EB7"/>
     <w:multiLevelType w:val="multilevel"/>
     <w:tmpl w:val="6C5EECEE"/>
@@ -11032,7 +12901,7 @@
       </w:rPr>
     </w:lvl>
   </w:abstractNum>
-  <w:abstractNum w:abstractNumId="30" w15:restartNumberingAfterBreak="0">
+  <w:abstractNum w:abstractNumId="32" w15:restartNumberingAfterBreak="0">
     <w:nsid w:val="7C27416B"/>
     <w:multiLevelType w:val="hybridMultilevel"/>
     <w:tmpl w:val="03529802"/>
@@ -11118,26 +12987,175 @@
       </w:pPr>
     </w:lvl>
   </w:abstractNum>
+  <w:abstractNum w:abstractNumId="33" w15:restartNumberingAfterBreak="0">
+    <w:nsid w:val="7E171ED2"/>
+    <w:multiLevelType w:val="multilevel"/>
+    <w:tmpl w:val="0A829750"/>
+    <w:lvl w:ilvl="0">
+      <w:start w:val="1"/>
+      <w:numFmt w:val="bullet"/>
+      <w:lvlText w:val=""/>
+      <w:lvlJc w:val="left"/>
+      <w:pPr>
+        <w:tabs>
+          <w:tab w:val="num" w:pos="720"/>
+        </w:tabs>
+        <w:ind w:left="720" w:hanging="360"/>
+      </w:pPr>
+      <w:rPr>
+        <w:rFonts w:ascii="Symbol" w:hAnsi="Symbol" w:hint="default"/>
+        <w:sz w:val="20"/>
+      </w:rPr>
+    </w:lvl>
+    <w:lvl w:ilvl="1" w:tentative="1">
+      <w:start w:val="1"/>
+      <w:numFmt w:val="bullet"/>
+      <w:lvlText w:val="o"/>
+      <w:lvlJc w:val="left"/>
+      <w:pPr>
+        <w:tabs>
+          <w:tab w:val="num" w:pos="1440"/>
+        </w:tabs>
+        <w:ind w:left="1440" w:hanging="360"/>
+      </w:pPr>
+      <w:rPr>
+        <w:rFonts w:ascii="Courier New" w:hAnsi="Courier New" w:hint="default"/>
+        <w:sz w:val="20"/>
+      </w:rPr>
+    </w:lvl>
+    <w:lvl w:ilvl="2" w:tentative="1">
+      <w:start w:val="1"/>
+      <w:numFmt w:val="bullet"/>
+      <w:lvlText w:val=""/>
+      <w:lvlJc w:val="left"/>
+      <w:pPr>
+        <w:tabs>
+          <w:tab w:val="num" w:pos="2160"/>
+        </w:tabs>
+        <w:ind w:left="2160" w:hanging="360"/>
+      </w:pPr>
+      <w:rPr>
+        <w:rFonts w:ascii="Wingdings" w:hAnsi="Wingdings" w:hint="default"/>
+        <w:sz w:val="20"/>
+      </w:rPr>
+    </w:lvl>
+    <w:lvl w:ilvl="3" w:tentative="1">
+      <w:start w:val="1"/>
+      <w:numFmt w:val="bullet"/>
+      <w:lvlText w:val=""/>
+      <w:lvlJc w:val="left"/>
+      <w:pPr>
+        <w:tabs>
+          <w:tab w:val="num" w:pos="2880"/>
+        </w:tabs>
+        <w:ind w:left="2880" w:hanging="360"/>
+      </w:pPr>
+      <w:rPr>
+        <w:rFonts w:ascii="Wingdings" w:hAnsi="Wingdings" w:hint="default"/>
+        <w:sz w:val="20"/>
+      </w:rPr>
+    </w:lvl>
+    <w:lvl w:ilvl="4" w:tentative="1">
+      <w:start w:val="1"/>
+      <w:numFmt w:val="bullet"/>
+      <w:lvlText w:val=""/>
+      <w:lvlJc w:val="left"/>
+      <w:pPr>
+        <w:tabs>
+          <w:tab w:val="num" w:pos="3600"/>
+        </w:tabs>
+        <w:ind w:left="3600" w:hanging="360"/>
+      </w:pPr>
+      <w:rPr>
+        <w:rFonts w:ascii="Wingdings" w:hAnsi="Wingdings" w:hint="default"/>
+        <w:sz w:val="20"/>
+      </w:rPr>
+    </w:lvl>
+    <w:lvl w:ilvl="5" w:tentative="1">
+      <w:start w:val="1"/>
+      <w:numFmt w:val="bullet"/>
+      <w:lvlText w:val=""/>
+      <w:lvlJc w:val="left"/>
+      <w:pPr>
+        <w:tabs>
+          <w:tab w:val="num" w:pos="4320"/>
+        </w:tabs>
+        <w:ind w:left="4320" w:hanging="360"/>
+      </w:pPr>
+      <w:rPr>
+        <w:rFonts w:ascii="Wingdings" w:hAnsi="Wingdings" w:hint="default"/>
+        <w:sz w:val="20"/>
+      </w:rPr>
+    </w:lvl>
+    <w:lvl w:ilvl="6" w:tentative="1">
+      <w:start w:val="1"/>
+      <w:numFmt w:val="bullet"/>
+      <w:lvlText w:val=""/>
+      <w:lvlJc w:val="left"/>
+      <w:pPr>
+        <w:tabs>
+          <w:tab w:val="num" w:pos="5040"/>
+        </w:tabs>
+        <w:ind w:left="5040" w:hanging="360"/>
+      </w:pPr>
+      <w:rPr>
+        <w:rFonts w:ascii="Wingdings" w:hAnsi="Wingdings" w:hint="default"/>
+        <w:sz w:val="20"/>
+      </w:rPr>
+    </w:lvl>
+    <w:lvl w:ilvl="7" w:tentative="1">
+      <w:start w:val="1"/>
+      <w:numFmt w:val="bullet"/>
+      <w:lvlText w:val=""/>
+      <w:lvlJc w:val="left"/>
+      <w:pPr>
+        <w:tabs>
+          <w:tab w:val="num" w:pos="5760"/>
+        </w:tabs>
+        <w:ind w:left="5760" w:hanging="360"/>
+      </w:pPr>
+      <w:rPr>
+        <w:rFonts w:ascii="Wingdings" w:hAnsi="Wingdings" w:hint="default"/>
+        <w:sz w:val="20"/>
+      </w:rPr>
+    </w:lvl>
+    <w:lvl w:ilvl="8" w:tentative="1">
+      <w:start w:val="1"/>
+      <w:numFmt w:val="bullet"/>
+      <w:lvlText w:val=""/>
+      <w:lvlJc w:val="left"/>
+      <w:pPr>
+        <w:tabs>
+          <w:tab w:val="num" w:pos="6480"/>
+        </w:tabs>
+        <w:ind w:left="6480" w:hanging="360"/>
+      </w:pPr>
+      <w:rPr>
+        <w:rFonts w:ascii="Wingdings" w:hAnsi="Wingdings" w:hint="default"/>
+        <w:sz w:val="20"/>
+      </w:rPr>
+    </w:lvl>
+  </w:abstractNum>
   <w:num w:numId="1" w16cid:durableId="1205601758">
-    <w:abstractNumId w:val="25"/>
+    <w:abstractNumId w:val="27"/>
   </w:num>
   <w:num w:numId="2" w16cid:durableId="2087724247">
-    <w:abstractNumId w:val="16"/>
+    <w:abstractNumId w:val="17"/>
   </w:num>
   <w:num w:numId="3" w16cid:durableId="1861165945">
-    <w:abstractNumId w:val="26"/>
+    <w:abstractNumId w:val="28"/>
   </w:num>
   <w:num w:numId="4" w16cid:durableId="339938146">
-    <w:abstractNumId w:val="19"/>
+    <w:abstractNumId w:val="20"/>
   </w:num>
   <w:num w:numId="5" w16cid:durableId="1540245460">
-    <w:abstractNumId w:val="22"/>
+    <w:abstractNumId w:val="24"/>
   </w:num>
   <w:num w:numId="6" w16cid:durableId="2119836597">
     <w:abstractNumId w:val="4"/>
   </w:num>
   <w:num w:numId="7" w16cid:durableId="1585870310">
-    <w:abstractNumId w:val="30"/>
+    <w:abstractNumId w:val="32"/>
   </w:num>
   <w:num w:numId="8" w16cid:durableId="1906185728">
     <w:abstractNumId w:val="11"/>
@@ -11146,10 +13164,10 @@
     <w:abstractNumId w:val="7"/>
   </w:num>
   <w:num w:numId="10" w16cid:durableId="1095368879">
-    <w:abstractNumId w:val="27"/>
+    <w:abstractNumId w:val="29"/>
   </w:num>
   <w:num w:numId="11" w16cid:durableId="350955028">
-    <w:abstractNumId w:val="29"/>
+    <w:abstractNumId w:val="31"/>
   </w:num>
   <w:num w:numId="12" w16cid:durableId="1320420507">
     <w:abstractNumId w:val="2"/>
@@ -11164,34 +13182,34 @@
     <w:abstractNumId w:val="3"/>
   </w:num>
   <w:num w:numId="16" w16cid:durableId="1971594421">
-    <w:abstractNumId w:val="18"/>
+    <w:abstractNumId w:val="19"/>
   </w:num>
   <w:num w:numId="17" w16cid:durableId="629749172">
     <w:abstractNumId w:val="5"/>
   </w:num>
   <w:num w:numId="18" w16cid:durableId="394668169">
-    <w:abstractNumId w:val="17"/>
+    <w:abstractNumId w:val="18"/>
   </w:num>
   <w:num w:numId="19" w16cid:durableId="534470217">
     <w:abstractNumId w:val="9"/>
   </w:num>
   <w:num w:numId="20" w16cid:durableId="1612319181">
-    <w:abstractNumId w:val="23"/>
+    <w:abstractNumId w:val="25"/>
   </w:num>
   <w:num w:numId="21" w16cid:durableId="1760367788">
     <w:abstractNumId w:val="13"/>
   </w:num>
   <w:num w:numId="22" w16cid:durableId="1552422416">
-    <w:abstractNumId w:val="21"/>
+    <w:abstractNumId w:val="22"/>
   </w:num>
   <w:num w:numId="23" w16cid:durableId="90973982">
     <w:abstractNumId w:val="10"/>
   </w:num>
   <w:num w:numId="24" w16cid:durableId="691808309">
-    <w:abstractNumId w:val="24"/>
+    <w:abstractNumId w:val="26"/>
   </w:num>
   <w:num w:numId="25" w16cid:durableId="2045130543">
-    <w:abstractNumId w:val="15"/>
+    <w:abstractNumId w:val="16"/>
   </w:num>
   <w:num w:numId="26" w16cid:durableId="798180357">
     <w:abstractNumId w:val="14"/>
@@ -11200,16 +13218,25 @@
     <w:abstractNumId w:val="0"/>
   </w:num>
   <w:num w:numId="28" w16cid:durableId="472599141">
-    <w:abstractNumId w:val="28"/>
+    <w:abstractNumId w:val="30"/>
   </w:num>
   <w:num w:numId="29" w16cid:durableId="1916742551">
-    <w:abstractNumId w:val="20"/>
+    <w:abstractNumId w:val="21"/>
   </w:num>
   <w:num w:numId="30" w16cid:durableId="1931621983">
     <w:abstractNumId w:val="1"/>
   </w:num>
   <w:num w:numId="31" w16cid:durableId="1171214454">
     <w:abstractNumId w:val="8"/>
+  </w:num>
+  <w:num w:numId="32" w16cid:durableId="1549604254">
+    <w:abstractNumId w:val="15"/>
+  </w:num>
+  <w:num w:numId="33" w16cid:durableId="632180532">
+    <w:abstractNumId w:val="33"/>
+  </w:num>
+  <w:num w:numId="34" w16cid:durableId="1531186488">
+    <w:abstractNumId w:val="23"/>
   </w:num>
 </w:numbering>
 </file>
@@ -11815,7 +13842,6 @@
   <w:style w:type="character" w:default="1" w:styleId="DefaultParagraphFont">
     <w:name w:val="Default Paragraph Font"/>
     <w:uiPriority w:val="1"/>
-    <w:semiHidden/>
     <w:unhideWhenUsed/>
   </w:style>
   <w:style w:type="table" w:default="1" w:styleId="TableNormal">
@@ -13290,6 +15316,7 @@
     <w:rsid w:val="006800CC"/>
     <w:rsid w:val="006D4FD8"/>
     <w:rsid w:val="006F4035"/>
+    <w:rsid w:val="00724029"/>
     <w:rsid w:val="007639AF"/>
     <w:rsid w:val="00772BC8"/>
     <w:rsid w:val="00773009"/>
@@ -13302,6 +15329,7 @@
     <w:rsid w:val="00901737"/>
     <w:rsid w:val="009048EF"/>
     <w:rsid w:val="0095088E"/>
+    <w:rsid w:val="00976B6F"/>
     <w:rsid w:val="00994142"/>
     <w:rsid w:val="009A47EC"/>
     <w:rsid w:val="009C4AE7"/>

</xml_diff>